<commit_message>
Translation ongoing (now on Chapter "G2" )
</commit_message>
<xml_diff>
--- a/source/OpenChain Specificationv1.0_original.docx
+++ b/source/OpenChain Specificationv1.0_original.docx
@@ -1,6 +1,6 @@
 
 <file path=word/document.xml><?xml version="1.0" encoding="utf-8"?>
-<w:document xmlns:wpc="http://schemas.microsoft.com/office/word/2010/wordprocessingCanvas" xmlns:mc="http://schemas.openxmlformats.org/markup-compatibility/2006" xmlns:o="urn:schemas-microsoft-com:office:office" xmlns:r="http://schemas.openxmlformats.org/officeDocument/2006/relationships" xmlns:m="http://schemas.openxmlformats.org/officeDocument/2006/math" xmlns:v="urn:schemas-microsoft-com:vml" xmlns:wp14="http://schemas.microsoft.com/office/word/2010/wordprocessingDrawing" xmlns:wp="http://schemas.openxmlformats.org/drawingml/2006/wordprocessingDrawing" xmlns:w10="urn:schemas-microsoft-com:office:word" xmlns:w="http://schemas.openxmlformats.org/wordprocessingml/2006/main" xmlns:w14="http://schemas.microsoft.com/office/word/2010/wordml" xmlns:w15="http://schemas.microsoft.com/office/word/2012/wordml" xmlns:wpg="http://schemas.microsoft.com/office/word/2010/wordprocessingGroup" xmlns:wpi="http://schemas.microsoft.com/office/word/2010/wordprocessingInk" xmlns:wne="http://schemas.microsoft.com/office/word/2006/wordml" xmlns:wps="http://schemas.microsoft.com/office/word/2010/wordprocessingShape" mc:Ignorable="w14 w15 wp14">
+<w:document xmlns:wpc="http://schemas.microsoft.com/office/word/2010/wordprocessingCanvas" xmlns:mc="http://schemas.openxmlformats.org/markup-compatibility/2006" xmlns:o="urn:schemas-microsoft-com:office:office" xmlns:r="http://schemas.openxmlformats.org/officeDocument/2006/relationships" xmlns:m="http://schemas.openxmlformats.org/officeDocument/2006/math" xmlns:v="urn:schemas-microsoft-com:vml" xmlns:wp14="http://schemas.microsoft.com/office/word/2010/wordprocessingDrawing" xmlns:wp="http://schemas.openxmlformats.org/drawingml/2006/wordprocessingDrawing" xmlns:w10="urn:schemas-microsoft-com:office:word" xmlns:w="http://schemas.openxmlformats.org/wordprocessingml/2006/main" xmlns:w14="http://schemas.microsoft.com/office/word/2010/wordml" xmlns:wpg="http://schemas.microsoft.com/office/word/2010/wordprocessingGroup" xmlns:wpi="http://schemas.microsoft.com/office/word/2010/wordprocessingInk" xmlns:wne="http://schemas.microsoft.com/office/word/2006/wordml" xmlns:wps="http://schemas.microsoft.com/office/word/2010/wordprocessingShape" mc:Ignorable="w14 wp14">
   <w:body>
     <w:p>
       <w:pPr>
@@ -8,7 +8,7 @@
         <w:spacing w:beforeLines="200" w:before="720"/>
         <w:jc w:val="right"/>
         <w:rPr>
-          <w:rFonts w:ascii="Arial" w:hAnsi="Arial" w:cs="Arial" w:hint="eastAsia"/>
+          <w:rFonts w:ascii="Arial" w:hAnsi="Arial" w:cs="Arial"/>
           <w:sz w:val="36"/>
         </w:rPr>
       </w:pPr>
@@ -765,15 +765,9 @@
     <w:p>
       <w:pPr>
         <w:pStyle w:val="1"/>
-        <w:rPr>
-          <w:color w:val="1F4E79" w:themeColor="accent1" w:themeShade="80"/>
-        </w:rPr>
       </w:pPr>
       <w:bookmarkStart w:id="0" w:name="_Toc476563264"/>
       <w:r>
-        <w:rPr>
-          <w:color w:val="1F4E79" w:themeColor="accent1" w:themeShade="80"/>
-        </w:rPr>
         <w:lastRenderedPageBreak/>
         <w:t>Introduction</w:t>
       </w:r>
@@ -808,14 +802,7 @@
           <w:rFonts w:ascii="Arial" w:hAnsi="Arial" w:cs="Arial"/>
           <w:sz w:val="18"/>
         </w:rPr>
-        <w:t xml:space="preserve"> Initiative began in 2013 when a group of software supply chain open source practitioners observed two emerging patterns: 1) significant process similarities existed among organizations with mature open source compliance programs; and 2) there still remained a large number of organizations exchanging software with less developed programs. The latter observation resulted in a lack of trust in the consistency and quality of the compliance artifacts accompanying the software being exchanged. As a consequence, at each tier of the supply chain, downstream organizations were frequently redoing the compliance work already performed by other upstream </w:t>
-      </w:r>
-      <w:r>
-        <w:rPr>
-          <w:rFonts w:ascii="Arial" w:hAnsi="Arial" w:cs="Arial"/>
-          <w:sz w:val="18"/>
-        </w:rPr>
-        <w:t xml:space="preserve">organizations. </w:t>
+        <w:t xml:space="preserve"> Initiative began in 2013 when a group of software supply chain open source practitioners observed two emerging patterns: 1) significant process similarities existed among organizations with mature open source compliance programs; and 2) there still remained a large number of organizations exchanging software with less developed programs. The latter observation resulted in a lack of trust in the consistency and quality of the compliance artifacts accompanying the software being exchanged. As a consequence, at each tier of the supply chain, downstream organizations were frequently redoing the compliance work already performed by other upstream organizations. </w:t>
       </w:r>
     </w:p>
     <w:p>
@@ -1084,23 +1071,7 @@
           <w:rFonts w:ascii="Arial" w:hAnsi="Arial" w:cs="Arial"/>
           <w:sz w:val="18"/>
         </w:rPr>
-        <w:t xml:space="preserve">They represent the evidence that must exist in order for a given requirement to be considered satisfied. If all the requirements have been met for a given program, it would be </w:t>
-      </w:r>
-      <w:proofErr w:type="gramStart"/>
-      <w:r>
-        <w:rPr>
-          <w:rFonts w:ascii="Arial" w:hAnsi="Arial" w:cs="Arial"/>
-          <w:sz w:val="18"/>
-        </w:rPr>
-        <w:t>considered</w:t>
-      </w:r>
-      <w:proofErr w:type="gramEnd"/>
-      <w:r>
-        <w:rPr>
-          <w:rFonts w:ascii="Arial" w:hAnsi="Arial" w:cs="Arial"/>
-          <w:sz w:val="18"/>
-        </w:rPr>
-        <w:t xml:space="preserve"> </w:t>
+        <w:t xml:space="preserve">They represent the evidence that must exist in order for a given requirement to be considered satisfied. If all the requirements have been met for a given program, it would be considered </w:t>
       </w:r>
       <w:proofErr w:type="spellStart"/>
       <w:r>
@@ -1146,23 +1117,14 @@
     <w:p>
       <w:pPr>
         <w:pStyle w:val="1"/>
-        <w:rPr>
-          <w:color w:val="1F4E79" w:themeColor="accent1" w:themeShade="80"/>
-        </w:rPr>
       </w:pPr>
       <w:bookmarkStart w:id="1" w:name="_Toc476563265"/>
       <w:r>
-        <w:rPr>
-          <w:color w:val="1F4E79" w:themeColor="accent1" w:themeShade="80"/>
-        </w:rPr>
         <w:lastRenderedPageBreak/>
         <w:t>Definitions</w:t>
       </w:r>
       <w:bookmarkEnd w:id="1"/>
       <w:r>
-        <w:rPr>
-          <w:color w:val="1F4E79" w:themeColor="accent1" w:themeShade="80"/>
-        </w:rPr>
         <w:t xml:space="preserve"> </w:t>
       </w:r>
     </w:p>
@@ -1378,17 +1340,9 @@
     <w:p>
       <w:pPr>
         <w:pStyle w:val="1"/>
-        <w:rPr>
-          <w:color w:val="1F4E79" w:themeColor="accent1" w:themeShade="80"/>
-        </w:rPr>
       </w:pPr>
       <w:bookmarkStart w:id="2" w:name="_Toc476563266"/>
-      <w:bookmarkStart w:id="3" w:name="_GoBack"/>
-      <w:bookmarkEnd w:id="3"/>
-      <w:r>
-        <w:rPr>
-          <w:color w:val="1F4E79" w:themeColor="accent1" w:themeShade="80"/>
-        </w:rPr>
+      <w:r>
         <w:lastRenderedPageBreak/>
         <w:t>Requirements</w:t>
       </w:r>
@@ -1399,24 +1353,21 @@
         <w:pStyle w:val="2"/>
         <w:rPr>
           <w:rFonts w:ascii="Arial" w:hAnsi="Arial" w:cs="Arial"/>
-          <w:color w:val="2E74B5" w:themeColor="accent1" w:themeShade="BF"/>
           <w:sz w:val="20"/>
         </w:rPr>
       </w:pPr>
-      <w:bookmarkStart w:id="4" w:name="_Toc476563267"/>
-      <w:r>
-        <w:rPr>
-          <w:rFonts w:ascii="Arial" w:hAnsi="Arial" w:cs="Arial"/>
-          <w:color w:val="2E74B5" w:themeColor="accent1" w:themeShade="BF"/>
+      <w:bookmarkStart w:id="3" w:name="_Toc476563267"/>
+      <w:r>
+        <w:rPr>
+          <w:rFonts w:ascii="Arial" w:hAnsi="Arial" w:cs="Arial"/>
           <w:sz w:val="20"/>
         </w:rPr>
         <w:t>G1: Know Your FOSS Responsibilities</w:t>
       </w:r>
-      <w:bookmarkEnd w:id="4"/>
-      <w:r>
-        <w:rPr>
-          <w:rFonts w:ascii="Arial" w:hAnsi="Arial" w:cs="Arial"/>
-          <w:color w:val="2E74B5" w:themeColor="accent1" w:themeShade="BF"/>
+      <w:bookmarkEnd w:id="3"/>
+      <w:r>
+        <w:rPr>
+          <w:rFonts w:ascii="Arial" w:hAnsi="Arial" w:cs="Arial"/>
           <w:sz w:val="20"/>
         </w:rPr>
         <w:t xml:space="preserve"> </w:t>
@@ -1919,125 +1870,109 @@
         <w:pStyle w:val="2"/>
         <w:rPr>
           <w:rFonts w:ascii="Arial" w:hAnsi="Arial" w:cs="Arial"/>
-          <w:color w:val="2E74B5" w:themeColor="accent1" w:themeShade="BF"/>
           <w:sz w:val="20"/>
         </w:rPr>
       </w:pPr>
-      <w:bookmarkStart w:id="5" w:name="_Toc476563268"/>
-      <w:r>
-        <w:rPr>
-          <w:rFonts w:ascii="Arial" w:hAnsi="Arial" w:cs="Arial"/>
-          <w:color w:val="2E74B5" w:themeColor="accent1" w:themeShade="BF"/>
+      <w:bookmarkStart w:id="4" w:name="_Toc476563268"/>
+      <w:r>
+        <w:rPr>
+          <w:rFonts w:ascii="Arial" w:hAnsi="Arial" w:cs="Arial"/>
           <w:sz w:val="20"/>
         </w:rPr>
         <w:lastRenderedPageBreak/>
         <w:t>G2: Assign Responsibility for Achieving Compliance</w:t>
       </w:r>
+      <w:bookmarkEnd w:id="4"/>
+      <w:r>
+        <w:rPr>
+          <w:rFonts w:ascii="Arial" w:hAnsi="Arial" w:cs="Arial"/>
+          <w:sz w:val="20"/>
+        </w:rPr>
+        <w:t xml:space="preserve"> </w:t>
+      </w:r>
+    </w:p>
+    <w:p>
+      <w:pPr>
+        <w:rPr>
+          <w:rFonts w:ascii="Arial" w:hAnsi="Arial" w:cs="Arial"/>
+          <w:b/>
+          <w:sz w:val="18"/>
+        </w:rPr>
+      </w:pPr>
+      <w:proofErr w:type="gramStart"/>
+      <w:r>
+        <w:rPr>
+          <w:rFonts w:ascii="Arial" w:hAnsi="Arial" w:cs="Arial"/>
+          <w:b/>
+          <w:sz w:val="18"/>
+        </w:rPr>
+        <w:t xml:space="preserve">2.1  </w:t>
+      </w:r>
+      <w:r>
+        <w:rPr>
+          <w:rFonts w:ascii="Arial" w:hAnsi="Arial" w:cs="Arial"/>
+          <w:b/>
+          <w:sz w:val="18"/>
+        </w:rPr>
+        <w:t>Identify</w:t>
+      </w:r>
+      <w:proofErr w:type="gramEnd"/>
+      <w:r>
+        <w:rPr>
+          <w:rFonts w:ascii="Arial" w:hAnsi="Arial" w:cs="Arial"/>
+          <w:b/>
+          <w:sz w:val="18"/>
+        </w:rPr>
+        <w:t xml:space="preserve"> FOSS Liaison Function ("FOSS Liaison"). </w:t>
+      </w:r>
+    </w:p>
+    <w:p>
+      <w:pPr>
+        <w:pStyle w:val="a3"/>
+        <w:numPr>
+          <w:ilvl w:val="0"/>
+          <w:numId w:val="2"/>
+        </w:numPr>
+        <w:ind w:leftChars="0" w:left="851"/>
+        <w:rPr>
+          <w:rFonts w:ascii="Arial" w:hAnsi="Arial" w:cs="Arial"/>
+          <w:b/>
+          <w:sz w:val="18"/>
+        </w:rPr>
+      </w:pPr>
+      <w:r>
+        <w:rPr>
+          <w:rFonts w:ascii="Arial" w:hAnsi="Arial" w:cs="Arial"/>
+          <w:b/>
+          <w:sz w:val="18"/>
+        </w:rPr>
+        <w:t xml:space="preserve">Assign individual(s) responsible for receiving external FOSS inquiries; </w:t>
+      </w:r>
+    </w:p>
+    <w:p>
+      <w:pPr>
+        <w:pStyle w:val="a3"/>
+        <w:numPr>
+          <w:ilvl w:val="0"/>
+          <w:numId w:val="2"/>
+        </w:numPr>
+        <w:ind w:leftChars="0" w:left="851"/>
+        <w:rPr>
+          <w:rFonts w:ascii="Arial" w:hAnsi="Arial" w:cs="Arial"/>
+          <w:b/>
+          <w:sz w:val="18"/>
+        </w:rPr>
+      </w:pPr>
+      <w:r>
+        <w:rPr>
+          <w:rFonts w:ascii="Arial" w:hAnsi="Arial" w:cs="Arial"/>
+          <w:b/>
+          <w:sz w:val="18"/>
+        </w:rPr>
+        <w:t xml:space="preserve">FOSS Liaison must make commercially reasonable efforts to respond to FOSS compliance </w:t>
+      </w:r>
+      <w:bookmarkStart w:id="5" w:name="_GoBack"/>
       <w:bookmarkEnd w:id="5"/>
-      <w:r>
-        <w:rPr>
-          <w:rFonts w:ascii="Arial" w:hAnsi="Arial" w:cs="Arial"/>
-          <w:color w:val="2E74B5" w:themeColor="accent1" w:themeShade="BF"/>
-          <w:sz w:val="20"/>
-        </w:rPr>
-        <w:t xml:space="preserve"> </w:t>
-      </w:r>
-    </w:p>
-    <w:p>
-      <w:pPr>
-        <w:rPr>
-          <w:rFonts w:ascii="Arial" w:hAnsi="Arial" w:cs="Arial"/>
-          <w:b/>
-          <w:sz w:val="18"/>
-        </w:rPr>
-      </w:pPr>
-      <w:proofErr w:type="gramStart"/>
-      <w:r>
-        <w:rPr>
-          <w:rFonts w:ascii="Arial" w:hAnsi="Arial" w:cs="Arial"/>
-          <w:b/>
-          <w:sz w:val="18"/>
-        </w:rPr>
-        <w:t xml:space="preserve">2.1  </w:t>
-      </w:r>
-      <w:r>
-        <w:rPr>
-          <w:rFonts w:ascii="Arial" w:hAnsi="Arial" w:cs="Arial"/>
-          <w:b/>
-          <w:sz w:val="18"/>
-        </w:rPr>
-        <w:t>Identify</w:t>
-      </w:r>
-      <w:proofErr w:type="gramEnd"/>
-      <w:r>
-        <w:rPr>
-          <w:rFonts w:ascii="Arial" w:hAnsi="Arial" w:cs="Arial"/>
-          <w:b/>
-          <w:sz w:val="18"/>
-        </w:rPr>
-        <w:t xml:space="preserve"> FOSS Liaison Function ("FOSS Liaison"). </w:t>
-      </w:r>
-    </w:p>
-    <w:p>
-      <w:pPr>
-        <w:pStyle w:val="a3"/>
-        <w:numPr>
-          <w:ilvl w:val="0"/>
-          <w:numId w:val="2"/>
-        </w:numPr>
-        <w:ind w:leftChars="0" w:left="851"/>
-        <w:rPr>
-          <w:rFonts w:ascii="Arial" w:hAnsi="Arial" w:cs="Arial"/>
-          <w:b/>
-          <w:sz w:val="18"/>
-        </w:rPr>
-      </w:pPr>
-      <w:r>
-        <w:rPr>
-          <w:rFonts w:ascii="Arial" w:hAnsi="Arial" w:cs="Arial"/>
-          <w:b/>
-          <w:sz w:val="18"/>
-        </w:rPr>
-        <w:t xml:space="preserve">Assign individual(s) responsible for receiving external FOSS inquiries; </w:t>
-      </w:r>
-    </w:p>
-    <w:p>
-      <w:pPr>
-        <w:pStyle w:val="a3"/>
-        <w:numPr>
-          <w:ilvl w:val="0"/>
-          <w:numId w:val="2"/>
-        </w:numPr>
-        <w:ind w:leftChars="0" w:left="851"/>
-        <w:rPr>
-          <w:rFonts w:ascii="Arial" w:hAnsi="Arial" w:cs="Arial"/>
-          <w:b/>
-          <w:sz w:val="18"/>
-        </w:rPr>
-      </w:pPr>
-      <w:r>
-        <w:rPr>
-          <w:rFonts w:ascii="Arial" w:hAnsi="Arial" w:cs="Arial"/>
-          <w:b/>
-          <w:sz w:val="18"/>
-        </w:rPr>
-        <w:t xml:space="preserve">FOSS Liaison must make commercially reasonable efforts to respond to FOSS compliance </w:t>
-      </w:r>
-    </w:p>
-    <w:p>
-      <w:pPr>
-        <w:pStyle w:val="a3"/>
-        <w:numPr>
-          <w:ilvl w:val="0"/>
-          <w:numId w:val="2"/>
-        </w:numPr>
-        <w:ind w:leftChars="0" w:left="851"/>
-        <w:rPr>
-          <w:rFonts w:ascii="Arial" w:hAnsi="Arial" w:cs="Arial"/>
-          <w:b/>
-          <w:sz w:val="18"/>
-        </w:rPr>
-      </w:pPr>
       <w:r>
         <w:rPr>
           <w:rFonts w:ascii="Arial" w:hAnsi="Arial" w:cs="Arial"/>
@@ -2582,7 +2517,6 @@
         <w:pStyle w:val="2"/>
         <w:rPr>
           <w:rFonts w:ascii="Arial" w:hAnsi="Arial" w:cs="Arial"/>
-          <w:color w:val="2E74B5" w:themeColor="accent1" w:themeShade="BF"/>
           <w:sz w:val="20"/>
         </w:rPr>
       </w:pPr>
@@ -2590,7 +2524,6 @@
       <w:r>
         <w:rPr>
           <w:rFonts w:ascii="Arial" w:hAnsi="Arial" w:cs="Arial"/>
-          <w:color w:val="2E74B5" w:themeColor="accent1" w:themeShade="BF"/>
           <w:sz w:val="20"/>
         </w:rPr>
         <w:lastRenderedPageBreak/>
@@ -2599,7 +2532,6 @@
       <w:r>
         <w:rPr>
           <w:rFonts w:ascii="Arial" w:hAnsi="Arial" w:cs="Arial"/>
-          <w:color w:val="2E74B5" w:themeColor="accent1" w:themeShade="BF"/>
           <w:sz w:val="20"/>
         </w:rPr>
         <w:t>Review and Approve FOSS Content</w:t>
@@ -3063,7 +2995,6 @@
         <w:pStyle w:val="2"/>
         <w:rPr>
           <w:rFonts w:ascii="Arial" w:hAnsi="Arial" w:cs="Arial"/>
-          <w:color w:val="2E74B5" w:themeColor="accent1" w:themeShade="BF"/>
           <w:sz w:val="20"/>
         </w:rPr>
       </w:pPr>
@@ -3071,7 +3002,6 @@
       <w:r>
         <w:rPr>
           <w:rFonts w:ascii="Arial" w:hAnsi="Arial" w:cs="Arial"/>
-          <w:color w:val="2E74B5" w:themeColor="accent1" w:themeShade="BF"/>
           <w:sz w:val="20"/>
         </w:rPr>
         <w:lastRenderedPageBreak/>
@@ -3081,7 +3011,6 @@
       <w:r>
         <w:rPr>
           <w:rFonts w:ascii="Arial" w:hAnsi="Arial" w:cs="Arial"/>
-          <w:color w:val="2E74B5" w:themeColor="accent1" w:themeShade="BF"/>
           <w:sz w:val="20"/>
         </w:rPr>
         <w:t xml:space="preserve"> </w:t>
@@ -3422,7 +3351,6 @@
         <w:pStyle w:val="2"/>
         <w:rPr>
           <w:rFonts w:ascii="Arial" w:hAnsi="Arial" w:cs="Arial"/>
-          <w:color w:val="2E74B5" w:themeColor="accent1" w:themeShade="BF"/>
           <w:sz w:val="20"/>
         </w:rPr>
       </w:pPr>
@@ -3430,7 +3358,6 @@
       <w:r>
         <w:rPr>
           <w:rFonts w:ascii="Arial" w:hAnsi="Arial" w:cs="Arial"/>
-          <w:color w:val="2E74B5" w:themeColor="accent1" w:themeShade="BF"/>
           <w:sz w:val="20"/>
         </w:rPr>
         <w:lastRenderedPageBreak/>
@@ -3440,7 +3367,6 @@
       <w:r>
         <w:rPr>
           <w:rFonts w:ascii="Arial" w:hAnsi="Arial" w:cs="Arial"/>
-          <w:color w:val="2E74B5" w:themeColor="accent1" w:themeShade="BF"/>
           <w:sz w:val="20"/>
         </w:rPr>
         <w:t xml:space="preserve"> </w:t>
@@ -3803,7 +3729,6 @@
         <w:pStyle w:val="2"/>
         <w:rPr>
           <w:rFonts w:ascii="Arial" w:hAnsi="Arial" w:cs="Arial"/>
-          <w:color w:val="2E74B5" w:themeColor="accent1" w:themeShade="BF"/>
           <w:sz w:val="20"/>
         </w:rPr>
       </w:pPr>
@@ -3811,7 +3736,6 @@
       <w:r>
         <w:rPr>
           <w:rFonts w:ascii="Arial" w:hAnsi="Arial" w:cs="Arial"/>
-          <w:color w:val="2E74B5" w:themeColor="accent1" w:themeShade="BF"/>
           <w:sz w:val="20"/>
         </w:rPr>
         <w:lastRenderedPageBreak/>
@@ -3821,7 +3745,6 @@
       <w:r>
         <w:rPr>
           <w:rFonts w:ascii="Arial" w:hAnsi="Arial" w:cs="Arial"/>
-          <w:color w:val="2E74B5" w:themeColor="accent1" w:themeShade="BF"/>
           <w:sz w:val="20"/>
         </w:rPr>
         <w:t>OpenChain</w:t>
@@ -3830,7 +3753,6 @@
       <w:r>
         <w:rPr>
           <w:rFonts w:ascii="Arial" w:hAnsi="Arial" w:cs="Arial"/>
-          <w:color w:val="2E74B5" w:themeColor="accent1" w:themeShade="BF"/>
           <w:sz w:val="20"/>
         </w:rPr>
         <w:t xml:space="preserve"> Requirements</w:t>
@@ -3839,7 +3761,6 @@
       <w:r>
         <w:rPr>
           <w:rFonts w:ascii="Arial" w:hAnsi="Arial" w:cs="Arial"/>
-          <w:color w:val="2E74B5" w:themeColor="accent1" w:themeShade="BF"/>
           <w:sz w:val="20"/>
         </w:rPr>
         <w:t xml:space="preserve"> </w:t>
@@ -4091,8 +4012,8 @@
       </w:r>
     </w:p>
     <w:sectPr>
-      <w:headerReference w:type="default" r:id="rId8"/>
-      <w:footerReference w:type="default" r:id="rId9"/>
+      <w:headerReference w:type="default" r:id="rId9"/>
+      <w:footerReference w:type="default" r:id="rId10"/>
       <w:pgSz w:w="11906" w:h="16838"/>
       <w:pgMar w:top="1985" w:right="1701" w:bottom="1701" w:left="1701" w:header="851" w:footer="992" w:gutter="0"/>
       <w:cols w:space="425"/>
@@ -4103,7 +4024,7 @@
 </file>
 
 <file path=word/endnotes.xml><?xml version="1.0" encoding="utf-8"?>
-<w:endnotes xmlns:wpc="http://schemas.microsoft.com/office/word/2010/wordprocessingCanvas" xmlns:mc="http://schemas.openxmlformats.org/markup-compatibility/2006" xmlns:o="urn:schemas-microsoft-com:office:office" xmlns:r="http://schemas.openxmlformats.org/officeDocument/2006/relationships" xmlns:m="http://schemas.openxmlformats.org/officeDocument/2006/math" xmlns:v="urn:schemas-microsoft-com:vml" xmlns:wp14="http://schemas.microsoft.com/office/word/2010/wordprocessingDrawing" xmlns:wp="http://schemas.openxmlformats.org/drawingml/2006/wordprocessingDrawing" xmlns:w10="urn:schemas-microsoft-com:office:word" xmlns:w="http://schemas.openxmlformats.org/wordprocessingml/2006/main" xmlns:w14="http://schemas.microsoft.com/office/word/2010/wordml" xmlns:w15="http://schemas.microsoft.com/office/word/2012/wordml" xmlns:wpg="http://schemas.microsoft.com/office/word/2010/wordprocessingGroup" xmlns:wpi="http://schemas.microsoft.com/office/word/2010/wordprocessingInk" xmlns:wne="http://schemas.microsoft.com/office/word/2006/wordml" xmlns:wps="http://schemas.microsoft.com/office/word/2010/wordprocessingShape" mc:Ignorable="w14 w15 wp14">
+<w:endnotes xmlns:wpc="http://schemas.microsoft.com/office/word/2010/wordprocessingCanvas" xmlns:mc="http://schemas.openxmlformats.org/markup-compatibility/2006" xmlns:o="urn:schemas-microsoft-com:office:office" xmlns:r="http://schemas.openxmlformats.org/officeDocument/2006/relationships" xmlns:m="http://schemas.openxmlformats.org/officeDocument/2006/math" xmlns:v="urn:schemas-microsoft-com:vml" xmlns:wp14="http://schemas.microsoft.com/office/word/2010/wordprocessingDrawing" xmlns:wp="http://schemas.openxmlformats.org/drawingml/2006/wordprocessingDrawing" xmlns:w10="urn:schemas-microsoft-com:office:word" xmlns:w="http://schemas.openxmlformats.org/wordprocessingml/2006/main" xmlns:w14="http://schemas.microsoft.com/office/word/2010/wordml" xmlns:wpg="http://schemas.microsoft.com/office/word/2010/wordprocessingGroup" xmlns:wpi="http://schemas.microsoft.com/office/word/2010/wordprocessingInk" xmlns:wne="http://schemas.microsoft.com/office/word/2006/wordml" xmlns:wps="http://schemas.microsoft.com/office/word/2010/wordprocessingShape" mc:Ignorable="w14 wp14">
   <w:endnote w:type="separator" w:id="-1">
     <w:p>
       <w:r>
@@ -4122,7 +4043,7 @@
 </file>
 
 <file path=word/footer1.xml><?xml version="1.0" encoding="utf-8"?>
-<w:ftr xmlns:wpc="http://schemas.microsoft.com/office/word/2010/wordprocessingCanvas" xmlns:mc="http://schemas.openxmlformats.org/markup-compatibility/2006" xmlns:o="urn:schemas-microsoft-com:office:office" xmlns:r="http://schemas.openxmlformats.org/officeDocument/2006/relationships" xmlns:m="http://schemas.openxmlformats.org/officeDocument/2006/math" xmlns:v="urn:schemas-microsoft-com:vml" xmlns:wp14="http://schemas.microsoft.com/office/word/2010/wordprocessingDrawing" xmlns:wp="http://schemas.openxmlformats.org/drawingml/2006/wordprocessingDrawing" xmlns:w10="urn:schemas-microsoft-com:office:word" xmlns:w="http://schemas.openxmlformats.org/wordprocessingml/2006/main" xmlns:w14="http://schemas.microsoft.com/office/word/2010/wordml" xmlns:w15="http://schemas.microsoft.com/office/word/2012/wordml" xmlns:wpg="http://schemas.microsoft.com/office/word/2010/wordprocessingGroup" xmlns:wpi="http://schemas.microsoft.com/office/word/2010/wordprocessingInk" xmlns:wne="http://schemas.microsoft.com/office/word/2006/wordml" xmlns:wps="http://schemas.microsoft.com/office/word/2010/wordprocessingShape" mc:Ignorable="w14 w15 wp14">
+<w:ftr xmlns:wpc="http://schemas.microsoft.com/office/word/2010/wordprocessingCanvas" xmlns:mc="http://schemas.openxmlformats.org/markup-compatibility/2006" xmlns:o="urn:schemas-microsoft-com:office:office" xmlns:r="http://schemas.openxmlformats.org/officeDocument/2006/relationships" xmlns:m="http://schemas.openxmlformats.org/officeDocument/2006/math" xmlns:v="urn:schemas-microsoft-com:vml" xmlns:wp14="http://schemas.microsoft.com/office/word/2010/wordprocessingDrawing" xmlns:wp="http://schemas.openxmlformats.org/drawingml/2006/wordprocessingDrawing" xmlns:w10="urn:schemas-microsoft-com:office:word" xmlns:w="http://schemas.openxmlformats.org/wordprocessingml/2006/main" xmlns:w14="http://schemas.microsoft.com/office/word/2010/wordml" xmlns:wpg="http://schemas.microsoft.com/office/word/2010/wordprocessingGroup" xmlns:wpi="http://schemas.microsoft.com/office/word/2010/wordprocessingInk" xmlns:wne="http://schemas.microsoft.com/office/word/2006/wordml" xmlns:wps="http://schemas.microsoft.com/office/word/2010/wordprocessingShape" mc:Ignorable="w14 wp14">
   <w:sdt>
     <w:sdtPr>
       <w:id w:val="1214464135"/>
@@ -4215,7 +4136,7 @@
 </file>
 
 <file path=word/footnotes.xml><?xml version="1.0" encoding="utf-8"?>
-<w:footnotes xmlns:wpc="http://schemas.microsoft.com/office/word/2010/wordprocessingCanvas" xmlns:mc="http://schemas.openxmlformats.org/markup-compatibility/2006" xmlns:o="urn:schemas-microsoft-com:office:office" xmlns:r="http://schemas.openxmlformats.org/officeDocument/2006/relationships" xmlns:m="http://schemas.openxmlformats.org/officeDocument/2006/math" xmlns:v="urn:schemas-microsoft-com:vml" xmlns:wp14="http://schemas.microsoft.com/office/word/2010/wordprocessingDrawing" xmlns:wp="http://schemas.openxmlformats.org/drawingml/2006/wordprocessingDrawing" xmlns:w10="urn:schemas-microsoft-com:office:word" xmlns:w="http://schemas.openxmlformats.org/wordprocessingml/2006/main" xmlns:w14="http://schemas.microsoft.com/office/word/2010/wordml" xmlns:w15="http://schemas.microsoft.com/office/word/2012/wordml" xmlns:wpg="http://schemas.microsoft.com/office/word/2010/wordprocessingGroup" xmlns:wpi="http://schemas.microsoft.com/office/word/2010/wordprocessingInk" xmlns:wne="http://schemas.microsoft.com/office/word/2006/wordml" xmlns:wps="http://schemas.microsoft.com/office/word/2010/wordprocessingShape" mc:Ignorable="w14 w15 wp14">
+<w:footnotes xmlns:wpc="http://schemas.microsoft.com/office/word/2010/wordprocessingCanvas" xmlns:mc="http://schemas.openxmlformats.org/markup-compatibility/2006" xmlns:o="urn:schemas-microsoft-com:office:office" xmlns:r="http://schemas.openxmlformats.org/officeDocument/2006/relationships" xmlns:m="http://schemas.openxmlformats.org/officeDocument/2006/math" xmlns:v="urn:schemas-microsoft-com:vml" xmlns:wp14="http://schemas.microsoft.com/office/word/2010/wordprocessingDrawing" xmlns:wp="http://schemas.openxmlformats.org/drawingml/2006/wordprocessingDrawing" xmlns:w10="urn:schemas-microsoft-com:office:word" xmlns:w="http://schemas.openxmlformats.org/wordprocessingml/2006/main" xmlns:w14="http://schemas.microsoft.com/office/word/2010/wordml" xmlns:wpg="http://schemas.microsoft.com/office/word/2010/wordprocessingGroup" xmlns:wpi="http://schemas.microsoft.com/office/word/2010/wordprocessingInk" xmlns:wne="http://schemas.microsoft.com/office/word/2006/wordml" xmlns:wps="http://schemas.microsoft.com/office/word/2010/wordprocessingShape" mc:Ignorable="w14 wp14">
   <w:footnote w:type="separator" w:id="-1">
     <w:p>
       <w:r>
@@ -4234,7 +4155,7 @@
 </file>
 
 <file path=word/header1.xml><?xml version="1.0" encoding="utf-8"?>
-<w:hdr xmlns:wpc="http://schemas.microsoft.com/office/word/2010/wordprocessingCanvas" xmlns:mc="http://schemas.openxmlformats.org/markup-compatibility/2006" xmlns:o="urn:schemas-microsoft-com:office:office" xmlns:r="http://schemas.openxmlformats.org/officeDocument/2006/relationships" xmlns:m="http://schemas.openxmlformats.org/officeDocument/2006/math" xmlns:v="urn:schemas-microsoft-com:vml" xmlns:wp14="http://schemas.microsoft.com/office/word/2010/wordprocessingDrawing" xmlns:wp="http://schemas.openxmlformats.org/drawingml/2006/wordprocessingDrawing" xmlns:w10="urn:schemas-microsoft-com:office:word" xmlns:w="http://schemas.openxmlformats.org/wordprocessingml/2006/main" xmlns:w14="http://schemas.microsoft.com/office/word/2010/wordml" xmlns:w15="http://schemas.microsoft.com/office/word/2012/wordml" xmlns:wpg="http://schemas.microsoft.com/office/word/2010/wordprocessingGroup" xmlns:wpi="http://schemas.microsoft.com/office/word/2010/wordprocessingInk" xmlns:wne="http://schemas.microsoft.com/office/word/2006/wordml" xmlns:wps="http://schemas.microsoft.com/office/word/2010/wordprocessingShape" mc:Ignorable="w14 w15 wp14">
+<w:hdr xmlns:wpc="http://schemas.microsoft.com/office/word/2010/wordprocessingCanvas" xmlns:mc="http://schemas.openxmlformats.org/markup-compatibility/2006" xmlns:o="urn:schemas-microsoft-com:office:office" xmlns:r="http://schemas.openxmlformats.org/officeDocument/2006/relationships" xmlns:m="http://schemas.openxmlformats.org/officeDocument/2006/math" xmlns:v="urn:schemas-microsoft-com:vml" xmlns:wp14="http://schemas.microsoft.com/office/word/2010/wordprocessingDrawing" xmlns:wp="http://schemas.openxmlformats.org/drawingml/2006/wordprocessingDrawing" xmlns:w10="urn:schemas-microsoft-com:office:word" xmlns:w="http://schemas.openxmlformats.org/wordprocessingml/2006/main" xmlns:w14="http://schemas.microsoft.com/office/word/2010/wordml" xmlns:wpg="http://schemas.microsoft.com/office/word/2010/wordprocessingGroup" xmlns:wpi="http://schemas.microsoft.com/office/word/2010/wordprocessingInk" xmlns:wne="http://schemas.microsoft.com/office/word/2006/wordml" xmlns:wps="http://schemas.microsoft.com/office/word/2010/wordprocessingShape" mc:Ignorable="w14 wp14">
   <w:p>
     <w:pPr>
       <w:jc w:val="right"/>
@@ -4261,8 +4182,8 @@
 </file>
 
 <file path=word/numbering.xml><?xml version="1.0" encoding="utf-8"?>
-<w:numbering xmlns:wpc="http://schemas.microsoft.com/office/word/2010/wordprocessingCanvas" xmlns:mc="http://schemas.openxmlformats.org/markup-compatibility/2006" xmlns:o="urn:schemas-microsoft-com:office:office" xmlns:r="http://schemas.openxmlformats.org/officeDocument/2006/relationships" xmlns:m="http://schemas.openxmlformats.org/officeDocument/2006/math" xmlns:v="urn:schemas-microsoft-com:vml" xmlns:wp14="http://schemas.microsoft.com/office/word/2010/wordprocessingDrawing" xmlns:wp="http://schemas.openxmlformats.org/drawingml/2006/wordprocessingDrawing" xmlns:w10="urn:schemas-microsoft-com:office:word" xmlns:w="http://schemas.openxmlformats.org/wordprocessingml/2006/main" xmlns:w14="http://schemas.microsoft.com/office/word/2010/wordml" xmlns:w15="http://schemas.microsoft.com/office/word/2012/wordml" xmlns:wpg="http://schemas.microsoft.com/office/word/2010/wordprocessingGroup" xmlns:wpi="http://schemas.microsoft.com/office/word/2010/wordprocessingInk" xmlns:wne="http://schemas.microsoft.com/office/word/2006/wordml" xmlns:wps="http://schemas.microsoft.com/office/word/2010/wordprocessingShape" mc:Ignorable="w14 w15 wp14">
-  <w:abstractNum w:abstractNumId="0" w15:restartNumberingAfterBreak="0">
+<w:numbering xmlns:wpc="http://schemas.microsoft.com/office/word/2010/wordprocessingCanvas" xmlns:mc="http://schemas.openxmlformats.org/markup-compatibility/2006" xmlns:o="urn:schemas-microsoft-com:office:office" xmlns:r="http://schemas.openxmlformats.org/officeDocument/2006/relationships" xmlns:m="http://schemas.openxmlformats.org/officeDocument/2006/math" xmlns:v="urn:schemas-microsoft-com:vml" xmlns:wp14="http://schemas.microsoft.com/office/word/2010/wordprocessingDrawing" xmlns:wp="http://schemas.openxmlformats.org/drawingml/2006/wordprocessingDrawing" xmlns:w10="urn:schemas-microsoft-com:office:word" xmlns:w="http://schemas.openxmlformats.org/wordprocessingml/2006/main" xmlns:w14="http://schemas.microsoft.com/office/word/2010/wordml" xmlns:wpg="http://schemas.microsoft.com/office/word/2010/wordprocessingGroup" xmlns:wpi="http://schemas.microsoft.com/office/word/2010/wordprocessingInk" xmlns:wne="http://schemas.microsoft.com/office/word/2006/wordml" xmlns:wps="http://schemas.microsoft.com/office/word/2010/wordprocessingShape" mc:Ignorable="w14 wp14">
+  <w:abstractNum w:abstractNumId="0">
     <w:nsid w:val="538C5961"/>
     <w:multiLevelType w:val="hybridMultilevel"/>
     <w:tmpl w:val="67C2F402"/>
@@ -4374,7 +4295,7 @@
       </w:rPr>
     </w:lvl>
   </w:abstractNum>
-  <w:abstractNum w:abstractNumId="1" w15:restartNumberingAfterBreak="0">
+  <w:abstractNum w:abstractNumId="1">
     <w:nsid w:val="63BA2A5C"/>
     <w:multiLevelType w:val="hybridMultilevel"/>
     <w:tmpl w:val="A842935C"/>
@@ -4487,7 +4408,7 @@
       </w:rPr>
     </w:lvl>
   </w:abstractNum>
-  <w:abstractNum w:abstractNumId="2" w15:restartNumberingAfterBreak="0">
+  <w:abstractNum w:abstractNumId="2">
     <w:nsid w:val="6A841689"/>
     <w:multiLevelType w:val="hybridMultilevel"/>
     <w:tmpl w:val="5756DB04"/>
@@ -4600,7 +4521,7 @@
       </w:rPr>
     </w:lvl>
   </w:abstractNum>
-  <w:abstractNum w:abstractNumId="3" w15:restartNumberingAfterBreak="0">
+  <w:abstractNum w:abstractNumId="3">
     <w:nsid w:val="6FC11C18"/>
     <w:multiLevelType w:val="hybridMultilevel"/>
     <w:tmpl w:val="563A5EAE"/>
@@ -4713,7 +4634,7 @@
       </w:rPr>
     </w:lvl>
   </w:abstractNum>
-  <w:abstractNum w:abstractNumId="4" w15:restartNumberingAfterBreak="0">
+  <w:abstractNum w:abstractNumId="4">
     <w:nsid w:val="75144662"/>
     <w:multiLevelType w:val="hybridMultilevel"/>
     <w:tmpl w:val="47866E52"/>
@@ -4845,7 +4766,7 @@
 </file>
 
 <file path=word/styles.xml><?xml version="1.0" encoding="utf-8"?>
-<w:styles xmlns:mc="http://schemas.openxmlformats.org/markup-compatibility/2006" xmlns:r="http://schemas.openxmlformats.org/officeDocument/2006/relationships" xmlns:w="http://schemas.openxmlformats.org/wordprocessingml/2006/main" xmlns:w14="http://schemas.microsoft.com/office/word/2010/wordml" xmlns:w15="http://schemas.microsoft.com/office/word/2012/wordml" mc:Ignorable="w14 w15">
+<w:styles xmlns:mc="http://schemas.openxmlformats.org/markup-compatibility/2006" xmlns:r="http://schemas.openxmlformats.org/officeDocument/2006/relationships" xmlns:w="http://schemas.openxmlformats.org/wordprocessingml/2006/main" xmlns:w14="http://schemas.microsoft.com/office/word/2010/wordml" mc:Ignorable="w14">
   <w:docDefaults>
     <w:rPrDefault>
       <w:rPr>
@@ -4858,378 +4779,516 @@
     </w:rPrDefault>
     <w:pPrDefault/>
   </w:docDefaults>
-  <w:latentStyles w:defLockedState="0" w:defUIPriority="99" w:defSemiHidden="0" w:defUnhideWhenUsed="0" w:defQFormat="0" w:count="371">
-    <w:lsdException w:name="Normal" w:uiPriority="0" w:qFormat="1"/>
-    <w:lsdException w:name="heading 1" w:uiPriority="9" w:qFormat="1"/>
-    <w:lsdException w:name="heading 2" w:semiHidden="1" w:uiPriority="9" w:unhideWhenUsed="1" w:qFormat="1"/>
-    <w:lsdException w:name="heading 3" w:semiHidden="1" w:uiPriority="9" w:unhideWhenUsed="1" w:qFormat="1"/>
-    <w:lsdException w:name="heading 4" w:semiHidden="1" w:uiPriority="9" w:unhideWhenUsed="1" w:qFormat="1"/>
-    <w:lsdException w:name="heading 5" w:semiHidden="1" w:uiPriority="9" w:unhideWhenUsed="1" w:qFormat="1"/>
-    <w:lsdException w:name="heading 6" w:semiHidden="1" w:uiPriority="9" w:unhideWhenUsed="1" w:qFormat="1"/>
-    <w:lsdException w:name="heading 7" w:semiHidden="1" w:uiPriority="9" w:unhideWhenUsed="1" w:qFormat="1"/>
-    <w:lsdException w:name="heading 8" w:semiHidden="1" w:uiPriority="9" w:unhideWhenUsed="1" w:qFormat="1"/>
-    <w:lsdException w:name="heading 9" w:semiHidden="1" w:uiPriority="9" w:unhideWhenUsed="1" w:qFormat="1"/>
-    <w:lsdException w:name="index 1" w:semiHidden="1" w:unhideWhenUsed="1"/>
-    <w:lsdException w:name="index 2" w:semiHidden="1" w:unhideWhenUsed="1"/>
-    <w:lsdException w:name="index 3" w:semiHidden="1" w:unhideWhenUsed="1"/>
-    <w:lsdException w:name="index 4" w:semiHidden="1" w:unhideWhenUsed="1"/>
-    <w:lsdException w:name="index 5" w:semiHidden="1" w:unhideWhenUsed="1"/>
-    <w:lsdException w:name="index 6" w:semiHidden="1" w:unhideWhenUsed="1"/>
-    <w:lsdException w:name="index 7" w:semiHidden="1" w:unhideWhenUsed="1"/>
-    <w:lsdException w:name="index 8" w:semiHidden="1" w:unhideWhenUsed="1"/>
-    <w:lsdException w:name="index 9" w:semiHidden="1" w:unhideWhenUsed="1"/>
-    <w:lsdException w:name="toc 1" w:semiHidden="1" w:uiPriority="39" w:unhideWhenUsed="1"/>
-    <w:lsdException w:name="toc 2" w:semiHidden="1" w:uiPriority="39" w:unhideWhenUsed="1"/>
-    <w:lsdException w:name="toc 3" w:semiHidden="1" w:uiPriority="39" w:unhideWhenUsed="1"/>
-    <w:lsdException w:name="toc 4" w:semiHidden="1" w:uiPriority="39" w:unhideWhenUsed="1"/>
-    <w:lsdException w:name="toc 5" w:semiHidden="1" w:uiPriority="39" w:unhideWhenUsed="1"/>
-    <w:lsdException w:name="toc 6" w:semiHidden="1" w:uiPriority="39" w:unhideWhenUsed="1"/>
-    <w:lsdException w:name="toc 7" w:semiHidden="1" w:uiPriority="39" w:unhideWhenUsed="1"/>
-    <w:lsdException w:name="toc 8" w:semiHidden="1" w:uiPriority="39" w:unhideWhenUsed="1"/>
-    <w:lsdException w:name="toc 9" w:semiHidden="1" w:uiPriority="39" w:unhideWhenUsed="1"/>
-    <w:lsdException w:name="Normal Indent" w:semiHidden="1" w:unhideWhenUsed="1"/>
-    <w:lsdException w:name="footnote text" w:semiHidden="1" w:unhideWhenUsed="1"/>
-    <w:lsdException w:name="annotation text" w:semiHidden="1" w:unhideWhenUsed="1"/>
-    <w:lsdException w:name="header" w:semiHidden="1" w:unhideWhenUsed="1"/>
-    <w:lsdException w:name="footer" w:semiHidden="1" w:unhideWhenUsed="1"/>
-    <w:lsdException w:name="index heading" w:semiHidden="1" w:unhideWhenUsed="1"/>
-    <w:lsdException w:name="caption" w:semiHidden="1" w:uiPriority="35" w:unhideWhenUsed="1" w:qFormat="1"/>
-    <w:lsdException w:name="table of figures" w:semiHidden="1" w:unhideWhenUsed="1"/>
-    <w:lsdException w:name="envelope address" w:semiHidden="1" w:unhideWhenUsed="1"/>
-    <w:lsdException w:name="envelope return" w:semiHidden="1" w:unhideWhenUsed="1"/>
-    <w:lsdException w:name="footnote reference" w:semiHidden="1" w:unhideWhenUsed="1"/>
-    <w:lsdException w:name="annotation reference" w:semiHidden="1" w:unhideWhenUsed="1"/>
-    <w:lsdException w:name="line number" w:semiHidden="1" w:unhideWhenUsed="1"/>
-    <w:lsdException w:name="page number" w:semiHidden="1" w:unhideWhenUsed="1"/>
-    <w:lsdException w:name="endnote reference" w:semiHidden="1" w:unhideWhenUsed="1"/>
-    <w:lsdException w:name="endnote text" w:semiHidden="1" w:unhideWhenUsed="1"/>
-    <w:lsdException w:name="table of authorities" w:semiHidden="1" w:unhideWhenUsed="1"/>
-    <w:lsdException w:name="macro" w:semiHidden="1" w:unhideWhenUsed="1"/>
-    <w:lsdException w:name="toa heading" w:semiHidden="1" w:unhideWhenUsed="1"/>
-    <w:lsdException w:name="List" w:semiHidden="1" w:unhideWhenUsed="1"/>
-    <w:lsdException w:name="List Bullet" w:semiHidden="1" w:unhideWhenUsed="1"/>
-    <w:lsdException w:name="List Number" w:semiHidden="1" w:unhideWhenUsed="1"/>
-    <w:lsdException w:name="List 2" w:semiHidden="1" w:unhideWhenUsed="1"/>
-    <w:lsdException w:name="List 3" w:semiHidden="1" w:unhideWhenUsed="1"/>
-    <w:lsdException w:name="List 4" w:semiHidden="1" w:unhideWhenUsed="1"/>
-    <w:lsdException w:name="List 5" w:semiHidden="1" w:unhideWhenUsed="1"/>
-    <w:lsdException w:name="List Bullet 2" w:semiHidden="1" w:unhideWhenUsed="1"/>
-    <w:lsdException w:name="List Bullet 3" w:semiHidden="1" w:unhideWhenUsed="1"/>
-    <w:lsdException w:name="List Bullet 4" w:semiHidden="1" w:unhideWhenUsed="1"/>
-    <w:lsdException w:name="List Bullet 5" w:semiHidden="1" w:unhideWhenUsed="1"/>
-    <w:lsdException w:name="List Number 2" w:semiHidden="1" w:unhideWhenUsed="1"/>
-    <w:lsdException w:name="List Number 3" w:semiHidden="1" w:unhideWhenUsed="1"/>
-    <w:lsdException w:name="List Number 4" w:semiHidden="1" w:unhideWhenUsed="1"/>
-    <w:lsdException w:name="List Number 5" w:semiHidden="1" w:unhideWhenUsed="1"/>
-    <w:lsdException w:name="Title" w:uiPriority="10" w:qFormat="1"/>
-    <w:lsdException w:name="Closing" w:semiHidden="1" w:unhideWhenUsed="1"/>
-    <w:lsdException w:name="Signature" w:semiHidden="1" w:unhideWhenUsed="1"/>
-    <w:lsdException w:name="Default Paragraph Font" w:semiHidden="1" w:uiPriority="1" w:unhideWhenUsed="1"/>
-    <w:lsdException w:name="Body Text" w:semiHidden="1" w:unhideWhenUsed="1"/>
-    <w:lsdException w:name="Body Text Indent" w:semiHidden="1" w:unhideWhenUsed="1"/>
-    <w:lsdException w:name="List Continue" w:semiHidden="1" w:unhideWhenUsed="1"/>
-    <w:lsdException w:name="List Continue 2" w:semiHidden="1" w:unhideWhenUsed="1"/>
-    <w:lsdException w:name="List Continue 3" w:semiHidden="1" w:unhideWhenUsed="1"/>
-    <w:lsdException w:name="List Continue 4" w:semiHidden="1" w:unhideWhenUsed="1"/>
-    <w:lsdException w:name="List Continue 5" w:semiHidden="1" w:unhideWhenUsed="1"/>
-    <w:lsdException w:name="Message Header" w:semiHidden="1" w:unhideWhenUsed="1"/>
-    <w:lsdException w:name="Subtitle" w:uiPriority="11" w:qFormat="1"/>
-    <w:lsdException w:name="Salutation" w:semiHidden="1" w:unhideWhenUsed="1"/>
-    <w:lsdException w:name="Date" w:semiHidden="1" w:unhideWhenUsed="1"/>
-    <w:lsdException w:name="Body Text First Indent" w:semiHidden="1" w:unhideWhenUsed="1"/>
-    <w:lsdException w:name="Body Text First Indent 2" w:semiHidden="1" w:unhideWhenUsed="1"/>
-    <w:lsdException w:name="Note Heading" w:semiHidden="1" w:unhideWhenUsed="1"/>
-    <w:lsdException w:name="Body Text 2" w:semiHidden="1" w:unhideWhenUsed="1"/>
-    <w:lsdException w:name="Body Text 3" w:semiHidden="1" w:unhideWhenUsed="1"/>
-    <w:lsdException w:name="Body Text Indent 2" w:semiHidden="1" w:unhideWhenUsed="1"/>
-    <w:lsdException w:name="Body Text Indent 3" w:semiHidden="1" w:unhideWhenUsed="1"/>
-    <w:lsdException w:name="Block Text" w:semiHidden="1" w:unhideWhenUsed="1"/>
-    <w:lsdException w:name="Hyperlink" w:semiHidden="1" w:unhideWhenUsed="1"/>
-    <w:lsdException w:name="FollowedHyperlink" w:semiHidden="1" w:unhideWhenUsed="1"/>
-    <w:lsdException w:name="Strong" w:uiPriority="22" w:qFormat="1"/>
-    <w:lsdException w:name="Emphasis" w:uiPriority="20" w:qFormat="1"/>
-    <w:lsdException w:name="Document Map" w:semiHidden="1" w:unhideWhenUsed="1"/>
-    <w:lsdException w:name="Plain Text" w:semiHidden="1" w:unhideWhenUsed="1"/>
-    <w:lsdException w:name="E-mail Signature" w:semiHidden="1" w:unhideWhenUsed="1"/>
-    <w:lsdException w:name="HTML Top of Form" w:semiHidden="1" w:unhideWhenUsed="1"/>
-    <w:lsdException w:name="HTML Bottom of Form" w:semiHidden="1" w:unhideWhenUsed="1"/>
-    <w:lsdException w:name="Normal (Web)" w:semiHidden="1" w:unhideWhenUsed="1"/>
-    <w:lsdException w:name="HTML Acronym" w:semiHidden="1" w:unhideWhenUsed="1"/>
-    <w:lsdException w:name="HTML Address" w:semiHidden="1" w:unhideWhenUsed="1"/>
-    <w:lsdException w:name="HTML Cite" w:semiHidden="1" w:unhideWhenUsed="1"/>
-    <w:lsdException w:name="HTML Code" w:semiHidden="1" w:unhideWhenUsed="1"/>
-    <w:lsdException w:name="HTML Definition" w:semiHidden="1" w:unhideWhenUsed="1"/>
-    <w:lsdException w:name="HTML Keyboard" w:semiHidden="1" w:unhideWhenUsed="1"/>
-    <w:lsdException w:name="HTML Preformatted" w:semiHidden="1" w:unhideWhenUsed="1"/>
-    <w:lsdException w:name="HTML Sample" w:semiHidden="1" w:unhideWhenUsed="1"/>
-    <w:lsdException w:name="HTML Typewriter" w:semiHidden="1" w:unhideWhenUsed="1"/>
-    <w:lsdException w:name="HTML Variable" w:semiHidden="1" w:unhideWhenUsed="1"/>
-    <w:lsdException w:name="Normal Table" w:semiHidden="1" w:unhideWhenUsed="1"/>
-    <w:lsdException w:name="annotation subject" w:semiHidden="1" w:unhideWhenUsed="1"/>
-    <w:lsdException w:name="No List" w:semiHidden="1" w:unhideWhenUsed="1"/>
-    <w:lsdException w:name="Outline List 1" w:semiHidden="1" w:unhideWhenUsed="1"/>
-    <w:lsdException w:name="Outline List 2" w:semiHidden="1" w:unhideWhenUsed="1"/>
-    <w:lsdException w:name="Outline List 3" w:semiHidden="1" w:unhideWhenUsed="1"/>
-    <w:lsdException w:name="Table Simple 1" w:semiHidden="1" w:unhideWhenUsed="1"/>
-    <w:lsdException w:name="Table Simple 2" w:semiHidden="1" w:unhideWhenUsed="1"/>
-    <w:lsdException w:name="Table Simple 3" w:semiHidden="1" w:unhideWhenUsed="1"/>
-    <w:lsdException w:name="Table Classic 1" w:semiHidden="1" w:unhideWhenUsed="1"/>
-    <w:lsdException w:name="Table Classic 2" w:semiHidden="1" w:unhideWhenUsed="1"/>
-    <w:lsdException w:name="Table Classic 3" w:semiHidden="1" w:unhideWhenUsed="1"/>
-    <w:lsdException w:name="Table Classic 4" w:semiHidden="1" w:unhideWhenUsed="1"/>
-    <w:lsdException w:name="Table Colorful 1" w:semiHidden="1" w:unhideWhenUsed="1"/>
-    <w:lsdException w:name="Table Colorful 2" w:semiHidden="1" w:unhideWhenUsed="1"/>
-    <w:lsdException w:name="Table Colorful 3" w:semiHidden="1" w:unhideWhenUsed="1"/>
-    <w:lsdException w:name="Table Columns 1" w:semiHidden="1" w:unhideWhenUsed="1"/>
-    <w:lsdException w:name="Table Columns 2" w:semiHidden="1" w:unhideWhenUsed="1"/>
-    <w:lsdException w:name="Table Columns 3" w:semiHidden="1" w:unhideWhenUsed="1"/>
-    <w:lsdException w:name="Table Columns 4" w:semiHidden="1" w:unhideWhenUsed="1"/>
-    <w:lsdException w:name="Table Columns 5" w:semiHidden="1" w:unhideWhenUsed="1"/>
-    <w:lsdException w:name="Table Grid 1" w:semiHidden="1" w:unhideWhenUsed="1"/>
-    <w:lsdException w:name="Table Grid 2" w:semiHidden="1" w:unhideWhenUsed="1"/>
-    <w:lsdException w:name="Table Grid 3" w:semiHidden="1" w:unhideWhenUsed="1"/>
-    <w:lsdException w:name="Table Grid 4" w:semiHidden="1" w:unhideWhenUsed="1"/>
-    <w:lsdException w:name="Table Grid 5" w:semiHidden="1" w:unhideWhenUsed="1"/>
-    <w:lsdException w:name="Table Grid 6" w:semiHidden="1" w:unhideWhenUsed="1"/>
-    <w:lsdException w:name="Table Grid 7" w:semiHidden="1" w:unhideWhenUsed="1"/>
-    <w:lsdException w:name="Table Grid 8" w:semiHidden="1" w:unhideWhenUsed="1"/>
-    <w:lsdException w:name="Table List 1" w:semiHidden="1" w:unhideWhenUsed="1"/>
-    <w:lsdException w:name="Table List 2" w:semiHidden="1" w:unhideWhenUsed="1"/>
-    <w:lsdException w:name="Table List 3" w:semiHidden="1" w:unhideWhenUsed="1"/>
-    <w:lsdException w:name="Table List 4" w:semiHidden="1" w:unhideWhenUsed="1"/>
-    <w:lsdException w:name="Table List 5" w:semiHidden="1" w:unhideWhenUsed="1"/>
-    <w:lsdException w:name="Table List 6" w:semiHidden="1" w:unhideWhenUsed="1"/>
-    <w:lsdException w:name="Table List 7" w:semiHidden="1" w:unhideWhenUsed="1"/>
-    <w:lsdException w:name="Table List 8" w:semiHidden="1" w:unhideWhenUsed="1"/>
-    <w:lsdException w:name="Table 3D effects 1" w:semiHidden="1" w:unhideWhenUsed="1"/>
-    <w:lsdException w:name="Table 3D effects 2" w:semiHidden="1" w:unhideWhenUsed="1"/>
-    <w:lsdException w:name="Table 3D effects 3" w:semiHidden="1" w:unhideWhenUsed="1"/>
-    <w:lsdException w:name="Table Contemporary" w:semiHidden="1" w:unhideWhenUsed="1"/>
-    <w:lsdException w:name="Table Elegant" w:semiHidden="1" w:unhideWhenUsed="1"/>
-    <w:lsdException w:name="Table Professional" w:semiHidden="1" w:unhideWhenUsed="1"/>
-    <w:lsdException w:name="Table Subtle 1" w:semiHidden="1" w:unhideWhenUsed="1"/>
-    <w:lsdException w:name="Table Subtle 2" w:semiHidden="1" w:unhideWhenUsed="1"/>
-    <w:lsdException w:name="Table Web 1" w:semiHidden="1" w:unhideWhenUsed="1"/>
-    <w:lsdException w:name="Table Web 2" w:semiHidden="1" w:unhideWhenUsed="1"/>
-    <w:lsdException w:name="Table Web 3" w:semiHidden="1" w:unhideWhenUsed="1"/>
-    <w:lsdException w:name="Balloon Text" w:semiHidden="1" w:unhideWhenUsed="1"/>
-    <w:lsdException w:name="Table Grid" w:uiPriority="39"/>
-    <w:lsdException w:name="Table Theme" w:semiHidden="1" w:unhideWhenUsed="1"/>
-    <w:lsdException w:name="Placeholder Text" w:semiHidden="1"/>
-    <w:lsdException w:name="No Spacing" w:uiPriority="1" w:qFormat="1"/>
-    <w:lsdException w:name="Light Shading" w:uiPriority="60"/>
-    <w:lsdException w:name="Light List" w:uiPriority="61"/>
-    <w:lsdException w:name="Light Grid" w:uiPriority="62"/>
-    <w:lsdException w:name="Medium Shading 1" w:uiPriority="63"/>
-    <w:lsdException w:name="Medium Shading 2" w:uiPriority="64"/>
-    <w:lsdException w:name="Medium List 1" w:uiPriority="65"/>
-    <w:lsdException w:name="Medium List 2" w:uiPriority="66"/>
-    <w:lsdException w:name="Medium Grid 1" w:uiPriority="67"/>
-    <w:lsdException w:name="Medium Grid 2" w:uiPriority="68"/>
-    <w:lsdException w:name="Medium Grid 3" w:uiPriority="69"/>
-    <w:lsdException w:name="Dark List" w:uiPriority="70"/>
-    <w:lsdException w:name="Colorful Shading" w:uiPriority="71"/>
-    <w:lsdException w:name="Colorful List" w:uiPriority="72"/>
-    <w:lsdException w:name="Colorful Grid" w:uiPriority="73"/>
-    <w:lsdException w:name="Light Shading Accent 1" w:uiPriority="60"/>
-    <w:lsdException w:name="Light List Accent 1" w:uiPriority="61"/>
-    <w:lsdException w:name="Light Grid Accent 1" w:uiPriority="62"/>
-    <w:lsdException w:name="Medium Shading 1 Accent 1" w:uiPriority="63"/>
-    <w:lsdException w:name="Medium Shading 2 Accent 1" w:uiPriority="64"/>
-    <w:lsdException w:name="Medium List 1 Accent 1" w:uiPriority="65"/>
-    <w:lsdException w:name="Revision" w:semiHidden="1"/>
-    <w:lsdException w:name="List Paragraph" w:uiPriority="34" w:qFormat="1"/>
-    <w:lsdException w:name="Quote" w:uiPriority="29" w:qFormat="1"/>
-    <w:lsdException w:name="Intense Quote" w:uiPriority="30" w:qFormat="1"/>
-    <w:lsdException w:name="Medium List 2 Accent 1" w:uiPriority="66"/>
-    <w:lsdException w:name="Medium Grid 1 Accent 1" w:uiPriority="67"/>
-    <w:lsdException w:name="Medium Grid 2 Accent 1" w:uiPriority="68"/>
-    <w:lsdException w:name="Medium Grid 3 Accent 1" w:uiPriority="69"/>
-    <w:lsdException w:name="Dark List Accent 1" w:uiPriority="70"/>
-    <w:lsdException w:name="Colorful Shading Accent 1" w:uiPriority="71"/>
-    <w:lsdException w:name="Colorful List Accent 1" w:uiPriority="72"/>
-    <w:lsdException w:name="Colorful Grid Accent 1" w:uiPriority="73"/>
-    <w:lsdException w:name="Light Shading Accent 2" w:uiPriority="60"/>
-    <w:lsdException w:name="Light List Accent 2" w:uiPriority="61"/>
-    <w:lsdException w:name="Light Grid Accent 2" w:uiPriority="62"/>
-    <w:lsdException w:name="Medium Shading 1 Accent 2" w:uiPriority="63"/>
-    <w:lsdException w:name="Medium Shading 2 Accent 2" w:uiPriority="64"/>
-    <w:lsdException w:name="Medium List 1 Accent 2" w:uiPriority="65"/>
-    <w:lsdException w:name="Medium List 2 Accent 2" w:uiPriority="66"/>
-    <w:lsdException w:name="Medium Grid 1 Accent 2" w:uiPriority="67"/>
-    <w:lsdException w:name="Medium Grid 2 Accent 2" w:uiPriority="68"/>
-    <w:lsdException w:name="Medium Grid 3 Accent 2" w:uiPriority="69"/>
-    <w:lsdException w:name="Dark List Accent 2" w:uiPriority="70"/>
-    <w:lsdException w:name="Colorful Shading Accent 2" w:uiPriority="71"/>
-    <w:lsdException w:name="Colorful List Accent 2" w:uiPriority="72"/>
-    <w:lsdException w:name="Colorful Grid Accent 2" w:uiPriority="73"/>
-    <w:lsdException w:name="Light Shading Accent 3" w:uiPriority="60"/>
-    <w:lsdException w:name="Light List Accent 3" w:uiPriority="61"/>
-    <w:lsdException w:name="Light Grid Accent 3" w:uiPriority="62"/>
-    <w:lsdException w:name="Medium Shading 1 Accent 3" w:uiPriority="63"/>
-    <w:lsdException w:name="Medium Shading 2 Accent 3" w:uiPriority="64"/>
-    <w:lsdException w:name="Medium List 1 Accent 3" w:uiPriority="65"/>
-    <w:lsdException w:name="Medium List 2 Accent 3" w:uiPriority="66"/>
-    <w:lsdException w:name="Medium Grid 1 Accent 3" w:uiPriority="67"/>
-    <w:lsdException w:name="Medium Grid 2 Accent 3" w:uiPriority="68"/>
-    <w:lsdException w:name="Medium Grid 3 Accent 3" w:uiPriority="69"/>
-    <w:lsdException w:name="Dark List Accent 3" w:uiPriority="70"/>
-    <w:lsdException w:name="Colorful Shading Accent 3" w:uiPriority="71"/>
-    <w:lsdException w:name="Colorful List Accent 3" w:uiPriority="72"/>
-    <w:lsdException w:name="Colorful Grid Accent 3" w:uiPriority="73"/>
-    <w:lsdException w:name="Light Shading Accent 4" w:uiPriority="60"/>
-    <w:lsdException w:name="Light List Accent 4" w:uiPriority="61"/>
-    <w:lsdException w:name="Light Grid Accent 4" w:uiPriority="62"/>
-    <w:lsdException w:name="Medium Shading 1 Accent 4" w:uiPriority="63"/>
-    <w:lsdException w:name="Medium Shading 2 Accent 4" w:uiPriority="64"/>
-    <w:lsdException w:name="Medium List 1 Accent 4" w:uiPriority="65"/>
-    <w:lsdException w:name="Medium List 2 Accent 4" w:uiPriority="66"/>
-    <w:lsdException w:name="Medium Grid 1 Accent 4" w:uiPriority="67"/>
-    <w:lsdException w:name="Medium Grid 2 Accent 4" w:uiPriority="68"/>
-    <w:lsdException w:name="Medium Grid 3 Accent 4" w:uiPriority="69"/>
-    <w:lsdException w:name="Dark List Accent 4" w:uiPriority="70"/>
-    <w:lsdException w:name="Colorful Shading Accent 4" w:uiPriority="71"/>
-    <w:lsdException w:name="Colorful List Accent 4" w:uiPriority="72"/>
-    <w:lsdException w:name="Colorful Grid Accent 4" w:uiPriority="73"/>
-    <w:lsdException w:name="Light Shading Accent 5" w:uiPriority="60"/>
-    <w:lsdException w:name="Light List Accent 5" w:uiPriority="61"/>
-    <w:lsdException w:name="Light Grid Accent 5" w:uiPriority="62"/>
-    <w:lsdException w:name="Medium Shading 1 Accent 5" w:uiPriority="63"/>
-    <w:lsdException w:name="Medium Shading 2 Accent 5" w:uiPriority="64"/>
-    <w:lsdException w:name="Medium List 1 Accent 5" w:uiPriority="65"/>
-    <w:lsdException w:name="Medium List 2 Accent 5" w:uiPriority="66"/>
-    <w:lsdException w:name="Medium Grid 1 Accent 5" w:uiPriority="67"/>
-    <w:lsdException w:name="Medium Grid 2 Accent 5" w:uiPriority="68"/>
-    <w:lsdException w:name="Medium Grid 3 Accent 5" w:uiPriority="69"/>
-    <w:lsdException w:name="Dark List Accent 5" w:uiPriority="70"/>
-    <w:lsdException w:name="Colorful Shading Accent 5" w:uiPriority="71"/>
-    <w:lsdException w:name="Colorful List Accent 5" w:uiPriority="72"/>
-    <w:lsdException w:name="Colorful Grid Accent 5" w:uiPriority="73"/>
-    <w:lsdException w:name="Light Shading Accent 6" w:uiPriority="60"/>
-    <w:lsdException w:name="Light List Accent 6" w:uiPriority="61"/>
-    <w:lsdException w:name="Light Grid Accent 6" w:uiPriority="62"/>
-    <w:lsdException w:name="Medium Shading 1 Accent 6" w:uiPriority="63"/>
-    <w:lsdException w:name="Medium Shading 2 Accent 6" w:uiPriority="64"/>
-    <w:lsdException w:name="Medium List 1 Accent 6" w:uiPriority="65"/>
-    <w:lsdException w:name="Medium List 2 Accent 6" w:uiPriority="66"/>
-    <w:lsdException w:name="Medium Grid 1 Accent 6" w:uiPriority="67"/>
-    <w:lsdException w:name="Medium Grid 2 Accent 6" w:uiPriority="68"/>
-    <w:lsdException w:name="Medium Grid 3 Accent 6" w:uiPriority="69"/>
-    <w:lsdException w:name="Dark List Accent 6" w:uiPriority="70"/>
-    <w:lsdException w:name="Colorful Shading Accent 6" w:uiPriority="71"/>
-    <w:lsdException w:name="Colorful List Accent 6" w:uiPriority="72"/>
-    <w:lsdException w:name="Colorful Grid Accent 6" w:uiPriority="73"/>
-    <w:lsdException w:name="Subtle Emphasis" w:uiPriority="19" w:qFormat="1"/>
-    <w:lsdException w:name="Intense Emphasis" w:uiPriority="21" w:qFormat="1"/>
-    <w:lsdException w:name="Subtle Reference" w:uiPriority="31" w:qFormat="1"/>
-    <w:lsdException w:name="Intense Reference" w:uiPriority="32" w:qFormat="1"/>
-    <w:lsdException w:name="Book Title" w:uiPriority="33" w:qFormat="1"/>
-    <w:lsdException w:name="Bibliography" w:semiHidden="1" w:uiPriority="37" w:unhideWhenUsed="1"/>
-    <w:lsdException w:name="TOC Heading" w:semiHidden="1" w:uiPriority="39" w:unhideWhenUsed="1" w:qFormat="1"/>
-    <w:lsdException w:name="Plain Table 1" w:uiPriority="41"/>
-    <w:lsdException w:name="Plain Table 2" w:uiPriority="42"/>
-    <w:lsdException w:name="Plain Table 3" w:uiPriority="43"/>
-    <w:lsdException w:name="Plain Table 4" w:uiPriority="44"/>
-    <w:lsdException w:name="Plain Table 5" w:uiPriority="45"/>
-    <w:lsdException w:name="Grid Table Light" w:uiPriority="40"/>
-    <w:lsdException w:name="Grid Table 1 Light" w:uiPriority="46"/>
-    <w:lsdException w:name="Grid Table 2" w:uiPriority="47"/>
-    <w:lsdException w:name="Grid Table 3" w:uiPriority="48"/>
-    <w:lsdException w:name="Grid Table 4" w:uiPriority="49"/>
-    <w:lsdException w:name="Grid Table 5 Dark" w:uiPriority="50"/>
-    <w:lsdException w:name="Grid Table 6 Colorful" w:uiPriority="51"/>
-    <w:lsdException w:name="Grid Table 7 Colorful" w:uiPriority="52"/>
-    <w:lsdException w:name="Grid Table 1 Light Accent 1" w:uiPriority="46"/>
-    <w:lsdException w:name="Grid Table 2 Accent 1" w:uiPriority="47"/>
-    <w:lsdException w:name="Grid Table 3 Accent 1" w:uiPriority="48"/>
-    <w:lsdException w:name="Grid Table 4 Accent 1" w:uiPriority="49"/>
-    <w:lsdException w:name="Grid Table 5 Dark Accent 1" w:uiPriority="50"/>
-    <w:lsdException w:name="Grid Table 6 Colorful Accent 1" w:uiPriority="51"/>
-    <w:lsdException w:name="Grid Table 7 Colorful Accent 1" w:uiPriority="52"/>
-    <w:lsdException w:name="Grid Table 1 Light Accent 2" w:uiPriority="46"/>
-    <w:lsdException w:name="Grid Table 2 Accent 2" w:uiPriority="47"/>
-    <w:lsdException w:name="Grid Table 3 Accent 2" w:uiPriority="48"/>
-    <w:lsdException w:name="Grid Table 4 Accent 2" w:uiPriority="49"/>
-    <w:lsdException w:name="Grid Table 5 Dark Accent 2" w:uiPriority="50"/>
-    <w:lsdException w:name="Grid Table 6 Colorful Accent 2" w:uiPriority="51"/>
-    <w:lsdException w:name="Grid Table 7 Colorful Accent 2" w:uiPriority="52"/>
-    <w:lsdException w:name="Grid Table 1 Light Accent 3" w:uiPriority="46"/>
-    <w:lsdException w:name="Grid Table 2 Accent 3" w:uiPriority="47"/>
-    <w:lsdException w:name="Grid Table 3 Accent 3" w:uiPriority="48"/>
-    <w:lsdException w:name="Grid Table 4 Accent 3" w:uiPriority="49"/>
-    <w:lsdException w:name="Grid Table 5 Dark Accent 3" w:uiPriority="50"/>
-    <w:lsdException w:name="Grid Table 6 Colorful Accent 3" w:uiPriority="51"/>
-    <w:lsdException w:name="Grid Table 7 Colorful Accent 3" w:uiPriority="52"/>
-    <w:lsdException w:name="Grid Table 1 Light Accent 4" w:uiPriority="46"/>
-    <w:lsdException w:name="Grid Table 2 Accent 4" w:uiPriority="47"/>
-    <w:lsdException w:name="Grid Table 3 Accent 4" w:uiPriority="48"/>
-    <w:lsdException w:name="Grid Table 4 Accent 4" w:uiPriority="49"/>
-    <w:lsdException w:name="Grid Table 5 Dark Accent 4" w:uiPriority="50"/>
-    <w:lsdException w:name="Grid Table 6 Colorful Accent 4" w:uiPriority="51"/>
-    <w:lsdException w:name="Grid Table 7 Colorful Accent 4" w:uiPriority="52"/>
-    <w:lsdException w:name="Grid Table 1 Light Accent 5" w:uiPriority="46"/>
-    <w:lsdException w:name="Grid Table 2 Accent 5" w:uiPriority="47"/>
-    <w:lsdException w:name="Grid Table 3 Accent 5" w:uiPriority="48"/>
-    <w:lsdException w:name="Grid Table 4 Accent 5" w:uiPriority="49"/>
-    <w:lsdException w:name="Grid Table 5 Dark Accent 5" w:uiPriority="50"/>
-    <w:lsdException w:name="Grid Table 6 Colorful Accent 5" w:uiPriority="51"/>
-    <w:lsdException w:name="Grid Table 7 Colorful Accent 5" w:uiPriority="52"/>
-    <w:lsdException w:name="Grid Table 1 Light Accent 6" w:uiPriority="46"/>
-    <w:lsdException w:name="Grid Table 2 Accent 6" w:uiPriority="47"/>
-    <w:lsdException w:name="Grid Table 3 Accent 6" w:uiPriority="48"/>
-    <w:lsdException w:name="Grid Table 4 Accent 6" w:uiPriority="49"/>
-    <w:lsdException w:name="Grid Table 5 Dark Accent 6" w:uiPriority="50"/>
-    <w:lsdException w:name="Grid Table 6 Colorful Accent 6" w:uiPriority="51"/>
-    <w:lsdException w:name="Grid Table 7 Colorful Accent 6" w:uiPriority="52"/>
-    <w:lsdException w:name="List Table 1 Light" w:uiPriority="46"/>
-    <w:lsdException w:name="List Table 2" w:uiPriority="47"/>
-    <w:lsdException w:name="List Table 3" w:uiPriority="48"/>
-    <w:lsdException w:name="List Table 4" w:uiPriority="49"/>
-    <w:lsdException w:name="List Table 5 Dark" w:uiPriority="50"/>
-    <w:lsdException w:name="List Table 6 Colorful" w:uiPriority="51"/>
-    <w:lsdException w:name="List Table 7 Colorful" w:uiPriority="52"/>
-    <w:lsdException w:name="List Table 1 Light Accent 1" w:uiPriority="46"/>
-    <w:lsdException w:name="List Table 2 Accent 1" w:uiPriority="47"/>
-    <w:lsdException w:name="List Table 3 Accent 1" w:uiPriority="48"/>
-    <w:lsdException w:name="List Table 4 Accent 1" w:uiPriority="49"/>
-    <w:lsdException w:name="List Table 5 Dark Accent 1" w:uiPriority="50"/>
-    <w:lsdException w:name="List Table 6 Colorful Accent 1" w:uiPriority="51"/>
-    <w:lsdException w:name="List Table 7 Colorful Accent 1" w:uiPriority="52"/>
-    <w:lsdException w:name="List Table 1 Light Accent 2" w:uiPriority="46"/>
-    <w:lsdException w:name="List Table 2 Accent 2" w:uiPriority="47"/>
-    <w:lsdException w:name="List Table 3 Accent 2" w:uiPriority="48"/>
-    <w:lsdException w:name="List Table 4 Accent 2" w:uiPriority="49"/>
-    <w:lsdException w:name="List Table 5 Dark Accent 2" w:uiPriority="50"/>
-    <w:lsdException w:name="List Table 6 Colorful Accent 2" w:uiPriority="51"/>
-    <w:lsdException w:name="List Table 7 Colorful Accent 2" w:uiPriority="52"/>
-    <w:lsdException w:name="List Table 1 Light Accent 3" w:uiPriority="46"/>
-    <w:lsdException w:name="List Table 2 Accent 3" w:uiPriority="47"/>
-    <w:lsdException w:name="List Table 3 Accent 3" w:uiPriority="48"/>
-    <w:lsdException w:name="List Table 4 Accent 3" w:uiPriority="49"/>
-    <w:lsdException w:name="List Table 5 Dark Accent 3" w:uiPriority="50"/>
-    <w:lsdException w:name="List Table 6 Colorful Accent 3" w:uiPriority="51"/>
-    <w:lsdException w:name="List Table 7 Colorful Accent 3" w:uiPriority="52"/>
-    <w:lsdException w:name="List Table 1 Light Accent 4" w:uiPriority="46"/>
-    <w:lsdException w:name="List Table 2 Accent 4" w:uiPriority="47"/>
-    <w:lsdException w:name="List Table 3 Accent 4" w:uiPriority="48"/>
-    <w:lsdException w:name="List Table 4 Accent 4" w:uiPriority="49"/>
-    <w:lsdException w:name="List Table 5 Dark Accent 4" w:uiPriority="50"/>
-    <w:lsdException w:name="List Table 6 Colorful Accent 4" w:uiPriority="51"/>
-    <w:lsdException w:name="List Table 7 Colorful Accent 4" w:uiPriority="52"/>
-    <w:lsdException w:name="List Table 1 Light Accent 5" w:uiPriority="46"/>
-    <w:lsdException w:name="List Table 2 Accent 5" w:uiPriority="47"/>
-    <w:lsdException w:name="List Table 3 Accent 5" w:uiPriority="48"/>
-    <w:lsdException w:name="List Table 4 Accent 5" w:uiPriority="49"/>
-    <w:lsdException w:name="List Table 5 Dark Accent 5" w:uiPriority="50"/>
-    <w:lsdException w:name="List Table 6 Colorful Accent 5" w:uiPriority="51"/>
-    <w:lsdException w:name="List Table 7 Colorful Accent 5" w:uiPriority="52"/>
-    <w:lsdException w:name="List Table 1 Light Accent 6" w:uiPriority="46"/>
-    <w:lsdException w:name="List Table 2 Accent 6" w:uiPriority="47"/>
-    <w:lsdException w:name="List Table 3 Accent 6" w:uiPriority="48"/>
-    <w:lsdException w:name="List Table 4 Accent 6" w:uiPriority="49"/>
-    <w:lsdException w:name="List Table 5 Dark Accent 6" w:uiPriority="50"/>
-    <w:lsdException w:name="List Table 6 Colorful Accent 6" w:uiPriority="51"/>
-    <w:lsdException w:name="List Table 7 Colorful Accent 6" w:uiPriority="52"/>
+  <w:latentStyles w:defLockedState="0" w:defUIPriority="99" w:defSemiHidden="1" w:defUnhideWhenUsed="1" w:defQFormat="0" w:count="267">
+    <w:lsdException w:name="Normal" w:semiHidden="0" w:uiPriority="0" w:unhideWhenUsed="0" w:qFormat="1"/>
+    <w:lsdException w:name="heading 1" w:semiHidden="0" w:uiPriority="9" w:unhideWhenUsed="0" w:qFormat="1"/>
+    <w:lsdException w:name="heading 2" w:uiPriority="9" w:qFormat="1"/>
+    <w:lsdException w:name="heading 3" w:uiPriority="9" w:qFormat="1"/>
+    <w:lsdException w:name="heading 4" w:uiPriority="9" w:qFormat="1"/>
+    <w:lsdException w:name="heading 5" w:uiPriority="9" w:qFormat="1"/>
+    <w:lsdException w:name="heading 6" w:uiPriority="9" w:qFormat="1"/>
+    <w:lsdException w:name="heading 7" w:uiPriority="9" w:qFormat="1"/>
+    <w:lsdException w:name="heading 8" w:uiPriority="9" w:qFormat="1"/>
+    <w:lsdException w:name="heading 9" w:uiPriority="9" w:qFormat="1"/>
+    <w:lsdException w:name="toc 1" w:uiPriority="39"/>
+    <w:lsdException w:name="toc 2" w:uiPriority="39"/>
+    <w:lsdException w:name="toc 3" w:uiPriority="39"/>
+    <w:lsdException w:name="toc 4" w:uiPriority="39"/>
+    <w:lsdException w:name="toc 5" w:uiPriority="39"/>
+    <w:lsdException w:name="toc 6" w:uiPriority="39"/>
+    <w:lsdException w:name="toc 7" w:uiPriority="39"/>
+    <w:lsdException w:name="toc 8" w:uiPriority="39"/>
+    <w:lsdException w:name="toc 9" w:uiPriority="39"/>
+    <w:lsdException w:name="caption" w:uiPriority="35" w:qFormat="1"/>
+    <w:lsdException w:name="Title" w:semiHidden="0" w:uiPriority="10" w:unhideWhenUsed="0" w:qFormat="1"/>
+    <w:lsdException w:name="Default Paragraph Font" w:uiPriority="1"/>
+    <w:lsdException w:name="Subtitle" w:semiHidden="0" w:uiPriority="11" w:unhideWhenUsed="0" w:qFormat="1"/>
+    <w:lsdException w:name="Strong" w:semiHidden="0" w:uiPriority="22" w:unhideWhenUsed="0" w:qFormat="1"/>
+    <w:lsdException w:name="Emphasis" w:semiHidden="0" w:uiPriority="20" w:unhideWhenUsed="0" w:qFormat="1"/>
+    <w:lsdException w:name="Table Grid" w:semiHidden="0" w:uiPriority="39" w:unhideWhenUsed="0"/>
+    <w:lsdException w:name="Placeholder Text" w:unhideWhenUsed="0"/>
+    <w:lsdException w:name="No Spacing" w:semiHidden="0" w:uiPriority="1" w:unhideWhenUsed="0" w:qFormat="1"/>
+    <w:lsdException w:name="Light Shading" w:semiHidden="0" w:uiPriority="60" w:unhideWhenUsed="0"/>
+    <w:lsdException w:name="Light List" w:semiHidden="0" w:uiPriority="61" w:unhideWhenUsed="0"/>
+    <w:lsdException w:name="Light Grid" w:semiHidden="0" w:uiPriority="62" w:unhideWhenUsed="0"/>
+    <w:lsdException w:name="Medium Shading 1" w:semiHidden="0" w:uiPriority="63" w:unhideWhenUsed="0"/>
+    <w:lsdException w:name="Medium Shading 2" w:semiHidden="0" w:uiPriority="64" w:unhideWhenUsed="0"/>
+    <w:lsdException w:name="Medium List 1" w:semiHidden="0" w:uiPriority="65" w:unhideWhenUsed="0"/>
+    <w:lsdException w:name="Medium List 2" w:semiHidden="0" w:uiPriority="66" w:unhideWhenUsed="0"/>
+    <w:lsdException w:name="Medium Grid 1" w:semiHidden="0" w:uiPriority="67" w:unhideWhenUsed="0"/>
+    <w:lsdException w:name="Medium Grid 2" w:semiHidden="0" w:uiPriority="68" w:unhideWhenUsed="0"/>
+    <w:lsdException w:name="Medium Grid 3" w:semiHidden="0" w:uiPriority="69" w:unhideWhenUsed="0"/>
+    <w:lsdException w:name="Dark List" w:semiHidden="0" w:uiPriority="70" w:unhideWhenUsed="0"/>
+    <w:lsdException w:name="Colorful Shading" w:semiHidden="0" w:uiPriority="71" w:unhideWhenUsed="0"/>
+    <w:lsdException w:name="Colorful List" w:semiHidden="0" w:uiPriority="72" w:unhideWhenUsed="0"/>
+    <w:lsdException w:name="Colorful Grid" w:semiHidden="0" w:uiPriority="73" w:unhideWhenUsed="0"/>
+    <w:lsdException w:name="Light Shading Accent 1" w:semiHidden="0" w:uiPriority="60" w:unhideWhenUsed="0"/>
+    <w:lsdException w:name="Light List Accent 1" w:semiHidden="0" w:uiPriority="61" w:unhideWhenUsed="0"/>
+    <w:lsdException w:name="Light Grid Accent 1" w:semiHidden="0" w:uiPriority="62" w:unhideWhenUsed="0"/>
+    <w:lsdException w:name="Medium Shading 1 Accent 1" w:semiHidden="0" w:uiPriority="63" w:unhideWhenUsed="0"/>
+    <w:lsdException w:name="Medium Shading 2 Accent 1" w:semiHidden="0" w:uiPriority="64" w:unhideWhenUsed="0"/>
+    <w:lsdException w:name="Medium List 1 Accent 1" w:semiHidden="0" w:uiPriority="65" w:unhideWhenUsed="0"/>
+    <w:lsdException w:name="Revision" w:unhideWhenUsed="0"/>
+    <w:lsdException w:name="List Paragraph" w:semiHidden="0" w:uiPriority="34" w:unhideWhenUsed="0" w:qFormat="1"/>
+    <w:lsdException w:name="Quote" w:semiHidden="0" w:uiPriority="29" w:unhideWhenUsed="0" w:qFormat="1"/>
+    <w:lsdException w:name="Intense Quote" w:semiHidden="0" w:uiPriority="30" w:unhideWhenUsed="0" w:qFormat="1"/>
+    <w:lsdException w:name="Medium List 2 Accent 1" w:semiHidden="0" w:uiPriority="66" w:unhideWhenUsed="0"/>
+    <w:lsdException w:name="Medium Grid 1 Accent 1" w:semiHidden="0" w:uiPriority="67" w:unhideWhenUsed="0"/>
+    <w:lsdException w:name="Medium Grid 2 Accent 1" w:semiHidden="0" w:uiPriority="68" w:unhideWhenUsed="0"/>
+    <w:lsdException w:name="Medium Grid 3 Accent 1" w:semiHidden="0" w:uiPriority="69" w:unhideWhenUsed="0"/>
+    <w:lsdException w:name="Dark List Accent 1" w:semiHidden="0" w:uiPriority="70" w:unhideWhenUsed="0"/>
+    <w:lsdException w:name="Colorful Shading Accent 1" w:semiHidden="0" w:uiPriority="71" w:unhideWhenUsed="0"/>
+    <w:lsdException w:name="Colorful List Accent 1" w:semiHidden="0" w:uiPriority="72" w:unhideWhenUsed="0"/>
+    <w:lsdException w:name="Colorful Grid Accent 1" w:semiHidden="0" w:uiPriority="73" w:unhideWhenUsed="0"/>
+    <w:lsdException w:name="Light Shading Accent 2" w:semiHidden="0" w:uiPriority="60" w:unhideWhenUsed="0"/>
+    <w:lsdException w:name="Light List Accent 2" w:semiHidden="0" w:uiPriority="61" w:unhideWhenUsed="0"/>
+    <w:lsdException w:name="Light Grid Accent 2" w:semiHidden="0" w:uiPriority="62" w:unhideWhenUsed="0"/>
+    <w:lsdException w:name="Medium Shading 1 Accent 2" w:semiHidden="0" w:uiPriority="63" w:unhideWhenUsed="0"/>
+    <w:lsdException w:name="Medium Shading 2 Accent 2" w:semiHidden="0" w:uiPriority="64" w:unhideWhenUsed="0"/>
+    <w:lsdException w:name="Medium List 1 Accent 2" w:semiHidden="0" w:uiPriority="65" w:unhideWhenUsed="0"/>
+    <w:lsdException w:name="Medium List 2 Accent 2" w:semiHidden="0" w:uiPriority="66" w:unhideWhenUsed="0"/>
+    <w:lsdException w:name="Medium Grid 1 Accent 2" w:semiHidden="0" w:uiPriority="67" w:unhideWhenUsed="0"/>
+    <w:lsdException w:name="Medium Grid 2 Accent 2" w:semiHidden="0" w:uiPriority="68" w:unhideWhenUsed="0"/>
+    <w:lsdException w:name="Medium Grid 3 Accent 2" w:semiHidden="0" w:uiPriority="69" w:unhideWhenUsed="0"/>
+    <w:lsdException w:name="Dark List Accent 2" w:semiHidden="0" w:uiPriority="70" w:unhideWhenUsed="0"/>
+    <w:lsdException w:name="Colorful Shading Accent 2" w:semiHidden="0" w:uiPriority="71" w:unhideWhenUsed="0"/>
+    <w:lsdException w:name="Colorful List Accent 2" w:semiHidden="0" w:uiPriority="72" w:unhideWhenUsed="0"/>
+    <w:lsdException w:name="Colorful Grid Accent 2" w:semiHidden="0" w:uiPriority="73" w:unhideWhenUsed="0"/>
+    <w:lsdException w:name="Light Shading Accent 3" w:semiHidden="0" w:uiPriority="60" w:unhideWhenUsed="0"/>
+    <w:lsdException w:name="Light List Accent 3" w:semiHidden="0" w:uiPriority="61" w:unhideWhenUsed="0"/>
+    <w:lsdException w:name="Light Grid Accent 3" w:semiHidden="0" w:uiPriority="62" w:unhideWhenUsed="0"/>
+    <w:lsdException w:name="Medium Shading 1 Accent 3" w:semiHidden="0" w:uiPriority="63" w:unhideWhenUsed="0"/>
+    <w:lsdException w:name="Medium Shading 2 Accent 3" w:semiHidden="0" w:uiPriority="64" w:unhideWhenUsed="0"/>
+    <w:lsdException w:name="Medium List 1 Accent 3" w:semiHidden="0" w:uiPriority="65" w:unhideWhenUsed="0"/>
+    <w:lsdException w:name="Medium List 2 Accent 3" w:semiHidden="0" w:uiPriority="66" w:unhideWhenUsed="0"/>
+    <w:lsdException w:name="Medium Grid 1 Accent 3" w:semiHidden="0" w:uiPriority="67" w:unhideWhenUsed="0"/>
+    <w:lsdException w:name="Medium Grid 2 Accent 3" w:semiHidden="0" w:uiPriority="68" w:unhideWhenUsed="0"/>
+    <w:lsdException w:name="Medium Grid 3 Accent 3" w:semiHidden="0" w:uiPriority="69" w:unhideWhenUsed="0"/>
+    <w:lsdException w:name="Dark List Accent 3" w:semiHidden="0" w:uiPriority="70" w:unhideWhenUsed="0"/>
+    <w:lsdException w:name="Colorful Shading Accent 3" w:semiHidden="0" w:uiPriority="71" w:unhideWhenUsed="0"/>
+    <w:lsdException w:name="Colorful List Accent 3" w:semiHidden="0" w:uiPriority="72" w:unhideWhenUsed="0"/>
+    <w:lsdException w:name="Colorful Grid Accent 3" w:semiHidden="0" w:uiPriority="73" w:unhideWhenUsed="0"/>
+    <w:lsdException w:name="Light Shading Accent 4" w:semiHidden="0" w:uiPriority="60" w:unhideWhenUsed="0"/>
+    <w:lsdException w:name="Light List Accent 4" w:semiHidden="0" w:uiPriority="61" w:unhideWhenUsed="0"/>
+    <w:lsdException w:name="Light Grid Accent 4" w:semiHidden="0" w:uiPriority="62" w:unhideWhenUsed="0"/>
+    <w:lsdException w:name="Medium Shading 1 Accent 4" w:semiHidden="0" w:uiPriority="63" w:unhideWhenUsed="0"/>
+    <w:lsdException w:name="Medium Shading 2 Accent 4" w:semiHidden="0" w:uiPriority="64" w:unhideWhenUsed="0"/>
+    <w:lsdException w:name="Medium List 1 Accent 4" w:semiHidden="0" w:uiPriority="65" w:unhideWhenUsed="0"/>
+    <w:lsdException w:name="Medium List 2 Accent 4" w:semiHidden="0" w:uiPriority="66" w:unhideWhenUsed="0"/>
+    <w:lsdException w:name="Medium Grid 1 Accent 4" w:semiHidden="0" w:uiPriority="67" w:unhideWhenUsed="0"/>
+    <w:lsdException w:name="Medium Grid 2 Accent 4" w:semiHidden="0" w:uiPriority="68" w:unhideWhenUsed="0"/>
+    <w:lsdException w:name="Medium Grid 3 Accent 4" w:semiHidden="0" w:uiPriority="69" w:unhideWhenUsed="0"/>
+    <w:lsdException w:name="Dark List Accent 4" w:semiHidden="0" w:uiPriority="70" w:unhideWhenUsed="0"/>
+    <w:lsdException w:name="Colorful Shading Accent 4" w:semiHidden="0" w:uiPriority="71" w:unhideWhenUsed="0"/>
+    <w:lsdException w:name="Colorful List Accent 4" w:semiHidden="0" w:uiPriority="72" w:unhideWhenUsed="0"/>
+    <w:lsdException w:name="Colorful Grid Accent 4" w:semiHidden="0" w:uiPriority="73" w:unhideWhenUsed="0"/>
+    <w:lsdException w:name="Light Shading Accent 5" w:semiHidden="0" w:uiPriority="60" w:unhideWhenUsed="0"/>
+    <w:lsdException w:name="Light List Accent 5" w:semiHidden="0" w:uiPriority="61" w:unhideWhenUsed="0"/>
+    <w:lsdException w:name="Light Grid Accent 5" w:semiHidden="0" w:uiPriority="62" w:unhideWhenUsed="0"/>
+    <w:lsdException w:name="Medium Shading 1 Accent 5" w:semiHidden="0" w:uiPriority="63" w:unhideWhenUsed="0"/>
+    <w:lsdException w:name="Medium Shading 2 Accent 5" w:semiHidden="0" w:uiPriority="64" w:unhideWhenUsed="0"/>
+    <w:lsdException w:name="Medium List 1 Accent 5" w:semiHidden="0" w:uiPriority="65" w:unhideWhenUsed="0"/>
+    <w:lsdException w:name="Medium List 2 Accent 5" w:semiHidden="0" w:uiPriority="66" w:unhideWhenUsed="0"/>
+    <w:lsdException w:name="Medium Grid 1 Accent 5" w:semiHidden="0" w:uiPriority="67" w:unhideWhenUsed="0"/>
+    <w:lsdException w:name="Medium Grid 2 Accent 5" w:semiHidden="0" w:uiPriority="68" w:unhideWhenUsed="0"/>
+    <w:lsdException w:name="Medium Grid 3 Accent 5" w:semiHidden="0" w:uiPriority="69" w:unhideWhenUsed="0"/>
+    <w:lsdException w:name="Dark List Accent 5" w:semiHidden="0" w:uiPriority="70" w:unhideWhenUsed="0"/>
+    <w:lsdException w:name="Colorful Shading Accent 5" w:semiHidden="0" w:uiPriority="71" w:unhideWhenUsed="0"/>
+    <w:lsdException w:name="Colorful List Accent 5" w:semiHidden="0" w:uiPriority="72" w:unhideWhenUsed="0"/>
+    <w:lsdException w:name="Colorful Grid Accent 5" w:semiHidden="0" w:uiPriority="73" w:unhideWhenUsed="0"/>
+    <w:lsdException w:name="Light Shading Accent 6" w:semiHidden="0" w:uiPriority="60" w:unhideWhenUsed="0"/>
+    <w:lsdException w:name="Light List Accent 6" w:semiHidden="0" w:uiPriority="61" w:unhideWhenUsed="0"/>
+    <w:lsdException w:name="Light Grid Accent 6" w:semiHidden="0" w:uiPriority="62" w:unhideWhenUsed="0"/>
+    <w:lsdException w:name="Medium Shading 1 Accent 6" w:semiHidden="0" w:uiPriority="63" w:unhideWhenUsed="0"/>
+    <w:lsdException w:name="Medium Shading 2 Accent 6" w:semiHidden="0" w:uiPriority="64" w:unhideWhenUsed="0"/>
+    <w:lsdException w:name="Medium List 1 Accent 6" w:semiHidden="0" w:uiPriority="65" w:unhideWhenUsed="0"/>
+    <w:lsdException w:name="Medium List 2 Accent 6" w:semiHidden="0" w:uiPriority="66" w:unhideWhenUsed="0"/>
+    <w:lsdException w:name="Medium Grid 1 Accent 6" w:semiHidden="0" w:uiPriority="67" w:unhideWhenUsed="0"/>
+    <w:lsdException w:name="Medium Grid 2 Accent 6" w:semiHidden="0" w:uiPriority="68" w:unhideWhenUsed="0"/>
+    <w:lsdException w:name="Medium Grid 3 Accent 6" w:semiHidden="0" w:uiPriority="69" w:unhideWhenUsed="0"/>
+    <w:lsdException w:name="Dark List Accent 6" w:semiHidden="0" w:uiPriority="70" w:unhideWhenUsed="0"/>
+    <w:lsdException w:name="Colorful Shading Accent 6" w:semiHidden="0" w:uiPriority="71" w:unhideWhenUsed="0"/>
+    <w:lsdException w:name="Colorful List Accent 6" w:semiHidden="0" w:uiPriority="72" w:unhideWhenUsed="0"/>
+    <w:lsdException w:name="Colorful Grid Accent 6" w:semiHidden="0" w:uiPriority="73" w:unhideWhenUsed="0"/>
+    <w:lsdException w:name="Subtle Emphasis" w:semiHidden="0" w:uiPriority="19" w:unhideWhenUsed="0" w:qFormat="1"/>
+    <w:lsdException w:name="Intense Emphasis" w:semiHidden="0" w:uiPriority="21" w:unhideWhenUsed="0" w:qFormat="1"/>
+    <w:lsdException w:name="Subtle Reference" w:semiHidden="0" w:uiPriority="31" w:unhideWhenUsed="0" w:qFormat="1"/>
+    <w:lsdException w:name="Intense Reference" w:semiHidden="0" w:uiPriority="32" w:unhideWhenUsed="0" w:qFormat="1"/>
+    <w:lsdException w:name="Book Title" w:semiHidden="0" w:uiPriority="33" w:unhideWhenUsed="0" w:qFormat="1"/>
+    <w:lsdException w:name="Bibliography" w:uiPriority="37"/>
+    <w:lsdException w:name="TOC Heading" w:uiPriority="39" w:qFormat="1"/>
+  </w:latentStyles>
+  <w:style w:type="paragraph" w:default="1" w:styleId="a">
+    <w:name w:val="Normal"/>
+    <w:qFormat/>
+    <w:pPr>
+      <w:widowControl w:val="0"/>
+      <w:jc w:val="both"/>
+    </w:pPr>
+  </w:style>
+  <w:style w:type="paragraph" w:styleId="1">
+    <w:name w:val="heading 1"/>
+    <w:basedOn w:val="a"/>
+    <w:next w:val="a"/>
+    <w:link w:val="10"/>
+    <w:uiPriority w:val="9"/>
+    <w:qFormat/>
+    <w:rsid w:val="00D20446"/>
+    <w:pPr>
+      <w:keepNext/>
+      <w:spacing w:beforeLines="50" w:before="180" w:afterLines="50" w:after="180"/>
+      <w:outlineLvl w:val="0"/>
+    </w:pPr>
+    <w:rPr>
+      <w:rFonts w:eastAsiaTheme="majorEastAsia" w:cs="Arial"/>
+      <w:b/>
+      <w:color w:val="1F4E79" w:themeColor="accent1" w:themeShade="80"/>
+      <w:sz w:val="28"/>
+      <w:szCs w:val="24"/>
+    </w:rPr>
+  </w:style>
+  <w:style w:type="paragraph" w:styleId="2">
+    <w:name w:val="heading 2"/>
+    <w:basedOn w:val="a"/>
+    <w:next w:val="a"/>
+    <w:link w:val="20"/>
+    <w:uiPriority w:val="9"/>
+    <w:unhideWhenUsed/>
+    <w:qFormat/>
+    <w:rsid w:val="00CC1B4F"/>
+    <w:pPr>
+      <w:keepNext/>
+      <w:outlineLvl w:val="1"/>
+    </w:pPr>
+    <w:rPr>
+      <w:rFonts w:asciiTheme="majorHAnsi" w:eastAsiaTheme="majorEastAsia" w:hAnsiTheme="majorHAnsi" w:cstheme="majorBidi"/>
+      <w:b/>
+      <w:color w:val="2E74B5" w:themeColor="accent1" w:themeShade="BF"/>
+      <w:sz w:val="22"/>
+    </w:rPr>
+  </w:style>
+  <w:style w:type="character" w:default="1" w:styleId="a0">
+    <w:name w:val="Default Paragraph Font"/>
+    <w:uiPriority w:val="1"/>
+    <w:semiHidden/>
+    <w:unhideWhenUsed/>
+  </w:style>
+  <w:style w:type="table" w:default="1" w:styleId="a1">
+    <w:name w:val="Normal Table"/>
+    <w:uiPriority w:val="99"/>
+    <w:semiHidden/>
+    <w:unhideWhenUsed/>
+    <w:tblPr>
+      <w:tblInd w:w="0" w:type="dxa"/>
+      <w:tblCellMar>
+        <w:top w:w="0" w:type="dxa"/>
+        <w:left w:w="108" w:type="dxa"/>
+        <w:bottom w:w="0" w:type="dxa"/>
+        <w:right w:w="108" w:type="dxa"/>
+      </w:tblCellMar>
+    </w:tblPr>
+  </w:style>
+  <w:style w:type="numbering" w:default="1" w:styleId="a2">
+    <w:name w:val="No List"/>
+    <w:uiPriority w:val="99"/>
+    <w:semiHidden/>
+    <w:unhideWhenUsed/>
+  </w:style>
+  <w:style w:type="character" w:customStyle="1" w:styleId="10">
+    <w:name w:val="見出し 1 (文字)"/>
+    <w:basedOn w:val="a0"/>
+    <w:link w:val="1"/>
+    <w:uiPriority w:val="9"/>
+    <w:rsid w:val="00D20446"/>
+    <w:rPr>
+      <w:rFonts w:eastAsiaTheme="majorEastAsia" w:cs="Arial"/>
+      <w:b/>
+      <w:color w:val="1F4E79" w:themeColor="accent1" w:themeShade="80"/>
+      <w:sz w:val="28"/>
+      <w:szCs w:val="24"/>
+    </w:rPr>
+  </w:style>
+  <w:style w:type="paragraph" w:styleId="a3">
+    <w:name w:val="List Paragraph"/>
+    <w:basedOn w:val="a"/>
+    <w:uiPriority w:val="34"/>
+    <w:qFormat/>
+    <w:rsid w:val="00E828D4"/>
+    <w:pPr>
+      <w:ind w:leftChars="400" w:left="840"/>
+    </w:pPr>
+  </w:style>
+  <w:style w:type="paragraph" w:styleId="a4">
+    <w:name w:val="header"/>
+    <w:basedOn w:val="a"/>
+    <w:link w:val="a5"/>
+    <w:uiPriority w:val="99"/>
+    <w:unhideWhenUsed/>
+    <w:rsid w:val="00E84261"/>
+    <w:pPr>
+      <w:tabs>
+        <w:tab w:val="center" w:pos="4252"/>
+        <w:tab w:val="right" w:pos="8504"/>
+      </w:tabs>
+      <w:snapToGrid w:val="0"/>
+    </w:pPr>
+  </w:style>
+  <w:style w:type="character" w:customStyle="1" w:styleId="a5">
+    <w:name w:val="ヘッダー (文字)"/>
+    <w:basedOn w:val="a0"/>
+    <w:link w:val="a4"/>
+    <w:uiPriority w:val="99"/>
+    <w:rsid w:val="00E84261"/>
+  </w:style>
+  <w:style w:type="paragraph" w:styleId="a6">
+    <w:name w:val="footer"/>
+    <w:basedOn w:val="a"/>
+    <w:link w:val="a7"/>
+    <w:uiPriority w:val="99"/>
+    <w:unhideWhenUsed/>
+    <w:rsid w:val="00E84261"/>
+    <w:pPr>
+      <w:tabs>
+        <w:tab w:val="center" w:pos="4252"/>
+        <w:tab w:val="right" w:pos="8504"/>
+      </w:tabs>
+      <w:snapToGrid w:val="0"/>
+    </w:pPr>
+  </w:style>
+  <w:style w:type="character" w:customStyle="1" w:styleId="a7">
+    <w:name w:val="フッター (文字)"/>
+    <w:basedOn w:val="a0"/>
+    <w:link w:val="a6"/>
+    <w:uiPriority w:val="99"/>
+    <w:rsid w:val="00E84261"/>
+  </w:style>
+  <w:style w:type="character" w:customStyle="1" w:styleId="20">
+    <w:name w:val="見出し 2 (文字)"/>
+    <w:basedOn w:val="a0"/>
+    <w:link w:val="2"/>
+    <w:uiPriority w:val="9"/>
+    <w:rsid w:val="00CC1B4F"/>
+    <w:rPr>
+      <w:rFonts w:asciiTheme="majorHAnsi" w:eastAsiaTheme="majorEastAsia" w:hAnsiTheme="majorHAnsi" w:cstheme="majorBidi"/>
+      <w:b/>
+      <w:color w:val="2E74B5" w:themeColor="accent1" w:themeShade="BF"/>
+      <w:sz w:val="22"/>
+    </w:rPr>
+  </w:style>
+  <w:style w:type="paragraph" w:styleId="11">
+    <w:name w:val="toc 1"/>
+    <w:basedOn w:val="a"/>
+    <w:next w:val="a"/>
+    <w:autoRedefine/>
+    <w:uiPriority w:val="39"/>
+    <w:unhideWhenUsed/>
+    <w:rsid w:val="00783247"/>
+  </w:style>
+  <w:style w:type="paragraph" w:styleId="21">
+    <w:name w:val="toc 2"/>
+    <w:basedOn w:val="a"/>
+    <w:next w:val="a"/>
+    <w:autoRedefine/>
+    <w:uiPriority w:val="39"/>
+    <w:unhideWhenUsed/>
+    <w:rsid w:val="00783247"/>
+    <w:pPr>
+      <w:ind w:leftChars="100" w:left="210"/>
+    </w:pPr>
+  </w:style>
+  <w:style w:type="character" w:styleId="a8">
+    <w:name w:val="Hyperlink"/>
+    <w:basedOn w:val="a0"/>
+    <w:uiPriority w:val="99"/>
+    <w:unhideWhenUsed/>
+    <w:rsid w:val="00783247"/>
+    <w:rPr>
+      <w:color w:val="0563C1" w:themeColor="hyperlink"/>
+      <w:u w:val="single"/>
+    </w:rPr>
+  </w:style>
+  <w:style w:type="paragraph" w:styleId="a9">
+    <w:name w:val="Balloon Text"/>
+    <w:basedOn w:val="a"/>
+    <w:link w:val="aa"/>
+    <w:uiPriority w:val="99"/>
+    <w:semiHidden/>
+    <w:unhideWhenUsed/>
+    <w:rsid w:val="00D20446"/>
+    <w:rPr>
+      <w:rFonts w:asciiTheme="majorHAnsi" w:eastAsiaTheme="majorEastAsia" w:hAnsiTheme="majorHAnsi" w:cstheme="majorBidi"/>
+      <w:sz w:val="18"/>
+      <w:szCs w:val="18"/>
+    </w:rPr>
+  </w:style>
+  <w:style w:type="character" w:customStyle="1" w:styleId="aa">
+    <w:name w:val="吹き出し (文字)"/>
+    <w:basedOn w:val="a0"/>
+    <w:link w:val="a9"/>
+    <w:uiPriority w:val="99"/>
+    <w:semiHidden/>
+    <w:rsid w:val="00D20446"/>
+    <w:rPr>
+      <w:rFonts w:asciiTheme="majorHAnsi" w:eastAsiaTheme="majorEastAsia" w:hAnsiTheme="majorHAnsi" w:cstheme="majorBidi"/>
+      <w:sz w:val="18"/>
+      <w:szCs w:val="18"/>
+    </w:rPr>
+  </w:style>
+</w:styles>
+</file>
+
+<file path=word/stylesWithEffects.xml><?xml version="1.0" encoding="utf-8"?>
+<w:styles xmlns:wpc="http://schemas.microsoft.com/office/word/2010/wordprocessingCanvas" xmlns:mc="http://schemas.openxmlformats.org/markup-compatibility/2006" xmlns:o="urn:schemas-microsoft-com:office:office" xmlns:r="http://schemas.openxmlformats.org/officeDocument/2006/relationships" xmlns:m="http://schemas.openxmlformats.org/officeDocument/2006/math" xmlns:v="urn:schemas-microsoft-com:vml" xmlns:wp14="http://schemas.microsoft.com/office/word/2010/wordprocessingDrawing" xmlns:wp="http://schemas.openxmlformats.org/drawingml/2006/wordprocessingDrawing" xmlns:w10="urn:schemas-microsoft-com:office:word" xmlns:w="http://schemas.openxmlformats.org/wordprocessingml/2006/main" xmlns:w14="http://schemas.microsoft.com/office/word/2010/wordml" xmlns:wpg="http://schemas.microsoft.com/office/word/2010/wordprocessingGroup" xmlns:wpi="http://schemas.microsoft.com/office/word/2010/wordprocessingInk" xmlns:wne="http://schemas.microsoft.com/office/word/2006/wordml" xmlns:wps="http://schemas.microsoft.com/office/word/2010/wordprocessingShape" mc:Ignorable="w14 wp14">
+  <w:docDefaults>
+    <w:rPrDefault>
+      <w:rPr>
+        <w:rFonts w:asciiTheme="minorHAnsi" w:eastAsiaTheme="minorEastAsia" w:hAnsiTheme="minorHAnsi" w:cstheme="minorBidi"/>
+        <w:kern w:val="2"/>
+        <w:sz w:val="21"/>
+        <w:szCs w:val="22"/>
+        <w:lang w:val="en-US" w:eastAsia="ja-JP" w:bidi="ar-SA"/>
+      </w:rPr>
+    </w:rPrDefault>
+    <w:pPrDefault/>
+  </w:docDefaults>
+  <w:latentStyles w:defLockedState="0" w:defUIPriority="99" w:defSemiHidden="1" w:defUnhideWhenUsed="1" w:defQFormat="0" w:count="267">
+    <w:lsdException w:name="Normal" w:semiHidden="0" w:uiPriority="0" w:unhideWhenUsed="0" w:qFormat="1"/>
+    <w:lsdException w:name="heading 1" w:semiHidden="0" w:uiPriority="9" w:unhideWhenUsed="0" w:qFormat="1"/>
+    <w:lsdException w:name="heading 2" w:uiPriority="9" w:qFormat="1"/>
+    <w:lsdException w:name="heading 3" w:uiPriority="9" w:qFormat="1"/>
+    <w:lsdException w:name="heading 4" w:uiPriority="9" w:qFormat="1"/>
+    <w:lsdException w:name="heading 5" w:uiPriority="9" w:qFormat="1"/>
+    <w:lsdException w:name="heading 6" w:uiPriority="9" w:qFormat="1"/>
+    <w:lsdException w:name="heading 7" w:uiPriority="9" w:qFormat="1"/>
+    <w:lsdException w:name="heading 8" w:uiPriority="9" w:qFormat="1"/>
+    <w:lsdException w:name="heading 9" w:uiPriority="9" w:qFormat="1"/>
+    <w:lsdException w:name="toc 1" w:uiPriority="39"/>
+    <w:lsdException w:name="toc 2" w:uiPriority="39"/>
+    <w:lsdException w:name="toc 3" w:uiPriority="39"/>
+    <w:lsdException w:name="toc 4" w:uiPriority="39"/>
+    <w:lsdException w:name="toc 5" w:uiPriority="39"/>
+    <w:lsdException w:name="toc 6" w:uiPriority="39"/>
+    <w:lsdException w:name="toc 7" w:uiPriority="39"/>
+    <w:lsdException w:name="toc 8" w:uiPriority="39"/>
+    <w:lsdException w:name="toc 9" w:uiPriority="39"/>
+    <w:lsdException w:name="caption" w:uiPriority="35" w:qFormat="1"/>
+    <w:lsdException w:name="Title" w:semiHidden="0" w:uiPriority="10" w:unhideWhenUsed="0" w:qFormat="1"/>
+    <w:lsdException w:name="Default Paragraph Font" w:uiPriority="1"/>
+    <w:lsdException w:name="Subtitle" w:semiHidden="0" w:uiPriority="11" w:unhideWhenUsed="0" w:qFormat="1"/>
+    <w:lsdException w:name="Strong" w:semiHidden="0" w:uiPriority="22" w:unhideWhenUsed="0" w:qFormat="1"/>
+    <w:lsdException w:name="Emphasis" w:semiHidden="0" w:uiPriority="20" w:unhideWhenUsed="0" w:qFormat="1"/>
+    <w:lsdException w:name="Table Grid" w:semiHidden="0" w:uiPriority="39" w:unhideWhenUsed="0"/>
+    <w:lsdException w:name="Placeholder Text" w:unhideWhenUsed="0"/>
+    <w:lsdException w:name="No Spacing" w:semiHidden="0" w:uiPriority="1" w:unhideWhenUsed="0" w:qFormat="1"/>
+    <w:lsdException w:name="Light Shading" w:semiHidden="0" w:uiPriority="60" w:unhideWhenUsed="0"/>
+    <w:lsdException w:name="Light List" w:semiHidden="0" w:uiPriority="61" w:unhideWhenUsed="0"/>
+    <w:lsdException w:name="Light Grid" w:semiHidden="0" w:uiPriority="62" w:unhideWhenUsed="0"/>
+    <w:lsdException w:name="Medium Shading 1" w:semiHidden="0" w:uiPriority="63" w:unhideWhenUsed="0"/>
+    <w:lsdException w:name="Medium Shading 2" w:semiHidden="0" w:uiPriority="64" w:unhideWhenUsed="0"/>
+    <w:lsdException w:name="Medium List 1" w:semiHidden="0" w:uiPriority="65" w:unhideWhenUsed="0"/>
+    <w:lsdException w:name="Medium List 2" w:semiHidden="0" w:uiPriority="66" w:unhideWhenUsed="0"/>
+    <w:lsdException w:name="Medium Grid 1" w:semiHidden="0" w:uiPriority="67" w:unhideWhenUsed="0"/>
+    <w:lsdException w:name="Medium Grid 2" w:semiHidden="0" w:uiPriority="68" w:unhideWhenUsed="0"/>
+    <w:lsdException w:name="Medium Grid 3" w:semiHidden="0" w:uiPriority="69" w:unhideWhenUsed="0"/>
+    <w:lsdException w:name="Dark List" w:semiHidden="0" w:uiPriority="70" w:unhideWhenUsed="0"/>
+    <w:lsdException w:name="Colorful Shading" w:semiHidden="0" w:uiPriority="71" w:unhideWhenUsed="0"/>
+    <w:lsdException w:name="Colorful List" w:semiHidden="0" w:uiPriority="72" w:unhideWhenUsed="0"/>
+    <w:lsdException w:name="Colorful Grid" w:semiHidden="0" w:uiPriority="73" w:unhideWhenUsed="0"/>
+    <w:lsdException w:name="Light Shading Accent 1" w:semiHidden="0" w:uiPriority="60" w:unhideWhenUsed="0"/>
+    <w:lsdException w:name="Light List Accent 1" w:semiHidden="0" w:uiPriority="61" w:unhideWhenUsed="0"/>
+    <w:lsdException w:name="Light Grid Accent 1" w:semiHidden="0" w:uiPriority="62" w:unhideWhenUsed="0"/>
+    <w:lsdException w:name="Medium Shading 1 Accent 1" w:semiHidden="0" w:uiPriority="63" w:unhideWhenUsed="0"/>
+    <w:lsdException w:name="Medium Shading 2 Accent 1" w:semiHidden="0" w:uiPriority="64" w:unhideWhenUsed="0"/>
+    <w:lsdException w:name="Medium List 1 Accent 1" w:semiHidden="0" w:uiPriority="65" w:unhideWhenUsed="0"/>
+    <w:lsdException w:name="Revision" w:unhideWhenUsed="0"/>
+    <w:lsdException w:name="List Paragraph" w:semiHidden="0" w:uiPriority="34" w:unhideWhenUsed="0" w:qFormat="1"/>
+    <w:lsdException w:name="Quote" w:semiHidden="0" w:uiPriority="29" w:unhideWhenUsed="0" w:qFormat="1"/>
+    <w:lsdException w:name="Intense Quote" w:semiHidden="0" w:uiPriority="30" w:unhideWhenUsed="0" w:qFormat="1"/>
+    <w:lsdException w:name="Medium List 2 Accent 1" w:semiHidden="0" w:uiPriority="66" w:unhideWhenUsed="0"/>
+    <w:lsdException w:name="Medium Grid 1 Accent 1" w:semiHidden="0" w:uiPriority="67" w:unhideWhenUsed="0"/>
+    <w:lsdException w:name="Medium Grid 2 Accent 1" w:semiHidden="0" w:uiPriority="68" w:unhideWhenUsed="0"/>
+    <w:lsdException w:name="Medium Grid 3 Accent 1" w:semiHidden="0" w:uiPriority="69" w:unhideWhenUsed="0"/>
+    <w:lsdException w:name="Dark List Accent 1" w:semiHidden="0" w:uiPriority="70" w:unhideWhenUsed="0"/>
+    <w:lsdException w:name="Colorful Shading Accent 1" w:semiHidden="0" w:uiPriority="71" w:unhideWhenUsed="0"/>
+    <w:lsdException w:name="Colorful List Accent 1" w:semiHidden="0" w:uiPriority="72" w:unhideWhenUsed="0"/>
+    <w:lsdException w:name="Colorful Grid Accent 1" w:semiHidden="0" w:uiPriority="73" w:unhideWhenUsed="0"/>
+    <w:lsdException w:name="Light Shading Accent 2" w:semiHidden="0" w:uiPriority="60" w:unhideWhenUsed="0"/>
+    <w:lsdException w:name="Light List Accent 2" w:semiHidden="0" w:uiPriority="61" w:unhideWhenUsed="0"/>
+    <w:lsdException w:name="Light Grid Accent 2" w:semiHidden="0" w:uiPriority="62" w:unhideWhenUsed="0"/>
+    <w:lsdException w:name="Medium Shading 1 Accent 2" w:semiHidden="0" w:uiPriority="63" w:unhideWhenUsed="0"/>
+    <w:lsdException w:name="Medium Shading 2 Accent 2" w:semiHidden="0" w:uiPriority="64" w:unhideWhenUsed="0"/>
+    <w:lsdException w:name="Medium List 1 Accent 2" w:semiHidden="0" w:uiPriority="65" w:unhideWhenUsed="0"/>
+    <w:lsdException w:name="Medium List 2 Accent 2" w:semiHidden="0" w:uiPriority="66" w:unhideWhenUsed="0"/>
+    <w:lsdException w:name="Medium Grid 1 Accent 2" w:semiHidden="0" w:uiPriority="67" w:unhideWhenUsed="0"/>
+    <w:lsdException w:name="Medium Grid 2 Accent 2" w:semiHidden="0" w:uiPriority="68" w:unhideWhenUsed="0"/>
+    <w:lsdException w:name="Medium Grid 3 Accent 2" w:semiHidden="0" w:uiPriority="69" w:unhideWhenUsed="0"/>
+    <w:lsdException w:name="Dark List Accent 2" w:semiHidden="0" w:uiPriority="70" w:unhideWhenUsed="0"/>
+    <w:lsdException w:name="Colorful Shading Accent 2" w:semiHidden="0" w:uiPriority="71" w:unhideWhenUsed="0"/>
+    <w:lsdException w:name="Colorful List Accent 2" w:semiHidden="0" w:uiPriority="72" w:unhideWhenUsed="0"/>
+    <w:lsdException w:name="Colorful Grid Accent 2" w:semiHidden="0" w:uiPriority="73" w:unhideWhenUsed="0"/>
+    <w:lsdException w:name="Light Shading Accent 3" w:semiHidden="0" w:uiPriority="60" w:unhideWhenUsed="0"/>
+    <w:lsdException w:name="Light List Accent 3" w:semiHidden="0" w:uiPriority="61" w:unhideWhenUsed="0"/>
+    <w:lsdException w:name="Light Grid Accent 3" w:semiHidden="0" w:uiPriority="62" w:unhideWhenUsed="0"/>
+    <w:lsdException w:name="Medium Shading 1 Accent 3" w:semiHidden="0" w:uiPriority="63" w:unhideWhenUsed="0"/>
+    <w:lsdException w:name="Medium Shading 2 Accent 3" w:semiHidden="0" w:uiPriority="64" w:unhideWhenUsed="0"/>
+    <w:lsdException w:name="Medium List 1 Accent 3" w:semiHidden="0" w:uiPriority="65" w:unhideWhenUsed="0"/>
+    <w:lsdException w:name="Medium List 2 Accent 3" w:semiHidden="0" w:uiPriority="66" w:unhideWhenUsed="0"/>
+    <w:lsdException w:name="Medium Grid 1 Accent 3" w:semiHidden="0" w:uiPriority="67" w:unhideWhenUsed="0"/>
+    <w:lsdException w:name="Medium Grid 2 Accent 3" w:semiHidden="0" w:uiPriority="68" w:unhideWhenUsed="0"/>
+    <w:lsdException w:name="Medium Grid 3 Accent 3" w:semiHidden="0" w:uiPriority="69" w:unhideWhenUsed="0"/>
+    <w:lsdException w:name="Dark List Accent 3" w:semiHidden="0" w:uiPriority="70" w:unhideWhenUsed="0"/>
+    <w:lsdException w:name="Colorful Shading Accent 3" w:semiHidden="0" w:uiPriority="71" w:unhideWhenUsed="0"/>
+    <w:lsdException w:name="Colorful List Accent 3" w:semiHidden="0" w:uiPriority="72" w:unhideWhenUsed="0"/>
+    <w:lsdException w:name="Colorful Grid Accent 3" w:semiHidden="0" w:uiPriority="73" w:unhideWhenUsed="0"/>
+    <w:lsdException w:name="Light Shading Accent 4" w:semiHidden="0" w:uiPriority="60" w:unhideWhenUsed="0"/>
+    <w:lsdException w:name="Light List Accent 4" w:semiHidden="0" w:uiPriority="61" w:unhideWhenUsed="0"/>
+    <w:lsdException w:name="Light Grid Accent 4" w:semiHidden="0" w:uiPriority="62" w:unhideWhenUsed="0"/>
+    <w:lsdException w:name="Medium Shading 1 Accent 4" w:semiHidden="0" w:uiPriority="63" w:unhideWhenUsed="0"/>
+    <w:lsdException w:name="Medium Shading 2 Accent 4" w:semiHidden="0" w:uiPriority="64" w:unhideWhenUsed="0"/>
+    <w:lsdException w:name="Medium List 1 Accent 4" w:semiHidden="0" w:uiPriority="65" w:unhideWhenUsed="0"/>
+    <w:lsdException w:name="Medium List 2 Accent 4" w:semiHidden="0" w:uiPriority="66" w:unhideWhenUsed="0"/>
+    <w:lsdException w:name="Medium Grid 1 Accent 4" w:semiHidden="0" w:uiPriority="67" w:unhideWhenUsed="0"/>
+    <w:lsdException w:name="Medium Grid 2 Accent 4" w:semiHidden="0" w:uiPriority="68" w:unhideWhenUsed="0"/>
+    <w:lsdException w:name="Medium Grid 3 Accent 4" w:semiHidden="0" w:uiPriority="69" w:unhideWhenUsed="0"/>
+    <w:lsdException w:name="Dark List Accent 4" w:semiHidden="0" w:uiPriority="70" w:unhideWhenUsed="0"/>
+    <w:lsdException w:name="Colorful Shading Accent 4" w:semiHidden="0" w:uiPriority="71" w:unhideWhenUsed="0"/>
+    <w:lsdException w:name="Colorful List Accent 4" w:semiHidden="0" w:uiPriority="72" w:unhideWhenUsed="0"/>
+    <w:lsdException w:name="Colorful Grid Accent 4" w:semiHidden="0" w:uiPriority="73" w:unhideWhenUsed="0"/>
+    <w:lsdException w:name="Light Shading Accent 5" w:semiHidden="0" w:uiPriority="60" w:unhideWhenUsed="0"/>
+    <w:lsdException w:name="Light List Accent 5" w:semiHidden="0" w:uiPriority="61" w:unhideWhenUsed="0"/>
+    <w:lsdException w:name="Light Grid Accent 5" w:semiHidden="0" w:uiPriority="62" w:unhideWhenUsed="0"/>
+    <w:lsdException w:name="Medium Shading 1 Accent 5" w:semiHidden="0" w:uiPriority="63" w:unhideWhenUsed="0"/>
+    <w:lsdException w:name="Medium Shading 2 Accent 5" w:semiHidden="0" w:uiPriority="64" w:unhideWhenUsed="0"/>
+    <w:lsdException w:name="Medium List 1 Accent 5" w:semiHidden="0" w:uiPriority="65" w:unhideWhenUsed="0"/>
+    <w:lsdException w:name="Medium List 2 Accent 5" w:semiHidden="0" w:uiPriority="66" w:unhideWhenUsed="0"/>
+    <w:lsdException w:name="Medium Grid 1 Accent 5" w:semiHidden="0" w:uiPriority="67" w:unhideWhenUsed="0"/>
+    <w:lsdException w:name="Medium Grid 2 Accent 5" w:semiHidden="0" w:uiPriority="68" w:unhideWhenUsed="0"/>
+    <w:lsdException w:name="Medium Grid 3 Accent 5" w:semiHidden="0" w:uiPriority="69" w:unhideWhenUsed="0"/>
+    <w:lsdException w:name="Dark List Accent 5" w:semiHidden="0" w:uiPriority="70" w:unhideWhenUsed="0"/>
+    <w:lsdException w:name="Colorful Shading Accent 5" w:semiHidden="0" w:uiPriority="71" w:unhideWhenUsed="0"/>
+    <w:lsdException w:name="Colorful List Accent 5" w:semiHidden="0" w:uiPriority="72" w:unhideWhenUsed="0"/>
+    <w:lsdException w:name="Colorful Grid Accent 5" w:semiHidden="0" w:uiPriority="73" w:unhideWhenUsed="0"/>
+    <w:lsdException w:name="Light Shading Accent 6" w:semiHidden="0" w:uiPriority="60" w:unhideWhenUsed="0"/>
+    <w:lsdException w:name="Light List Accent 6" w:semiHidden="0" w:uiPriority="61" w:unhideWhenUsed="0"/>
+    <w:lsdException w:name="Light Grid Accent 6" w:semiHidden="0" w:uiPriority="62" w:unhideWhenUsed="0"/>
+    <w:lsdException w:name="Medium Shading 1 Accent 6" w:semiHidden="0" w:uiPriority="63" w:unhideWhenUsed="0"/>
+    <w:lsdException w:name="Medium Shading 2 Accent 6" w:semiHidden="0" w:uiPriority="64" w:unhideWhenUsed="0"/>
+    <w:lsdException w:name="Medium List 1 Accent 6" w:semiHidden="0" w:uiPriority="65" w:unhideWhenUsed="0"/>
+    <w:lsdException w:name="Medium List 2 Accent 6" w:semiHidden="0" w:uiPriority="66" w:unhideWhenUsed="0"/>
+    <w:lsdException w:name="Medium Grid 1 Accent 6" w:semiHidden="0" w:uiPriority="67" w:unhideWhenUsed="0"/>
+    <w:lsdException w:name="Medium Grid 2 Accent 6" w:semiHidden="0" w:uiPriority="68" w:unhideWhenUsed="0"/>
+    <w:lsdException w:name="Medium Grid 3 Accent 6" w:semiHidden="0" w:uiPriority="69" w:unhideWhenUsed="0"/>
+    <w:lsdException w:name="Dark List Accent 6" w:semiHidden="0" w:uiPriority="70" w:unhideWhenUsed="0"/>
+    <w:lsdException w:name="Colorful Shading Accent 6" w:semiHidden="0" w:uiPriority="71" w:unhideWhenUsed="0"/>
+    <w:lsdException w:name="Colorful List Accent 6" w:semiHidden="0" w:uiPriority="72" w:unhideWhenUsed="0"/>
+    <w:lsdException w:name="Colorful Grid Accent 6" w:semiHidden="0" w:uiPriority="73" w:unhideWhenUsed="0"/>
+    <w:lsdException w:name="Subtle Emphasis" w:semiHidden="0" w:uiPriority="19" w:unhideWhenUsed="0" w:qFormat="1"/>
+    <w:lsdException w:name="Intense Emphasis" w:semiHidden="0" w:uiPriority="21" w:unhideWhenUsed="0" w:qFormat="1"/>
+    <w:lsdException w:name="Subtle Reference" w:semiHidden="0" w:uiPriority="31" w:unhideWhenUsed="0" w:qFormat="1"/>
+    <w:lsdException w:name="Intense Reference" w:semiHidden="0" w:uiPriority="32" w:unhideWhenUsed="0" w:qFormat="1"/>
+    <w:lsdException w:name="Book Title" w:semiHidden="0" w:uiPriority="33" w:unhideWhenUsed="0" w:qFormat="1"/>
+    <w:lsdException w:name="Bibliography" w:uiPriority="37"/>
+    <w:lsdException w:name="TOC Heading" w:uiPriority="39" w:qFormat="1"/>
   </w:latentStyles>
   <w:style w:type="paragraph" w:default="1" w:styleId="a">
     <w:name w:val="Normal"/>
@@ -5705,7 +5764,7 @@
   <a:extraClrSchemeLst/>
   <a:extLst>
     <a:ext uri="{05A4C25C-085E-4340-85A3-A5531E510DB2}">
-      <thm15:themeFamily xmlns:thm15="http://schemas.microsoft.com/office/thememl/2012/main" name="Office Theme" id="{62F939B6-93AF-4DB8-9C6B-D6C7DFDC589F}" vid="{4A3C46E8-61CC-4603-A589-7422A47A8E4A}"/>
+      <thm15:themeFamily xmlns:thm15="http://schemas.microsoft.com/office/thememl/2012/main" xmlns="" name="Office Theme" id="{62F939B6-93AF-4DB8-9C6B-D6C7DFDC589F}" vid="{4A3C46E8-61CC-4603-A589-7422A47A8E4A}"/>
     </a:ext>
   </a:extLst>
 </a:theme>
@@ -5716,7 +5775,7 @@
 </file>
 
 <file path=customXml/itemProps1.xml><?xml version="1.0" encoding="utf-8"?>
-<ds:datastoreItem xmlns:ds="http://schemas.openxmlformats.org/officeDocument/2006/customXml" ds:itemID="{53AE7C30-688B-4931-B0CC-7DDDEBC32860}">
+<ds:datastoreItem xmlns:ds="http://schemas.openxmlformats.org/officeDocument/2006/customXml" ds:itemID="{D121A7AD-BC21-4D7E-92E2-B88448A9D8BC}">
   <ds:schemaRefs>
     <ds:schemaRef ds:uri="http://schemas.openxmlformats.org/officeDocument/2006/bibliography"/>
   </ds:schemaRefs>

</xml_diff>

<commit_message>
Translatin ongoing (Chap. "G2")
</commit_message>
<xml_diff>
--- a/source/OpenChain Specificationv1.0_original.docx
+++ b/source/OpenChain Specificationv1.0_original.docx
@@ -12,23 +12,13 @@
           <w:sz w:val="36"/>
         </w:rPr>
       </w:pPr>
-      <w:proofErr w:type="spellStart"/>
       <w:r>
         <w:rPr>
           <w:rFonts w:ascii="Arial" w:hAnsi="Arial" w:cs="Arial" w:hint="eastAsia"/>
           <w:b/>
           <w:sz w:val="36"/>
         </w:rPr>
-        <w:t>OpenChain</w:t>
-      </w:r>
-      <w:proofErr w:type="spellEnd"/>
-      <w:r>
-        <w:rPr>
-          <w:rFonts w:ascii="Arial" w:hAnsi="Arial" w:cs="Arial" w:hint="eastAsia"/>
-          <w:b/>
-          <w:sz w:val="36"/>
-        </w:rPr>
-        <w:t xml:space="preserve"> Conformance Specification</w:t>
+        <w:t>OpenChain Conformance Specification</w:t>
       </w:r>
       <w:r>
         <w:rPr>
@@ -786,23 +776,7 @@
           <w:rFonts w:ascii="Arial" w:hAnsi="Arial" w:cs="Arial"/>
           <w:sz w:val="18"/>
         </w:rPr>
-        <w:t xml:space="preserve">The </w:t>
-      </w:r>
-      <w:proofErr w:type="spellStart"/>
-      <w:r>
-        <w:rPr>
-          <w:rFonts w:ascii="Arial" w:hAnsi="Arial" w:cs="Arial"/>
-          <w:sz w:val="18"/>
-        </w:rPr>
-        <w:t>OpenChain</w:t>
-      </w:r>
-      <w:proofErr w:type="spellEnd"/>
-      <w:r>
-        <w:rPr>
-          <w:rFonts w:ascii="Arial" w:hAnsi="Arial" w:cs="Arial"/>
-          <w:sz w:val="18"/>
-        </w:rPr>
-        <w:t xml:space="preserve"> Initiative began in 2013 when a group of software supply chain open source practitioners observed two emerging patterns: 1) significant process similarities existed among organizations with mature open source compliance programs; and 2) there still remained a large number of organizations exchanging software with less developed programs. The latter observation resulted in a lack of trust in the consistency and quality of the compliance artifacts accompanying the software being exchanged. As a consequence, at each tier of the supply chain, downstream organizations were frequently redoing the compliance work already performed by other upstream organizations. </w:t>
+        <w:t xml:space="preserve">The OpenChain Initiative began in 2013 when a group of software supply chain open source practitioners observed two emerging patterns: 1) significant process similarities existed among organizations with mature open source compliance programs; and 2) there still remained a large number of organizations exchanging software with less developed programs. The latter observation resulted in a lack of trust in the consistency and quality of the compliance artifacts accompanying the software being exchanged. As a consequence, at each tier of the supply chain, downstream organizations were frequently redoing the compliance work already performed by other upstream organizations. </w:t>
       </w:r>
     </w:p>
     <w:p>
@@ -820,25 +794,7 @@
           <w:sz w:val="18"/>
           <w:szCs w:val="18"/>
         </w:rPr>
-        <w:t xml:space="preserve">A study group was formed to consider whether a standard program specification could be created that would: </w:t>
-      </w:r>
-      <w:proofErr w:type="spellStart"/>
-      <w:r>
-        <w:rPr>
-          <w:rFonts w:ascii="Arial" w:hAnsi="Arial" w:cs="Arial"/>
-          <w:sz w:val="18"/>
-          <w:szCs w:val="18"/>
-        </w:rPr>
-        <w:t>i</w:t>
-      </w:r>
-      <w:proofErr w:type="spellEnd"/>
-      <w:r>
-        <w:rPr>
-          <w:rFonts w:ascii="Arial" w:hAnsi="Arial" w:cs="Arial"/>
-          <w:sz w:val="18"/>
-          <w:szCs w:val="18"/>
-        </w:rPr>
-        <w:t xml:space="preserve">) facilitate greater quality and consistency of open source compliance information being shared across the industry; and ii) decrease the high transaction costs associated with open source resulting from compliance rework. The study group evolved into a work group, and in April 2016, formally organized as a Linux Foundation collaborative project. </w:t>
+        <w:t xml:space="preserve">A study group was formed to consider whether a standard program specification could be created that would: i) facilitate greater quality and consistency of open source compliance information being shared across the industry; and ii) decrease the high transaction costs associated with open source resulting from compliance rework. The study group evolved into a work group, and in April 2016, formally organized as a Linux Foundation collaborative project. </w:t>
       </w:r>
     </w:p>
     <w:p>
@@ -854,23 +810,7 @@
           <w:rFonts w:ascii="Arial" w:hAnsi="Arial" w:cs="Arial"/>
           <w:sz w:val="18"/>
         </w:rPr>
-        <w:t xml:space="preserve">The Vision and Mission of the </w:t>
-      </w:r>
-      <w:proofErr w:type="spellStart"/>
-      <w:r>
-        <w:rPr>
-          <w:rFonts w:ascii="Arial" w:hAnsi="Arial" w:cs="Arial"/>
-          <w:sz w:val="18"/>
-        </w:rPr>
-        <w:t>OpenChain</w:t>
-      </w:r>
-      <w:proofErr w:type="spellEnd"/>
-      <w:r>
-        <w:rPr>
-          <w:rFonts w:ascii="Arial" w:hAnsi="Arial" w:cs="Arial"/>
-          <w:sz w:val="18"/>
-        </w:rPr>
-        <w:t xml:space="preserve"> Initiative are as follows: </w:t>
+        <w:t xml:space="preserve">The Vision and Mission of the OpenChain Initiative are as follows: </w:t>
       </w:r>
     </w:p>
     <w:p>
@@ -956,17 +896,8 @@
           <w:rFonts w:ascii="Arial" w:hAnsi="Arial" w:cs="Arial"/>
           <w:sz w:val="18"/>
         </w:rPr>
-        <w:t xml:space="preserve">(FOSS) for software supply chain participants, such that </w:t>
-      </w:r>
-      <w:proofErr w:type="gramStart"/>
-      <w:r>
-        <w:rPr>
-          <w:rFonts w:ascii="Arial" w:hAnsi="Arial" w:cs="Arial"/>
-          <w:sz w:val="18"/>
-        </w:rPr>
-        <w:t>the  requirements</w:t>
-      </w:r>
-      <w:proofErr w:type="gramEnd"/>
+        <w:t>(FOSS) for software supply chain participants, such that the  requirements</w:t>
+      </w:r>
       <w:r>
         <w:rPr>
           <w:rFonts w:ascii="Arial" w:hAnsi="Arial" w:cs="Arial"/>
@@ -995,23 +926,7 @@
           <w:rFonts w:ascii="Arial" w:hAnsi="Arial" w:cs="Arial"/>
           <w:sz w:val="18"/>
         </w:rPr>
-        <w:t xml:space="preserve">In accordance with the Vision and Mission, this specification defines a set of requirements that if met, would significantly increases the probability that an open source compliance program had achieved a sufficient level of quality, consistency and completeness; although a program that satisfies all the specification requirements does not guarantee full compliance. The requirements represent a base level (minimum) set of requirements a program must satisfy to be considered </w:t>
-      </w:r>
-      <w:proofErr w:type="spellStart"/>
-      <w:r>
-        <w:rPr>
-          <w:rFonts w:ascii="Arial" w:hAnsi="Arial" w:cs="Arial"/>
-          <w:sz w:val="18"/>
-        </w:rPr>
-        <w:t>OpenChain</w:t>
-      </w:r>
-      <w:proofErr w:type="spellEnd"/>
-      <w:r>
-        <w:rPr>
-          <w:rFonts w:ascii="Arial" w:hAnsi="Arial" w:cs="Arial"/>
-          <w:sz w:val="18"/>
-        </w:rPr>
-        <w:t xml:space="preserve"> Conforming. The specification focuses on the “what” and “why” qualities of a compliance program as opposed to the “how” and “when” considerations. This ensures a practical level of flexibility that enables different organizations to tailor their policies and processes to best fit their objectives. </w:t>
+        <w:t xml:space="preserve">In accordance with the Vision and Mission, this specification defines a set of requirements that if met, would significantly increases the probability that an open source compliance program had achieved a sufficient level of quality, consistency and completeness; although a program that satisfies all the specification requirements does not guarantee full compliance. The requirements represent a base level (minimum) set of requirements a program must satisfy to be considered OpenChain Conforming. The specification focuses on the “what” and “why” qualities of a compliance program as opposed to the “how” and “when” considerations. This ensures a practical level of flexibility that enables different organizations to tailor their policies and processes to best fit their objectives. </w:t>
       </w:r>
     </w:p>
     <w:p>
@@ -1048,46 +963,14 @@
           <w:rFonts w:ascii="Arial" w:hAnsi="Arial" w:cs="Arial"/>
           <w:sz w:val="18"/>
         </w:rPr>
-        <w:t xml:space="preserve">ne or more </w:t>
-      </w:r>
-      <w:proofErr w:type="spellStart"/>
-      <w:r>
-        <w:rPr>
-          <w:rFonts w:ascii="Arial" w:hAnsi="Arial" w:cs="Arial"/>
-          <w:sz w:val="18"/>
-        </w:rPr>
-        <w:t>Verificatione</w:t>
-      </w:r>
-      <w:proofErr w:type="spellEnd"/>
-      <w:r>
-        <w:rPr>
-          <w:rFonts w:ascii="Arial" w:hAnsi="Arial" w:cs="Arial"/>
-          <w:sz w:val="18"/>
-        </w:rPr>
-        <w:t xml:space="preserve"> Artifacts. </w:t>
-      </w:r>
-      <w:r>
-        <w:rPr>
-          <w:rFonts w:ascii="Arial" w:hAnsi="Arial" w:cs="Arial"/>
-          <w:sz w:val="18"/>
-        </w:rPr>
-        <w:t xml:space="preserve">They represent the evidence that must exist in order for a given requirement to be considered satisfied. If all the requirements have been met for a given program, it would be considered </w:t>
-      </w:r>
-      <w:proofErr w:type="spellStart"/>
-      <w:r>
-        <w:rPr>
-          <w:rFonts w:ascii="Arial" w:hAnsi="Arial" w:cs="Arial"/>
-          <w:sz w:val="18"/>
-        </w:rPr>
-        <w:t>OpenChain</w:t>
-      </w:r>
-      <w:proofErr w:type="spellEnd"/>
-      <w:r>
-        <w:rPr>
-          <w:rFonts w:ascii="Arial" w:hAnsi="Arial" w:cs="Arial"/>
-          <w:sz w:val="18"/>
-        </w:rPr>
-        <w:t xml:space="preserve"> Conforming in accordance with ve</w:t>
+        <w:t xml:space="preserve">ne or more Verificatione Artifacts. </w:t>
+      </w:r>
+      <w:r>
+        <w:rPr>
+          <w:rFonts w:ascii="Arial" w:hAnsi="Arial" w:cs="Arial"/>
+          <w:sz w:val="18"/>
+        </w:rPr>
+        <w:t>They represent the evidence that must exist in order for a given requirement to be considered satisfied. If all the requirements have been met for a given program, it would be considered OpenChain Conforming in accordance with ve</w:t>
       </w:r>
       <w:r>
         <w:rPr>
@@ -1207,23 +1090,13 @@
           <w:sz w:val="18"/>
         </w:rPr>
       </w:pPr>
-      <w:proofErr w:type="spellStart"/>
-      <w:r>
-        <w:rPr>
-          <w:rFonts w:ascii="Arial" w:hAnsi="Arial" w:cs="Arial"/>
-          <w:b/>
-          <w:sz w:val="18"/>
-        </w:rPr>
-        <w:t>OpenChain</w:t>
-      </w:r>
-      <w:proofErr w:type="spellEnd"/>
-      <w:r>
-        <w:rPr>
-          <w:rFonts w:ascii="Arial" w:hAnsi="Arial" w:cs="Arial"/>
-          <w:b/>
-          <w:sz w:val="18"/>
-        </w:rPr>
-        <w:t xml:space="preserve"> Conforming</w:t>
+      <w:r>
+        <w:rPr>
+          <w:rFonts w:ascii="Arial" w:hAnsi="Arial" w:cs="Arial"/>
+          <w:b/>
+          <w:sz w:val="18"/>
+        </w:rPr>
+        <w:t>OpenChain Conforming</w:t>
       </w:r>
       <w:r>
         <w:rPr>
@@ -1382,23 +1255,13 @@
           <w:sz w:val="18"/>
         </w:rPr>
       </w:pPr>
-      <w:proofErr w:type="gramStart"/>
-      <w:r>
-        <w:rPr>
-          <w:rFonts w:ascii="Arial" w:hAnsi="Arial" w:cs="Arial"/>
-          <w:b/>
-          <w:sz w:val="18"/>
-        </w:rPr>
-        <w:t>1.1  A</w:t>
-      </w:r>
-      <w:proofErr w:type="gramEnd"/>
-      <w:r>
-        <w:rPr>
-          <w:rFonts w:ascii="Arial" w:hAnsi="Arial" w:cs="Arial"/>
-          <w:b/>
-          <w:sz w:val="18"/>
-        </w:rPr>
-        <w:t xml:space="preserve"> written FOSS policy exists that governs FOSS license compliance of the Supplied Software distribution where, as a minimum, it must be internally communicated. </w:t>
+      <w:r>
+        <w:rPr>
+          <w:rFonts w:ascii="Arial" w:hAnsi="Arial" w:cs="Arial"/>
+          <w:b/>
+          <w:sz w:val="18"/>
+        </w:rPr>
+        <w:t xml:space="preserve">1.1  A written FOSS policy exists that governs FOSS license compliance of the Supplied Software distribution where, as a minimum, it must be internally communicated. </w:t>
       </w:r>
     </w:p>
     <w:p>
@@ -1512,23 +1375,13 @@
           <w:sz w:val="18"/>
         </w:rPr>
       </w:pPr>
-      <w:proofErr w:type="gramStart"/>
-      <w:r>
-        <w:rPr>
-          <w:rFonts w:ascii="Arial" w:hAnsi="Arial" w:cs="Arial"/>
-          <w:b/>
-          <w:sz w:val="18"/>
-        </w:rPr>
-        <w:t>1.2  Mandatory</w:t>
-      </w:r>
-      <w:proofErr w:type="gramEnd"/>
-      <w:r>
-        <w:rPr>
-          <w:rFonts w:ascii="Arial" w:hAnsi="Arial" w:cs="Arial"/>
-          <w:b/>
-          <w:sz w:val="18"/>
-        </w:rPr>
-        <w:t xml:space="preserve"> FOSS training for all Software Staff exists such that: </w:t>
+      <w:r>
+        <w:rPr>
+          <w:rFonts w:ascii="Arial" w:hAnsi="Arial" w:cs="Arial"/>
+          <w:b/>
+          <w:sz w:val="18"/>
+        </w:rPr>
+        <w:t xml:space="preserve">1.2  Mandatory FOSS training for all Software Staff exists such that: </w:t>
       </w:r>
     </w:p>
     <w:p>
@@ -1620,25 +1473,7 @@
           <w:b/>
           <w:sz w:val="18"/>
         </w:rPr>
-        <w:t xml:space="preserve">FOSS licensing concepts (including the concepts of permissive and </w:t>
-      </w:r>
-      <w:proofErr w:type="spellStart"/>
-      <w:r>
-        <w:rPr>
-          <w:rFonts w:ascii="Arial" w:hAnsi="Arial" w:cs="Arial"/>
-          <w:b/>
-          <w:sz w:val="18"/>
-        </w:rPr>
-        <w:t>copyleft</w:t>
-      </w:r>
-      <w:proofErr w:type="spellEnd"/>
-      <w:r>
-        <w:rPr>
-          <w:rFonts w:ascii="Arial" w:hAnsi="Arial" w:cs="Arial"/>
-          <w:b/>
-          <w:sz w:val="18"/>
-        </w:rPr>
-        <w:t xml:space="preserve"> licenses); </w:t>
+        <w:t xml:space="preserve">FOSS licensing concepts (including the concepts of permissive and copyleft licenses); </w:t>
       </w:r>
     </w:p>
     <w:p>
@@ -1899,7 +1734,6 @@
           <w:sz w:val="18"/>
         </w:rPr>
       </w:pPr>
-      <w:proofErr w:type="gramStart"/>
       <w:r>
         <w:rPr>
           <w:rFonts w:ascii="Arial" w:hAnsi="Arial" w:cs="Arial"/>
@@ -1914,16 +1748,7 @@
           <w:b/>
           <w:sz w:val="18"/>
         </w:rPr>
-        <w:t>Identify</w:t>
-      </w:r>
-      <w:proofErr w:type="gramEnd"/>
-      <w:r>
-        <w:rPr>
-          <w:rFonts w:ascii="Arial" w:hAnsi="Arial" w:cs="Arial"/>
-          <w:b/>
-          <w:sz w:val="18"/>
-        </w:rPr>
-        <w:t xml:space="preserve"> FOSS Liaison Function ("FOSS Liaison"). </w:t>
+        <w:t xml:space="preserve">Identify FOSS Liaison Function ("FOSS Liaison"). </w:t>
       </w:r>
     </w:p>
     <w:p>
@@ -1969,17 +1794,167 @@
           <w:b/>
           <w:sz w:val="18"/>
         </w:rPr>
-        <w:t xml:space="preserve">FOSS Liaison must make commercially reasonable efforts to respond to FOSS compliance </w:t>
+        <w:t xml:space="preserve">FOSS Liaison must make commercially reasonable efforts to respond to FOSS compliance inquiries as appropriate; and </w:t>
+      </w:r>
+    </w:p>
+    <w:p>
+      <w:pPr>
+        <w:pStyle w:val="a3"/>
+        <w:numPr>
+          <w:ilvl w:val="0"/>
+          <w:numId w:val="2"/>
+        </w:numPr>
+        <w:ind w:leftChars="0" w:left="851"/>
+        <w:rPr>
+          <w:rFonts w:ascii="Arial" w:hAnsi="Arial" w:cs="Arial"/>
+          <w:sz w:val="18"/>
+        </w:rPr>
+      </w:pPr>
+      <w:r>
+        <w:rPr>
+          <w:rFonts w:ascii="Arial" w:hAnsi="Arial" w:cs="Arial"/>
+          <w:b/>
+          <w:sz w:val="18"/>
+        </w:rPr>
+        <w:t>Publicly identify means of contacting the FOSS Liaison by way of electronic communication.</w:t>
+      </w:r>
+      <w:r>
+        <w:rPr>
+          <w:rFonts w:ascii="Arial" w:hAnsi="Arial" w:cs="Arial"/>
+          <w:sz w:val="18"/>
+        </w:rPr>
+        <w:t xml:space="preserve"> </w:t>
+      </w:r>
+    </w:p>
+    <w:p>
+      <w:pPr>
+        <w:spacing w:beforeLines="50" w:before="180"/>
+        <w:ind w:leftChars="202" w:left="424"/>
+        <w:rPr>
+          <w:rFonts w:ascii="Arial" w:hAnsi="Arial" w:cs="Arial"/>
+          <w:b/>
+          <w:sz w:val="18"/>
+        </w:rPr>
+      </w:pPr>
+      <w:r>
+        <w:rPr>
+          <w:rFonts w:ascii="Arial" w:hAnsi="Arial" w:cs="Arial"/>
+          <w:b/>
+          <w:sz w:val="18"/>
+        </w:rPr>
+        <w:t xml:space="preserve">Verification Artifact(s): </w:t>
+      </w:r>
+    </w:p>
+    <w:p>
+      <w:pPr>
+        <w:pStyle w:val="a3"/>
+        <w:numPr>
+          <w:ilvl w:val="0"/>
+          <w:numId w:val="5"/>
+        </w:numPr>
+        <w:ind w:leftChars="0" w:left="851"/>
+        <w:rPr>
+          <w:rFonts w:ascii="Arial" w:hAnsi="Arial" w:cs="Arial"/>
+          <w:sz w:val="18"/>
+        </w:rPr>
+      </w:pPr>
+      <w:r>
+        <w:rPr>
+          <w:rFonts w:ascii="Arial" w:hAnsi="Arial" w:cs="Arial"/>
+          <w:sz w:val="18"/>
+        </w:rPr>
+        <w:t xml:space="preserve">2.1.1 FOSS Liaison function is publicly identified (e.g., via an email address and/or the Linux Foundation’s Open Compliance Directory).  </w:t>
+      </w:r>
+    </w:p>
+    <w:p>
+      <w:pPr>
+        <w:pStyle w:val="a3"/>
+        <w:numPr>
+          <w:ilvl w:val="0"/>
+          <w:numId w:val="5"/>
+        </w:numPr>
+        <w:ind w:leftChars="0" w:left="851"/>
+        <w:rPr>
+          <w:rFonts w:ascii="Arial" w:hAnsi="Arial" w:cs="Arial"/>
+          <w:sz w:val="18"/>
+        </w:rPr>
+      </w:pPr>
+      <w:r>
+        <w:rPr>
+          <w:rFonts w:ascii="Arial" w:hAnsi="Arial" w:cs="Arial"/>
+          <w:sz w:val="18"/>
+        </w:rPr>
+        <w:t xml:space="preserve">2.1.2 A documented procedure exists that assigns responsibility for receiving FOSS compliance inquiries. </w:t>
+      </w:r>
+    </w:p>
+    <w:p>
+      <w:pPr>
+        <w:spacing w:beforeLines="50" w:before="180"/>
+        <w:ind w:leftChars="202" w:left="424"/>
+        <w:rPr>
+          <w:rFonts w:ascii="Arial" w:hAnsi="Arial" w:cs="Arial"/>
+          <w:b/>
+          <w:sz w:val="18"/>
+        </w:rPr>
+      </w:pPr>
+      <w:r>
+        <w:rPr>
+          <w:rFonts w:ascii="Arial" w:hAnsi="Arial" w:cs="Arial"/>
+          <w:b/>
+          <w:sz w:val="18"/>
+        </w:rPr>
+        <w:t xml:space="preserve">Rationale: </w:t>
+      </w:r>
+    </w:p>
+    <w:p>
+      <w:pPr>
+        <w:ind w:leftChars="202" w:left="424"/>
+        <w:rPr>
+          <w:rFonts w:ascii="Arial" w:hAnsi="Arial" w:cs="Arial"/>
+          <w:sz w:val="18"/>
+        </w:rPr>
+      </w:pPr>
+      <w:r>
+        <w:rPr>
+          <w:rFonts w:ascii="Arial" w:hAnsi="Arial" w:cs="Arial"/>
+          <w:sz w:val="18"/>
+        </w:rPr>
+        <w:t xml:space="preserve">Ensure there is a reasonable way for third parties to contact the organization with regard to </w:t>
       </w:r>
       <w:bookmarkStart w:id="5" w:name="_GoBack"/>
       <w:bookmarkEnd w:id="5"/>
       <w:r>
         <w:rPr>
           <w:rFonts w:ascii="Arial" w:hAnsi="Arial" w:cs="Arial"/>
-          <w:b/>
-          <w:sz w:val="18"/>
-        </w:rPr>
-        <w:t xml:space="preserve">inquiries as appropriate; and </w:t>
+          <w:sz w:val="18"/>
+        </w:rPr>
+        <w:t>FOSS compliance inquiries.</w:t>
+      </w:r>
+    </w:p>
+    <w:p>
+      <w:pPr>
+        <w:spacing w:beforeLines="50" w:before="180"/>
+        <w:rPr>
+          <w:rFonts w:ascii="Arial" w:hAnsi="Arial" w:cs="Arial"/>
+          <w:b/>
+          <w:sz w:val="18"/>
+        </w:rPr>
+      </w:pPr>
+      <w:r>
+        <w:rPr>
+          <w:rFonts w:ascii="Arial" w:hAnsi="Arial" w:cs="Arial"/>
+          <w:b/>
+          <w:sz w:val="18"/>
+        </w:rPr>
+        <w:t xml:space="preserve">2.2  </w:t>
+      </w:r>
+      <w:r>
+        <w:rPr>
+          <w:rFonts w:ascii="Arial" w:hAnsi="Arial" w:cs="Arial"/>
+          <w:b/>
+          <w:sz w:val="18"/>
+        </w:rPr>
+        <w:t xml:space="preserve">Identify Internal FOSS Compliance Role(s). </w:t>
       </w:r>
     </w:p>
     <w:p>
@@ -1992,23 +1967,176 @@
         <w:ind w:leftChars="0" w:left="851"/>
         <w:rPr>
           <w:rFonts w:ascii="Arial" w:hAnsi="Arial" w:cs="Arial"/>
-          <w:sz w:val="18"/>
-        </w:rPr>
-      </w:pPr>
-      <w:r>
-        <w:rPr>
-          <w:rFonts w:ascii="Arial" w:hAnsi="Arial" w:cs="Arial"/>
-          <w:b/>
-          <w:sz w:val="18"/>
-        </w:rPr>
-        <w:t>Publicly identify means of contacting the FOSS Liaison by way of electronic communication.</w:t>
-      </w:r>
-      <w:r>
-        <w:rPr>
-          <w:rFonts w:ascii="Arial" w:hAnsi="Arial" w:cs="Arial"/>
-          <w:sz w:val="18"/>
-        </w:rPr>
-        <w:t xml:space="preserve"> </w:t>
+          <w:b/>
+          <w:sz w:val="18"/>
+        </w:rPr>
+      </w:pPr>
+      <w:r>
+        <w:rPr>
+          <w:rFonts w:ascii="Arial" w:hAnsi="Arial" w:cs="Arial"/>
+          <w:b/>
+          <w:sz w:val="18"/>
+        </w:rPr>
+        <w:t xml:space="preserve">Assign </w:t>
+      </w:r>
+      <w:r>
+        <w:rPr>
+          <w:rFonts w:ascii="Arial" w:hAnsi="Arial" w:cs="Arial"/>
+          <w:sz w:val="18"/>
+        </w:rPr>
+        <w:t>i</w:t>
+      </w:r>
+      <w:r>
+        <w:rPr>
+          <w:rFonts w:ascii="Arial" w:hAnsi="Arial" w:cs="Arial"/>
+          <w:b/>
+          <w:sz w:val="18"/>
+        </w:rPr>
+        <w:t xml:space="preserve">ndividual(s) responsible for managing internal FOSS compliance. The FOSS Compliance role and the FOSS Liaison can be the same individual. </w:t>
+      </w:r>
+    </w:p>
+    <w:p>
+      <w:pPr>
+        <w:pStyle w:val="a3"/>
+        <w:numPr>
+          <w:ilvl w:val="0"/>
+          <w:numId w:val="2"/>
+        </w:numPr>
+        <w:ind w:leftChars="0" w:left="851"/>
+        <w:rPr>
+          <w:rFonts w:ascii="Arial" w:hAnsi="Arial" w:cs="Arial"/>
+          <w:b/>
+          <w:sz w:val="18"/>
+        </w:rPr>
+      </w:pPr>
+      <w:r>
+        <w:rPr>
+          <w:rFonts w:ascii="Arial" w:hAnsi="Arial" w:cs="Arial"/>
+          <w:b/>
+          <w:sz w:val="18"/>
+        </w:rPr>
+        <w:t xml:space="preserve">FOSS compliance management activity is sufficiently resourced: </w:t>
+      </w:r>
+    </w:p>
+    <w:p>
+      <w:pPr>
+        <w:pStyle w:val="a3"/>
+        <w:numPr>
+          <w:ilvl w:val="0"/>
+          <w:numId w:val="3"/>
+        </w:numPr>
+        <w:ind w:leftChars="0" w:left="1560"/>
+        <w:rPr>
+          <w:rFonts w:ascii="Arial" w:hAnsi="Arial" w:cs="Arial"/>
+          <w:b/>
+          <w:sz w:val="18"/>
+        </w:rPr>
+      </w:pPr>
+      <w:r>
+        <w:rPr>
+          <w:rFonts w:ascii="Arial" w:hAnsi="Arial" w:cs="Arial"/>
+          <w:b/>
+          <w:sz w:val="18"/>
+        </w:rPr>
+        <w:t xml:space="preserve">Time to perform the role has been allocated; and </w:t>
+      </w:r>
+    </w:p>
+    <w:p>
+      <w:pPr>
+        <w:pStyle w:val="a3"/>
+        <w:numPr>
+          <w:ilvl w:val="0"/>
+          <w:numId w:val="3"/>
+        </w:numPr>
+        <w:ind w:leftChars="0" w:left="1560"/>
+        <w:rPr>
+          <w:rFonts w:ascii="Arial" w:hAnsi="Arial" w:cs="Arial"/>
+          <w:b/>
+          <w:sz w:val="18"/>
+        </w:rPr>
+      </w:pPr>
+      <w:r>
+        <w:rPr>
+          <w:rFonts w:ascii="Arial" w:hAnsi="Arial" w:cs="Arial"/>
+          <w:b/>
+          <w:sz w:val="18"/>
+        </w:rPr>
+        <w:t xml:space="preserve">Commercially reasonable budget has been allocated. </w:t>
+      </w:r>
+    </w:p>
+    <w:p>
+      <w:pPr>
+        <w:pStyle w:val="a3"/>
+        <w:numPr>
+          <w:ilvl w:val="0"/>
+          <w:numId w:val="2"/>
+        </w:numPr>
+        <w:ind w:leftChars="0" w:left="851"/>
+        <w:rPr>
+          <w:rFonts w:ascii="Arial" w:hAnsi="Arial" w:cs="Arial"/>
+          <w:b/>
+          <w:sz w:val="18"/>
+        </w:rPr>
+      </w:pPr>
+      <w:r>
+        <w:rPr>
+          <w:rFonts w:ascii="Arial" w:hAnsi="Arial" w:cs="Arial"/>
+          <w:b/>
+          <w:sz w:val="18"/>
+        </w:rPr>
+        <w:t xml:space="preserve">Assign responsibilities to develop and maintain FOSS compliance policy and processes; </w:t>
+      </w:r>
+    </w:p>
+    <w:p>
+      <w:pPr>
+        <w:pStyle w:val="a3"/>
+        <w:numPr>
+          <w:ilvl w:val="0"/>
+          <w:numId w:val="2"/>
+        </w:numPr>
+        <w:ind w:leftChars="0" w:left="851"/>
+        <w:rPr>
+          <w:rFonts w:ascii="Arial" w:hAnsi="Arial" w:cs="Arial"/>
+          <w:b/>
+          <w:sz w:val="18"/>
+        </w:rPr>
+      </w:pPr>
+      <w:r>
+        <w:rPr>
+          <w:rFonts w:ascii="Arial" w:hAnsi="Arial" w:cs="Arial"/>
+          <w:b/>
+          <w:sz w:val="18"/>
+        </w:rPr>
+        <w:t xml:space="preserve">Legal expertise pertaining to FOSS compliance is accessible to the FOSS Compliance role (e.g., could be internal or external); and </w:t>
+      </w:r>
+    </w:p>
+    <w:p>
+      <w:pPr>
+        <w:pStyle w:val="a3"/>
+        <w:numPr>
+          <w:ilvl w:val="0"/>
+          <w:numId w:val="2"/>
+        </w:numPr>
+        <w:ind w:leftChars="0" w:left="851"/>
+        <w:rPr>
+          <w:rFonts w:ascii="Arial" w:hAnsi="Arial" w:cs="Arial"/>
+          <w:sz w:val="18"/>
+        </w:rPr>
+      </w:pPr>
+      <w:r>
+        <w:rPr>
+          <w:rFonts w:ascii="Arial" w:hAnsi="Arial" w:cs="Arial"/>
+          <w:b/>
+          <w:sz w:val="18"/>
+        </w:rPr>
+        <w:t>Escalation p</w:t>
+      </w:r>
+      <w:r>
+        <w:rPr>
+          <w:rFonts w:ascii="Arial" w:hAnsi="Arial" w:cs="Arial"/>
+          <w:sz w:val="18"/>
+        </w:rPr>
+        <w:t xml:space="preserve">ath is available for resolution of FOSS compliance issues. </w:t>
       </w:r>
     </w:p>
     <w:p>
@@ -2048,7 +2176,7 @@
           <w:rFonts w:ascii="Arial" w:hAnsi="Arial" w:cs="Arial"/>
           <w:sz w:val="18"/>
         </w:rPr>
-        <w:t xml:space="preserve">2.1.1 FOSS Liaison function is publicly identified (e.g., via an email address and/or the Linux Foundation’s Open Compliance Directory).  </w:t>
+        <w:t xml:space="preserve">2.2.1 Name of persons, group or function in FOSS Compliance role(s) identified. </w:t>
       </w:r>
     </w:p>
     <w:p>
@@ -2069,7 +2197,49 @@
           <w:rFonts w:ascii="Arial" w:hAnsi="Arial" w:cs="Arial"/>
           <w:sz w:val="18"/>
         </w:rPr>
-        <w:t xml:space="preserve">2.1.2 A documented procedure exists that assigns responsibility for receiving FOSS compliance inquiries. </w:t>
+        <w:t xml:space="preserve">2.2.2 Identify source of legal expertise available to FOSS Compliance role(s). </w:t>
+      </w:r>
+    </w:p>
+    <w:p>
+      <w:pPr>
+        <w:pStyle w:val="a3"/>
+        <w:numPr>
+          <w:ilvl w:val="0"/>
+          <w:numId w:val="5"/>
+        </w:numPr>
+        <w:ind w:leftChars="0" w:left="851"/>
+        <w:rPr>
+          <w:rFonts w:ascii="Arial" w:hAnsi="Arial" w:cs="Arial"/>
+          <w:sz w:val="18"/>
+        </w:rPr>
+      </w:pPr>
+      <w:r>
+        <w:rPr>
+          <w:rFonts w:ascii="Arial" w:hAnsi="Arial" w:cs="Arial"/>
+          <w:sz w:val="18"/>
+        </w:rPr>
+        <w:t xml:space="preserve">2.2.3 A documented procedure exists that assigns responsibilities for FOSS compliance. </w:t>
+      </w:r>
+    </w:p>
+    <w:p>
+      <w:pPr>
+        <w:pStyle w:val="a3"/>
+        <w:numPr>
+          <w:ilvl w:val="0"/>
+          <w:numId w:val="5"/>
+        </w:numPr>
+        <w:ind w:leftChars="0" w:left="851"/>
+        <w:rPr>
+          <w:rFonts w:ascii="Arial" w:hAnsi="Arial" w:cs="Arial"/>
+          <w:sz w:val="18"/>
+        </w:rPr>
+      </w:pPr>
+      <w:r>
+        <w:rPr>
+          <w:rFonts w:ascii="Arial" w:hAnsi="Arial" w:cs="Arial"/>
+          <w:sz w:val="18"/>
+        </w:rPr>
+        <w:t xml:space="preserve">2.2.4 A documented procedure exists that identifies an escalation path for issue resolution. </w:t>
       </w:r>
     </w:p>
     <w:p>
@@ -2104,241 +2274,83 @@
           <w:rFonts w:ascii="Arial" w:hAnsi="Arial" w:cs="Arial"/>
           <w:sz w:val="18"/>
         </w:rPr>
-        <w:t xml:space="preserve">Ensure there is a reasonable way for third parties to contact the organization with regard to </w:t>
-      </w:r>
-    </w:p>
-    <w:p>
-      <w:pPr>
-        <w:ind w:leftChars="202" w:left="424"/>
-        <w:rPr>
-          <w:rFonts w:ascii="Arial" w:hAnsi="Arial" w:cs="Arial"/>
-          <w:sz w:val="18"/>
-        </w:rPr>
-      </w:pPr>
-      <w:r>
-        <w:rPr>
-          <w:rFonts w:ascii="Arial" w:hAnsi="Arial" w:cs="Arial"/>
-          <w:sz w:val="18"/>
-        </w:rPr>
-        <w:t>FOSS compliance inquiries.</w:t>
-      </w:r>
+        <w:t xml:space="preserve">Ensure certain FOSS responsibilities have been effectively assigned. OpenChain Conformance Specification 1.0 </w:t>
+      </w:r>
+    </w:p>
+    <w:p>
+      <w:pPr>
+        <w:widowControl/>
+        <w:jc w:val="left"/>
+        <w:rPr>
+          <w:rFonts w:ascii="Arial" w:hAnsi="Arial" w:cs="Arial"/>
+          <w:sz w:val="18"/>
+        </w:rPr>
+      </w:pPr>
+      <w:r>
+        <w:rPr>
+          <w:rFonts w:ascii="Arial" w:hAnsi="Arial" w:cs="Arial"/>
+          <w:sz w:val="18"/>
+        </w:rPr>
+        <w:br w:type="page"/>
+      </w:r>
+    </w:p>
+    <w:p>
+      <w:pPr>
+        <w:pStyle w:val="2"/>
+        <w:rPr>
+          <w:rFonts w:ascii="Arial" w:hAnsi="Arial" w:cs="Arial"/>
+          <w:sz w:val="20"/>
+        </w:rPr>
+      </w:pPr>
+      <w:bookmarkStart w:id="6" w:name="_Toc476563269"/>
+      <w:r>
+        <w:rPr>
+          <w:rFonts w:ascii="Arial" w:hAnsi="Arial" w:cs="Arial"/>
+          <w:sz w:val="20"/>
+        </w:rPr>
+        <w:lastRenderedPageBreak/>
+        <w:t xml:space="preserve">G3: </w:t>
+      </w:r>
+      <w:r>
+        <w:rPr>
+          <w:rFonts w:ascii="Arial" w:hAnsi="Arial" w:cs="Arial"/>
+          <w:sz w:val="20"/>
+        </w:rPr>
+        <w:t>Review and Approve FOSS Content</w:t>
+      </w:r>
+      <w:bookmarkEnd w:id="6"/>
     </w:p>
     <w:p>
       <w:pPr>
         <w:spacing w:beforeLines="50" w:before="180"/>
-        <w:rPr>
-          <w:rFonts w:ascii="Arial" w:hAnsi="Arial" w:cs="Arial"/>
-          <w:b/>
-          <w:sz w:val="18"/>
-        </w:rPr>
-      </w:pPr>
-      <w:proofErr w:type="gramStart"/>
-      <w:r>
-        <w:rPr>
-          <w:rFonts w:ascii="Arial" w:hAnsi="Arial" w:cs="Arial"/>
-          <w:b/>
-          <w:sz w:val="18"/>
-        </w:rPr>
-        <w:t xml:space="preserve">2.2  </w:t>
-      </w:r>
-      <w:r>
-        <w:rPr>
-          <w:rFonts w:ascii="Arial" w:hAnsi="Arial" w:cs="Arial"/>
-          <w:b/>
-          <w:sz w:val="18"/>
-        </w:rPr>
-        <w:t>Identify</w:t>
-      </w:r>
-      <w:proofErr w:type="gramEnd"/>
-      <w:r>
-        <w:rPr>
-          <w:rFonts w:ascii="Arial" w:hAnsi="Arial" w:cs="Arial"/>
-          <w:b/>
-          <w:sz w:val="18"/>
-        </w:rPr>
-        <w:t xml:space="preserve"> Internal FOSS Compliance Role(s). </w:t>
-      </w:r>
-    </w:p>
-    <w:p>
-      <w:pPr>
-        <w:pStyle w:val="a3"/>
-        <w:numPr>
-          <w:ilvl w:val="0"/>
-          <w:numId w:val="2"/>
-        </w:numPr>
-        <w:ind w:leftChars="0" w:left="851"/>
-        <w:rPr>
-          <w:rFonts w:ascii="Arial" w:hAnsi="Arial" w:cs="Arial"/>
-          <w:b/>
-          <w:sz w:val="18"/>
-        </w:rPr>
-      </w:pPr>
-      <w:r>
-        <w:rPr>
-          <w:rFonts w:ascii="Arial" w:hAnsi="Arial" w:cs="Arial"/>
-          <w:b/>
-          <w:sz w:val="18"/>
-        </w:rPr>
-        <w:t xml:space="preserve">Assign </w:t>
-      </w:r>
-      <w:r>
-        <w:rPr>
-          <w:rFonts w:ascii="Arial" w:hAnsi="Arial" w:cs="Arial"/>
-          <w:sz w:val="18"/>
-        </w:rPr>
-        <w:t>i</w:t>
-      </w:r>
-      <w:r>
-        <w:rPr>
-          <w:rFonts w:ascii="Arial" w:hAnsi="Arial" w:cs="Arial"/>
-          <w:b/>
-          <w:sz w:val="18"/>
-        </w:rPr>
-        <w:t xml:space="preserve">ndividual(s) responsible for managing internal FOSS compliance. The FOSS Compliance role and the FOSS Liaison can be the same individual. </w:t>
-      </w:r>
-    </w:p>
-    <w:p>
-      <w:pPr>
-        <w:pStyle w:val="a3"/>
-        <w:numPr>
-          <w:ilvl w:val="0"/>
-          <w:numId w:val="2"/>
-        </w:numPr>
-        <w:ind w:leftChars="0" w:left="851"/>
-        <w:rPr>
-          <w:rFonts w:ascii="Arial" w:hAnsi="Arial" w:cs="Arial"/>
-          <w:b/>
-          <w:sz w:val="18"/>
-        </w:rPr>
-      </w:pPr>
-      <w:r>
-        <w:rPr>
-          <w:rFonts w:ascii="Arial" w:hAnsi="Arial" w:cs="Arial"/>
-          <w:b/>
-          <w:sz w:val="18"/>
-        </w:rPr>
-        <w:t xml:space="preserve">FOSS compliance management activity is sufficiently resourced: </w:t>
-      </w:r>
-    </w:p>
-    <w:p>
-      <w:pPr>
-        <w:pStyle w:val="a3"/>
-        <w:numPr>
-          <w:ilvl w:val="0"/>
-          <w:numId w:val="3"/>
-        </w:numPr>
-        <w:ind w:leftChars="0" w:left="1560"/>
-        <w:rPr>
-          <w:rFonts w:ascii="Arial" w:hAnsi="Arial" w:cs="Arial"/>
-          <w:b/>
-          <w:sz w:val="18"/>
-        </w:rPr>
-      </w:pPr>
-      <w:r>
-        <w:rPr>
-          <w:rFonts w:ascii="Arial" w:hAnsi="Arial" w:cs="Arial"/>
-          <w:b/>
-          <w:sz w:val="18"/>
-        </w:rPr>
-        <w:t xml:space="preserve">Time to perform the role has been allocated; and </w:t>
-      </w:r>
-    </w:p>
-    <w:p>
-      <w:pPr>
-        <w:pStyle w:val="a3"/>
-        <w:numPr>
-          <w:ilvl w:val="0"/>
-          <w:numId w:val="3"/>
-        </w:numPr>
-        <w:ind w:leftChars="0" w:left="1560"/>
-        <w:rPr>
-          <w:rFonts w:ascii="Arial" w:hAnsi="Arial" w:cs="Arial"/>
-          <w:b/>
-          <w:sz w:val="18"/>
-        </w:rPr>
-      </w:pPr>
-      <w:r>
-        <w:rPr>
-          <w:rFonts w:ascii="Arial" w:hAnsi="Arial" w:cs="Arial"/>
-          <w:b/>
-          <w:sz w:val="18"/>
-        </w:rPr>
-        <w:t xml:space="preserve">Commercially reasonable budget has been allocated. </w:t>
-      </w:r>
-    </w:p>
-    <w:p>
-      <w:pPr>
-        <w:pStyle w:val="a3"/>
-        <w:numPr>
-          <w:ilvl w:val="0"/>
-          <w:numId w:val="2"/>
-        </w:numPr>
-        <w:ind w:leftChars="0" w:left="851"/>
-        <w:rPr>
-          <w:rFonts w:ascii="Arial" w:hAnsi="Arial" w:cs="Arial"/>
-          <w:b/>
-          <w:sz w:val="18"/>
-        </w:rPr>
-      </w:pPr>
-      <w:r>
-        <w:rPr>
-          <w:rFonts w:ascii="Arial" w:hAnsi="Arial" w:cs="Arial"/>
-          <w:b/>
-          <w:sz w:val="18"/>
-        </w:rPr>
-        <w:t xml:space="preserve">Assign responsibilities to develop and maintain FOSS compliance policy and processes; </w:t>
-      </w:r>
-    </w:p>
-    <w:p>
-      <w:pPr>
-        <w:pStyle w:val="a3"/>
-        <w:numPr>
-          <w:ilvl w:val="0"/>
-          <w:numId w:val="2"/>
-        </w:numPr>
-        <w:ind w:leftChars="0" w:left="851"/>
-        <w:rPr>
-          <w:rFonts w:ascii="Arial" w:hAnsi="Arial" w:cs="Arial"/>
-          <w:b/>
-          <w:sz w:val="18"/>
-        </w:rPr>
-      </w:pPr>
-      <w:r>
-        <w:rPr>
-          <w:rFonts w:ascii="Arial" w:hAnsi="Arial" w:cs="Arial"/>
-          <w:b/>
-          <w:sz w:val="18"/>
-        </w:rPr>
-        <w:t xml:space="preserve">Legal expertise pertaining to FOSS compliance is accessible to the FOSS Compliance role (e.g., could be internal or external); and </w:t>
-      </w:r>
-    </w:p>
-    <w:p>
-      <w:pPr>
-        <w:pStyle w:val="a3"/>
-        <w:numPr>
-          <w:ilvl w:val="0"/>
-          <w:numId w:val="2"/>
-        </w:numPr>
-        <w:ind w:leftChars="0" w:left="851"/>
-        <w:rPr>
-          <w:rFonts w:ascii="Arial" w:hAnsi="Arial" w:cs="Arial"/>
-          <w:sz w:val="18"/>
-        </w:rPr>
-      </w:pPr>
-      <w:r>
-        <w:rPr>
-          <w:rFonts w:ascii="Arial" w:hAnsi="Arial" w:cs="Arial"/>
-          <w:b/>
-          <w:sz w:val="18"/>
-        </w:rPr>
-        <w:t>Escalation p</w:t>
-      </w:r>
-      <w:r>
-        <w:rPr>
-          <w:rFonts w:ascii="Arial" w:hAnsi="Arial" w:cs="Arial"/>
-          <w:sz w:val="18"/>
-        </w:rPr>
-        <w:t xml:space="preserve">ath is available for resolution of FOSS compliance issues. </w:t>
+        <w:ind w:left="425" w:hangingChars="235" w:hanging="425"/>
+        <w:rPr>
+          <w:rFonts w:ascii="Arial" w:hAnsi="Arial" w:cs="Arial"/>
+          <w:sz w:val="18"/>
+        </w:rPr>
+      </w:pPr>
+      <w:r>
+        <w:rPr>
+          <w:rFonts w:ascii="Arial" w:hAnsi="Arial" w:cs="Arial"/>
+          <w:b/>
+          <w:sz w:val="18"/>
+        </w:rPr>
+        <w:t xml:space="preserve">3.1  </w:t>
+      </w:r>
+      <w:r>
+        <w:rPr>
+          <w:rFonts w:ascii="Arial" w:hAnsi="Arial" w:cs="Arial"/>
+          <w:b/>
+          <w:sz w:val="18"/>
+        </w:rPr>
+        <w:t>A process exists for identifying, tracking and archiving a list of all FOSS components (and their respective Identified Licenses) from which Supplied Software is comprised.</w:t>
+      </w:r>
+      <w:r>
+        <w:rPr>
+          <w:rFonts w:ascii="Arial" w:hAnsi="Arial" w:cs="Arial"/>
+          <w:sz w:val="18"/>
+        </w:rPr>
+        <w:t xml:space="preserve">  </w:t>
       </w:r>
     </w:p>
     <w:p>
@@ -2378,70 +2390,7 @@
           <w:rFonts w:ascii="Arial" w:hAnsi="Arial" w:cs="Arial"/>
           <w:sz w:val="18"/>
         </w:rPr>
-        <w:t xml:space="preserve">2.2.1 Name of persons, group or function in FOSS Compliance role(s) identified. </w:t>
-      </w:r>
-    </w:p>
-    <w:p>
-      <w:pPr>
-        <w:pStyle w:val="a3"/>
-        <w:numPr>
-          <w:ilvl w:val="0"/>
-          <w:numId w:val="5"/>
-        </w:numPr>
-        <w:ind w:leftChars="0" w:left="851"/>
-        <w:rPr>
-          <w:rFonts w:ascii="Arial" w:hAnsi="Arial" w:cs="Arial"/>
-          <w:sz w:val="18"/>
-        </w:rPr>
-      </w:pPr>
-      <w:r>
-        <w:rPr>
-          <w:rFonts w:ascii="Arial" w:hAnsi="Arial" w:cs="Arial"/>
-          <w:sz w:val="18"/>
-        </w:rPr>
-        <w:t xml:space="preserve">2.2.2 Identify source of legal expertise available to FOSS Compliance role(s). </w:t>
-      </w:r>
-    </w:p>
-    <w:p>
-      <w:pPr>
-        <w:pStyle w:val="a3"/>
-        <w:numPr>
-          <w:ilvl w:val="0"/>
-          <w:numId w:val="5"/>
-        </w:numPr>
-        <w:ind w:leftChars="0" w:left="851"/>
-        <w:rPr>
-          <w:rFonts w:ascii="Arial" w:hAnsi="Arial" w:cs="Arial"/>
-          <w:sz w:val="18"/>
-        </w:rPr>
-      </w:pPr>
-      <w:r>
-        <w:rPr>
-          <w:rFonts w:ascii="Arial" w:hAnsi="Arial" w:cs="Arial"/>
-          <w:sz w:val="18"/>
-        </w:rPr>
-        <w:t xml:space="preserve">2.2.3 A documented procedure exists that assigns responsibilities for FOSS compliance. </w:t>
-      </w:r>
-    </w:p>
-    <w:p>
-      <w:pPr>
-        <w:pStyle w:val="a3"/>
-        <w:numPr>
-          <w:ilvl w:val="0"/>
-          <w:numId w:val="5"/>
-        </w:numPr>
-        <w:ind w:leftChars="0" w:left="851"/>
-        <w:rPr>
-          <w:rFonts w:ascii="Arial" w:hAnsi="Arial" w:cs="Arial"/>
-          <w:sz w:val="18"/>
-        </w:rPr>
-      </w:pPr>
-      <w:r>
-        <w:rPr>
-          <w:rFonts w:ascii="Arial" w:hAnsi="Arial" w:cs="Arial"/>
-          <w:sz w:val="18"/>
-        </w:rPr>
-        <w:t xml:space="preserve">2.2.4 A documented procedure exists that identifies an escalation path for issue resolution. </w:t>
+        <w:t xml:space="preserve">3.1.1 A documented procedure exists used to identify, track, and archive a list of FOSS components and their Identified Licenses from which the Supplied Software is comprised. </w:t>
       </w:r>
     </w:p>
     <w:p>
@@ -2460,6 +2409,296 @@
           <w:b/>
           <w:sz w:val="18"/>
         </w:rPr>
+        <w:t>Rationale:</w:t>
+      </w:r>
+    </w:p>
+    <w:p>
+      <w:pPr>
+        <w:ind w:leftChars="202" w:left="424"/>
+        <w:rPr>
+          <w:rFonts w:ascii="Arial" w:hAnsi="Arial" w:cs="Arial"/>
+          <w:sz w:val="18"/>
+        </w:rPr>
+      </w:pPr>
+      <w:r>
+        <w:rPr>
+          <w:rFonts w:ascii="Arial" w:hAnsi="Arial" w:cs="Arial"/>
+          <w:sz w:val="18"/>
+        </w:rPr>
+        <w:t xml:space="preserve">To ensure a process exists for identifying and listing all FOSS components used to construct the Supplied Software. This inventory must exist to support the systematic review of each component’s license terms to understand their respective distribution obligations and restrictions applicable to the Supplied Software. The recorded inventory also serves as evidence that the process was followed.  </w:t>
+      </w:r>
+    </w:p>
+    <w:p>
+      <w:pPr>
+        <w:spacing w:beforeLines="50" w:before="180"/>
+        <w:ind w:left="425" w:hangingChars="235" w:hanging="425"/>
+        <w:rPr>
+          <w:rFonts w:ascii="Arial" w:hAnsi="Arial" w:cs="Arial"/>
+          <w:b/>
+          <w:sz w:val="18"/>
+        </w:rPr>
+      </w:pPr>
+      <w:r>
+        <w:rPr>
+          <w:rFonts w:ascii="Arial" w:hAnsi="Arial" w:cs="Arial"/>
+          <w:b/>
+          <w:sz w:val="18"/>
+        </w:rPr>
+        <w:t xml:space="preserve">3.2  </w:t>
+      </w:r>
+      <w:r>
+        <w:rPr>
+          <w:rFonts w:ascii="Arial" w:hAnsi="Arial" w:cs="Arial"/>
+          <w:b/>
+          <w:sz w:val="18"/>
+        </w:rPr>
+        <w:t xml:space="preserve">The FOSS program must be capable of handling typical FOSS use cases encountered by Software Staff for Supplied Software, which may include the following use cases - when parts of the Supplied Software (note that the below list is neither exhaustive, nor may all of the below use cases apply depending on the organization): </w:t>
+      </w:r>
+    </w:p>
+    <w:p>
+      <w:pPr>
+        <w:pStyle w:val="a3"/>
+        <w:numPr>
+          <w:ilvl w:val="0"/>
+          <w:numId w:val="2"/>
+        </w:numPr>
+        <w:ind w:leftChars="0" w:left="851"/>
+        <w:rPr>
+          <w:rFonts w:ascii="Arial" w:hAnsi="Arial" w:cs="Arial"/>
+          <w:b/>
+          <w:sz w:val="18"/>
+        </w:rPr>
+      </w:pPr>
+      <w:r>
+        <w:rPr>
+          <w:rFonts w:ascii="Arial" w:hAnsi="Arial" w:cs="Arial"/>
+          <w:b/>
+          <w:sz w:val="18"/>
+        </w:rPr>
+        <w:t xml:space="preserve">are distributed in binary form </w:t>
+      </w:r>
+    </w:p>
+    <w:p>
+      <w:pPr>
+        <w:pStyle w:val="a3"/>
+        <w:numPr>
+          <w:ilvl w:val="0"/>
+          <w:numId w:val="2"/>
+        </w:numPr>
+        <w:ind w:leftChars="0" w:left="851"/>
+        <w:rPr>
+          <w:rFonts w:ascii="Arial" w:hAnsi="Arial" w:cs="Arial"/>
+          <w:b/>
+          <w:sz w:val="18"/>
+        </w:rPr>
+      </w:pPr>
+      <w:r>
+        <w:rPr>
+          <w:rFonts w:ascii="Arial" w:hAnsi="Arial" w:cs="Arial"/>
+          <w:b/>
+          <w:sz w:val="18"/>
+        </w:rPr>
+        <w:t xml:space="preserve">are distributed in source form </w:t>
+      </w:r>
+    </w:p>
+    <w:p>
+      <w:pPr>
+        <w:pStyle w:val="a3"/>
+        <w:numPr>
+          <w:ilvl w:val="0"/>
+          <w:numId w:val="2"/>
+        </w:numPr>
+        <w:ind w:leftChars="0" w:left="851"/>
+        <w:rPr>
+          <w:rFonts w:ascii="Arial" w:hAnsi="Arial" w:cs="Arial"/>
+          <w:b/>
+          <w:sz w:val="18"/>
+        </w:rPr>
+      </w:pPr>
+      <w:r>
+        <w:rPr>
+          <w:rFonts w:ascii="Arial" w:hAnsi="Arial" w:cs="Arial"/>
+          <w:b/>
+          <w:sz w:val="18"/>
+        </w:rPr>
+        <w:t xml:space="preserve">are integrated with other FOSS such that it may trigger copyleft obligations </w:t>
+      </w:r>
+    </w:p>
+    <w:p>
+      <w:pPr>
+        <w:pStyle w:val="a3"/>
+        <w:numPr>
+          <w:ilvl w:val="0"/>
+          <w:numId w:val="2"/>
+        </w:numPr>
+        <w:ind w:leftChars="0" w:left="851"/>
+        <w:rPr>
+          <w:rFonts w:ascii="Arial" w:hAnsi="Arial" w:cs="Arial"/>
+          <w:b/>
+          <w:sz w:val="18"/>
+        </w:rPr>
+      </w:pPr>
+      <w:r>
+        <w:rPr>
+          <w:rFonts w:ascii="Arial" w:hAnsi="Arial" w:cs="Arial"/>
+          <w:b/>
+          <w:sz w:val="18"/>
+        </w:rPr>
+        <w:t xml:space="preserve">contains modified FOSS </w:t>
+      </w:r>
+    </w:p>
+    <w:p>
+      <w:pPr>
+        <w:pStyle w:val="a3"/>
+        <w:numPr>
+          <w:ilvl w:val="0"/>
+          <w:numId w:val="2"/>
+        </w:numPr>
+        <w:ind w:leftChars="0" w:left="851"/>
+        <w:rPr>
+          <w:rFonts w:ascii="Arial" w:hAnsi="Arial" w:cs="Arial"/>
+          <w:b/>
+          <w:sz w:val="18"/>
+        </w:rPr>
+      </w:pPr>
+      <w:r>
+        <w:rPr>
+          <w:rFonts w:ascii="Arial" w:hAnsi="Arial" w:cs="Arial"/>
+          <w:b/>
+          <w:sz w:val="18"/>
+        </w:rPr>
+        <w:t xml:space="preserve">contains FOSS or other software under an incompatible license interacting with other </w:t>
+      </w:r>
+    </w:p>
+    <w:p>
+      <w:pPr>
+        <w:pStyle w:val="a3"/>
+        <w:numPr>
+          <w:ilvl w:val="0"/>
+          <w:numId w:val="2"/>
+        </w:numPr>
+        <w:ind w:leftChars="0" w:left="851"/>
+        <w:rPr>
+          <w:rFonts w:ascii="Arial" w:hAnsi="Arial" w:cs="Arial"/>
+          <w:b/>
+          <w:sz w:val="18"/>
+        </w:rPr>
+      </w:pPr>
+      <w:r>
+        <w:rPr>
+          <w:rFonts w:ascii="Arial" w:hAnsi="Arial" w:cs="Arial"/>
+          <w:b/>
+          <w:sz w:val="18"/>
+        </w:rPr>
+        <w:t xml:space="preserve">components within the Supplied Software  </w:t>
+      </w:r>
+    </w:p>
+    <w:p>
+      <w:pPr>
+        <w:pStyle w:val="a3"/>
+        <w:numPr>
+          <w:ilvl w:val="0"/>
+          <w:numId w:val="2"/>
+        </w:numPr>
+        <w:ind w:leftChars="0" w:left="851"/>
+        <w:rPr>
+          <w:rFonts w:ascii="Arial" w:hAnsi="Arial" w:cs="Arial"/>
+          <w:sz w:val="18"/>
+        </w:rPr>
+      </w:pPr>
+      <w:r>
+        <w:rPr>
+          <w:rFonts w:ascii="Arial" w:hAnsi="Arial" w:cs="Arial"/>
+          <w:b/>
+          <w:sz w:val="18"/>
+        </w:rPr>
+        <w:t>contains FOSS with attribution requirements</w:t>
+      </w:r>
+      <w:r>
+        <w:rPr>
+          <w:rFonts w:ascii="Arial" w:hAnsi="Arial" w:cs="Arial"/>
+          <w:sz w:val="18"/>
+        </w:rPr>
+        <w:t xml:space="preserve"> </w:t>
+      </w:r>
+    </w:p>
+    <w:p>
+      <w:pPr>
+        <w:spacing w:beforeLines="50" w:before="180"/>
+        <w:ind w:leftChars="202" w:left="424"/>
+        <w:rPr>
+          <w:rFonts w:ascii="Arial" w:hAnsi="Arial" w:cs="Arial"/>
+          <w:b/>
+          <w:sz w:val="18"/>
+        </w:rPr>
+      </w:pPr>
+      <w:r>
+        <w:rPr>
+          <w:rFonts w:ascii="Arial" w:hAnsi="Arial" w:cs="Arial"/>
+          <w:b/>
+          <w:sz w:val="18"/>
+        </w:rPr>
+        <w:t xml:space="preserve">Verification Artifact(s): </w:t>
+      </w:r>
+    </w:p>
+    <w:p>
+      <w:pPr>
+        <w:pStyle w:val="a3"/>
+        <w:numPr>
+          <w:ilvl w:val="0"/>
+          <w:numId w:val="5"/>
+        </w:numPr>
+        <w:ind w:leftChars="0" w:left="851"/>
+        <w:rPr>
+          <w:rFonts w:ascii="Arial" w:hAnsi="Arial" w:cs="Arial"/>
+          <w:sz w:val="18"/>
+        </w:rPr>
+      </w:pPr>
+      <w:r>
+        <w:rPr>
+          <w:rFonts w:ascii="Arial" w:hAnsi="Arial" w:cs="Arial"/>
+          <w:sz w:val="18"/>
+        </w:rPr>
+        <w:t xml:space="preserve">3.2.1 A process has been implemented that is capable of addressing the typical FOSS use </w:t>
+      </w:r>
+    </w:p>
+    <w:p>
+      <w:pPr>
+        <w:pStyle w:val="a3"/>
+        <w:numPr>
+          <w:ilvl w:val="0"/>
+          <w:numId w:val="5"/>
+        </w:numPr>
+        <w:ind w:leftChars="0" w:left="851"/>
+        <w:rPr>
+          <w:rFonts w:ascii="Arial" w:hAnsi="Arial" w:cs="Arial"/>
+          <w:sz w:val="18"/>
+        </w:rPr>
+      </w:pPr>
+      <w:r>
+        <w:rPr>
+          <w:rFonts w:ascii="Arial" w:hAnsi="Arial" w:cs="Arial"/>
+          <w:sz w:val="18"/>
+        </w:rPr>
+        <w:t xml:space="preserve">cases encountered by Software Staff for Supplied Software. </w:t>
+      </w:r>
+    </w:p>
+    <w:p>
+      <w:pPr>
+        <w:spacing w:beforeLines="50" w:before="180"/>
+        <w:ind w:leftChars="202" w:left="424"/>
+        <w:rPr>
+          <w:rFonts w:ascii="Arial" w:hAnsi="Arial" w:cs="Arial"/>
+          <w:b/>
+          <w:sz w:val="18"/>
+        </w:rPr>
+      </w:pPr>
+      <w:r>
+        <w:rPr>
+          <w:rFonts w:ascii="Arial" w:hAnsi="Arial" w:cs="Arial"/>
+          <w:b/>
+          <w:sz w:val="18"/>
+        </w:rPr>
         <w:t xml:space="preserve">Rationale: </w:t>
       </w:r>
     </w:p>
@@ -2476,23 +2715,7 @@
           <w:rFonts w:ascii="Arial" w:hAnsi="Arial" w:cs="Arial"/>
           <w:sz w:val="18"/>
         </w:rPr>
-        <w:t xml:space="preserve">Ensure certain FOSS responsibilities have been effectively assigned. </w:t>
-      </w:r>
-      <w:proofErr w:type="spellStart"/>
-      <w:r>
-        <w:rPr>
-          <w:rFonts w:ascii="Arial" w:hAnsi="Arial" w:cs="Arial"/>
-          <w:sz w:val="18"/>
-        </w:rPr>
-        <w:t>OpenChain</w:t>
-      </w:r>
-      <w:proofErr w:type="spellEnd"/>
-      <w:r>
-        <w:rPr>
-          <w:rFonts w:ascii="Arial" w:hAnsi="Arial" w:cs="Arial"/>
-          <w:sz w:val="18"/>
-        </w:rPr>
-        <w:t xml:space="preserve"> Conformance Specification 1.0 </w:t>
+        <w:t xml:space="preserve">To cause the FOSS program to be sufficiently robust to address that organization’s typical use cases as a result of that organization’s business practices.  </w:t>
       </w:r>
     </w:p>
     <w:p>
@@ -2520,23 +2743,499 @@
           <w:sz w:val="20"/>
         </w:rPr>
       </w:pPr>
-      <w:bookmarkStart w:id="6" w:name="_Toc476563269"/>
+      <w:bookmarkStart w:id="7" w:name="_Toc476563270"/>
       <w:r>
         <w:rPr>
           <w:rFonts w:ascii="Arial" w:hAnsi="Arial" w:cs="Arial"/>
           <w:sz w:val="20"/>
         </w:rPr>
         <w:lastRenderedPageBreak/>
-        <w:t xml:space="preserve">G3: </w:t>
-      </w:r>
+        <w:t>G4: Deliver FOSS Content Documentation and Artifacts</w:t>
+      </w:r>
+      <w:bookmarkEnd w:id="7"/>
       <w:r>
         <w:rPr>
           <w:rFonts w:ascii="Arial" w:hAnsi="Arial" w:cs="Arial"/>
           <w:sz w:val="20"/>
         </w:rPr>
-        <w:t>Review and Approve FOSS Content</w:t>
-      </w:r>
-      <w:bookmarkEnd w:id="6"/>
+        <w:t xml:space="preserve"> </w:t>
+      </w:r>
+    </w:p>
+    <w:p>
+      <w:pPr>
+        <w:ind w:left="425" w:hangingChars="235" w:hanging="425"/>
+        <w:rPr>
+          <w:rFonts w:ascii="Arial" w:hAnsi="Arial" w:cs="Arial"/>
+          <w:b/>
+          <w:sz w:val="18"/>
+        </w:rPr>
+      </w:pPr>
+      <w:r>
+        <w:rPr>
+          <w:rFonts w:ascii="Arial" w:hAnsi="Arial" w:cs="Arial"/>
+          <w:b/>
+          <w:sz w:val="18"/>
+        </w:rPr>
+        <w:t xml:space="preserve">4.1  Prepare the following Distributed Compliance Artifacts to accompany the Supplied Software as required by the corresponding Identified Licenses which might include (but is not limited to) the required: </w:t>
+      </w:r>
+    </w:p>
+    <w:p>
+      <w:pPr>
+        <w:pStyle w:val="a3"/>
+        <w:numPr>
+          <w:ilvl w:val="0"/>
+          <w:numId w:val="2"/>
+        </w:numPr>
+        <w:ind w:leftChars="0" w:left="851"/>
+        <w:rPr>
+          <w:rFonts w:ascii="Arial" w:hAnsi="Arial" w:cs="Arial"/>
+          <w:b/>
+          <w:sz w:val="18"/>
+        </w:rPr>
+      </w:pPr>
+      <w:r>
+        <w:rPr>
+          <w:rFonts w:ascii="Arial" w:hAnsi="Arial" w:cs="Arial"/>
+          <w:b/>
+          <w:sz w:val="18"/>
+        </w:rPr>
+        <w:t>c</w:t>
+      </w:r>
+      <w:r>
+        <w:rPr>
+          <w:rFonts w:ascii="Arial" w:hAnsi="Arial" w:cs="Arial"/>
+          <w:b/>
+          <w:sz w:val="18"/>
+        </w:rPr>
+        <w:t xml:space="preserve">opyright notices </w:t>
+      </w:r>
+    </w:p>
+    <w:p>
+      <w:pPr>
+        <w:pStyle w:val="a3"/>
+        <w:numPr>
+          <w:ilvl w:val="0"/>
+          <w:numId w:val="2"/>
+        </w:numPr>
+        <w:ind w:leftChars="0" w:left="851"/>
+        <w:rPr>
+          <w:rFonts w:ascii="Arial" w:hAnsi="Arial" w:cs="Arial"/>
+          <w:b/>
+          <w:sz w:val="18"/>
+        </w:rPr>
+      </w:pPr>
+      <w:r>
+        <w:rPr>
+          <w:rFonts w:ascii="Arial" w:hAnsi="Arial" w:cs="Arial"/>
+          <w:b/>
+          <w:sz w:val="18"/>
+        </w:rPr>
+        <w:t xml:space="preserve">copies of Identified Licenses </w:t>
+      </w:r>
+    </w:p>
+    <w:p>
+      <w:pPr>
+        <w:pStyle w:val="a3"/>
+        <w:numPr>
+          <w:ilvl w:val="0"/>
+          <w:numId w:val="2"/>
+        </w:numPr>
+        <w:ind w:leftChars="0" w:left="851"/>
+        <w:rPr>
+          <w:rFonts w:ascii="Arial" w:hAnsi="Arial" w:cs="Arial"/>
+          <w:b/>
+          <w:sz w:val="18"/>
+        </w:rPr>
+      </w:pPr>
+      <w:r>
+        <w:rPr>
+          <w:rFonts w:ascii="Arial" w:hAnsi="Arial" w:cs="Arial"/>
+          <w:b/>
+          <w:sz w:val="18"/>
+        </w:rPr>
+        <w:t xml:space="preserve">modification notifications </w:t>
+      </w:r>
+    </w:p>
+    <w:p>
+      <w:pPr>
+        <w:pStyle w:val="a3"/>
+        <w:numPr>
+          <w:ilvl w:val="0"/>
+          <w:numId w:val="2"/>
+        </w:numPr>
+        <w:ind w:leftChars="0" w:left="851"/>
+        <w:rPr>
+          <w:rFonts w:ascii="Arial" w:hAnsi="Arial" w:cs="Arial"/>
+          <w:b/>
+          <w:sz w:val="18"/>
+        </w:rPr>
+      </w:pPr>
+      <w:r>
+        <w:rPr>
+          <w:rFonts w:ascii="Arial" w:hAnsi="Arial" w:cs="Arial"/>
+          <w:b/>
+          <w:sz w:val="18"/>
+        </w:rPr>
+        <w:t xml:space="preserve">attribution notices </w:t>
+      </w:r>
+    </w:p>
+    <w:p>
+      <w:pPr>
+        <w:pStyle w:val="a3"/>
+        <w:numPr>
+          <w:ilvl w:val="0"/>
+          <w:numId w:val="2"/>
+        </w:numPr>
+        <w:ind w:leftChars="0" w:left="851"/>
+        <w:rPr>
+          <w:rFonts w:ascii="Arial" w:hAnsi="Arial" w:cs="Arial"/>
+          <w:b/>
+          <w:sz w:val="18"/>
+        </w:rPr>
+      </w:pPr>
+      <w:r>
+        <w:rPr>
+          <w:rFonts w:ascii="Arial" w:hAnsi="Arial" w:cs="Arial"/>
+          <w:b/>
+          <w:sz w:val="18"/>
+        </w:rPr>
+        <w:t xml:space="preserve">prominent notices </w:t>
+      </w:r>
+    </w:p>
+    <w:p>
+      <w:pPr>
+        <w:pStyle w:val="a3"/>
+        <w:numPr>
+          <w:ilvl w:val="0"/>
+          <w:numId w:val="2"/>
+        </w:numPr>
+        <w:ind w:leftChars="0" w:left="851"/>
+        <w:rPr>
+          <w:rFonts w:ascii="Arial" w:hAnsi="Arial" w:cs="Arial"/>
+          <w:b/>
+          <w:sz w:val="18"/>
+        </w:rPr>
+      </w:pPr>
+      <w:r>
+        <w:rPr>
+          <w:rFonts w:ascii="Arial" w:hAnsi="Arial" w:cs="Arial"/>
+          <w:b/>
+          <w:sz w:val="18"/>
+        </w:rPr>
+        <w:t xml:space="preserve">source code </w:t>
+      </w:r>
+    </w:p>
+    <w:p>
+      <w:pPr>
+        <w:pStyle w:val="a3"/>
+        <w:numPr>
+          <w:ilvl w:val="0"/>
+          <w:numId w:val="2"/>
+        </w:numPr>
+        <w:ind w:leftChars="0" w:left="851"/>
+        <w:rPr>
+          <w:rFonts w:ascii="Arial" w:hAnsi="Arial" w:cs="Arial"/>
+          <w:b/>
+          <w:sz w:val="18"/>
+        </w:rPr>
+      </w:pPr>
+      <w:r>
+        <w:rPr>
+          <w:rFonts w:ascii="Arial" w:hAnsi="Arial" w:cs="Arial"/>
+          <w:b/>
+          <w:sz w:val="18"/>
+        </w:rPr>
+        <w:t xml:space="preserve">required build instructions and scripts </w:t>
+      </w:r>
+    </w:p>
+    <w:p>
+      <w:pPr>
+        <w:pStyle w:val="a3"/>
+        <w:numPr>
+          <w:ilvl w:val="0"/>
+          <w:numId w:val="2"/>
+        </w:numPr>
+        <w:ind w:leftChars="0" w:left="851"/>
+        <w:rPr>
+          <w:rFonts w:ascii="Arial" w:hAnsi="Arial" w:cs="Arial"/>
+          <w:b/>
+          <w:sz w:val="18"/>
+        </w:rPr>
+      </w:pPr>
+      <w:r>
+        <w:rPr>
+          <w:rFonts w:ascii="Arial" w:hAnsi="Arial" w:cs="Arial"/>
+          <w:b/>
+          <w:sz w:val="18"/>
+        </w:rPr>
+        <w:t xml:space="preserve">written offers </w:t>
+      </w:r>
+    </w:p>
+    <w:p>
+      <w:pPr>
+        <w:spacing w:beforeLines="50" w:before="180"/>
+        <w:ind w:leftChars="202" w:left="424"/>
+        <w:rPr>
+          <w:rFonts w:ascii="Arial" w:hAnsi="Arial" w:cs="Arial"/>
+          <w:b/>
+          <w:sz w:val="18"/>
+        </w:rPr>
+      </w:pPr>
+      <w:r>
+        <w:rPr>
+          <w:rFonts w:ascii="Arial" w:hAnsi="Arial" w:cs="Arial"/>
+          <w:b/>
+          <w:sz w:val="18"/>
+        </w:rPr>
+        <w:t xml:space="preserve">Verification Artifact(s): </w:t>
+      </w:r>
+    </w:p>
+    <w:p>
+      <w:pPr>
+        <w:pStyle w:val="a3"/>
+        <w:numPr>
+          <w:ilvl w:val="0"/>
+          <w:numId w:val="5"/>
+        </w:numPr>
+        <w:ind w:leftChars="0" w:left="851"/>
+        <w:rPr>
+          <w:rFonts w:ascii="Arial" w:hAnsi="Arial" w:cs="Arial"/>
+          <w:sz w:val="18"/>
+        </w:rPr>
+      </w:pPr>
+      <w:r>
+        <w:rPr>
+          <w:rFonts w:ascii="Arial" w:hAnsi="Arial" w:cs="Arial"/>
+          <w:sz w:val="18"/>
+        </w:rPr>
+        <w:t xml:space="preserve">4.1.1 A documented procedure exists describing a process that ensures the Distributed Compliance Artifacts be distributed with Supplied Software as required by the Identified Licenses. </w:t>
+      </w:r>
+    </w:p>
+    <w:p>
+      <w:pPr>
+        <w:pStyle w:val="a3"/>
+        <w:numPr>
+          <w:ilvl w:val="0"/>
+          <w:numId w:val="5"/>
+        </w:numPr>
+        <w:ind w:leftChars="0" w:left="851"/>
+        <w:rPr>
+          <w:rFonts w:ascii="Arial" w:hAnsi="Arial" w:cs="Arial"/>
+          <w:sz w:val="18"/>
+        </w:rPr>
+      </w:pPr>
+      <w:r>
+        <w:rPr>
+          <w:rFonts w:ascii="Arial" w:hAnsi="Arial" w:cs="Arial"/>
+          <w:sz w:val="18"/>
+        </w:rPr>
+        <w:t xml:space="preserve">4.1.2 Copies of the Distributed Compliance Artifacts of the Supplied Software are archived and easily retrievable (e.g., legal notices, source code, SPDX documents), and the archive is planned to exist for at least as long as the Supplied Software is offered or as required by the Identified </w:t>
+      </w:r>
+      <w:r>
+        <w:rPr>
+          <w:rFonts w:ascii="Arial" w:hAnsi="Arial" w:cs="Arial"/>
+          <w:sz w:val="18"/>
+        </w:rPr>
+        <w:t>Licenses (whichever is longer).</w:t>
+      </w:r>
+    </w:p>
+    <w:p>
+      <w:pPr>
+        <w:spacing w:beforeLines="50" w:before="180"/>
+        <w:ind w:leftChars="202" w:left="424"/>
+        <w:rPr>
+          <w:rFonts w:ascii="Arial" w:hAnsi="Arial" w:cs="Arial"/>
+          <w:b/>
+          <w:sz w:val="18"/>
+        </w:rPr>
+      </w:pPr>
+      <w:r>
+        <w:rPr>
+          <w:rFonts w:ascii="Arial" w:hAnsi="Arial" w:cs="Arial"/>
+          <w:b/>
+          <w:sz w:val="18"/>
+        </w:rPr>
+        <w:t xml:space="preserve">Rationale: </w:t>
+      </w:r>
+    </w:p>
+    <w:p>
+      <w:pPr>
+        <w:ind w:leftChars="202" w:left="424"/>
+        <w:rPr>
+          <w:rFonts w:ascii="Arial" w:hAnsi="Arial" w:cs="Arial"/>
+          <w:sz w:val="18"/>
+        </w:rPr>
+      </w:pPr>
+      <w:r>
+        <w:rPr>
+          <w:rFonts w:ascii="Arial" w:hAnsi="Arial" w:cs="Arial"/>
+          <w:sz w:val="18"/>
+        </w:rPr>
+        <w:t xml:space="preserve">Ensure the complete collection of compliance artifacts accompany the Supplied Software as required by the Identified Licenses that govern the Supplied Software. </w:t>
+      </w:r>
+    </w:p>
+    <w:p>
+      <w:pPr>
+        <w:widowControl/>
+        <w:jc w:val="left"/>
+        <w:rPr>
+          <w:rFonts w:ascii="Arial" w:hAnsi="Arial" w:cs="Arial"/>
+          <w:sz w:val="18"/>
+        </w:rPr>
+      </w:pPr>
+      <w:r>
+        <w:rPr>
+          <w:rFonts w:ascii="Arial" w:hAnsi="Arial" w:cs="Arial"/>
+          <w:sz w:val="18"/>
+        </w:rPr>
+        <w:br w:type="page"/>
+      </w:r>
+    </w:p>
+    <w:p>
+      <w:pPr>
+        <w:pStyle w:val="2"/>
+        <w:rPr>
+          <w:rFonts w:ascii="Arial" w:hAnsi="Arial" w:cs="Arial"/>
+          <w:sz w:val="20"/>
+        </w:rPr>
+      </w:pPr>
+      <w:bookmarkStart w:id="8" w:name="_Toc476563271"/>
+      <w:r>
+        <w:rPr>
+          <w:rFonts w:ascii="Arial" w:hAnsi="Arial" w:cs="Arial"/>
+          <w:sz w:val="20"/>
+        </w:rPr>
+        <w:lastRenderedPageBreak/>
+        <w:t>G5: Understand FOSS Community Engagement</w:t>
+      </w:r>
+      <w:bookmarkEnd w:id="8"/>
+      <w:r>
+        <w:rPr>
+          <w:rFonts w:ascii="Arial" w:hAnsi="Arial" w:cs="Arial"/>
+          <w:sz w:val="20"/>
+        </w:rPr>
+        <w:t xml:space="preserve"> </w:t>
+      </w:r>
+    </w:p>
+    <w:p>
+      <w:pPr>
+        <w:ind w:left="425" w:hangingChars="235" w:hanging="425"/>
+        <w:rPr>
+          <w:rFonts w:ascii="Arial" w:hAnsi="Arial" w:cs="Arial"/>
+          <w:sz w:val="18"/>
+        </w:rPr>
+      </w:pPr>
+      <w:r>
+        <w:rPr>
+          <w:rFonts w:ascii="Arial" w:hAnsi="Arial" w:cs="Arial"/>
+          <w:b/>
+          <w:sz w:val="18"/>
+        </w:rPr>
+        <w:t>5.1  A written policy exists that governs contributions to publicly accessible FOSS projects by employees on behalf of the organization where, as a minimum, it must be internally communicated.</w:t>
+      </w:r>
+      <w:r>
+        <w:rPr>
+          <w:rFonts w:ascii="Arial" w:hAnsi="Arial" w:cs="Arial"/>
+          <w:sz w:val="18"/>
+        </w:rPr>
+        <w:t xml:space="preserve"> </w:t>
+      </w:r>
+    </w:p>
+    <w:p>
+      <w:pPr>
+        <w:spacing w:beforeLines="50" w:before="180"/>
+        <w:ind w:leftChars="202" w:left="424"/>
+        <w:rPr>
+          <w:rFonts w:ascii="Arial" w:hAnsi="Arial" w:cs="Arial"/>
+          <w:b/>
+          <w:sz w:val="18"/>
+        </w:rPr>
+      </w:pPr>
+      <w:r>
+        <w:rPr>
+          <w:rFonts w:ascii="Arial" w:hAnsi="Arial" w:cs="Arial"/>
+          <w:b/>
+          <w:sz w:val="18"/>
+        </w:rPr>
+        <w:t xml:space="preserve">Verification Artifact(s): </w:t>
+      </w:r>
+    </w:p>
+    <w:p>
+      <w:pPr>
+        <w:pStyle w:val="a3"/>
+        <w:numPr>
+          <w:ilvl w:val="0"/>
+          <w:numId w:val="5"/>
+        </w:numPr>
+        <w:ind w:leftChars="0" w:left="851"/>
+        <w:rPr>
+          <w:rFonts w:ascii="Arial" w:hAnsi="Arial" w:cs="Arial"/>
+          <w:sz w:val="18"/>
+        </w:rPr>
+      </w:pPr>
+      <w:r>
+        <w:rPr>
+          <w:rFonts w:ascii="Arial" w:hAnsi="Arial" w:cs="Arial"/>
+          <w:sz w:val="18"/>
+        </w:rPr>
+        <w:t xml:space="preserve">5.1.1 A documented FOSS contribution policy exists; </w:t>
+      </w:r>
+    </w:p>
+    <w:p>
+      <w:pPr>
+        <w:pStyle w:val="a3"/>
+        <w:numPr>
+          <w:ilvl w:val="0"/>
+          <w:numId w:val="5"/>
+        </w:numPr>
+        <w:ind w:leftChars="0" w:left="851"/>
+        <w:rPr>
+          <w:rFonts w:ascii="Arial" w:hAnsi="Arial" w:cs="Arial"/>
+          <w:sz w:val="18"/>
+        </w:rPr>
+      </w:pPr>
+      <w:r>
+        <w:rPr>
+          <w:rFonts w:ascii="Arial" w:hAnsi="Arial" w:cs="Arial"/>
+          <w:sz w:val="18"/>
+        </w:rPr>
+        <w:t xml:space="preserve">5.1.2 A documented procedure exists that makes all Software Staff aware of the existence of the FOSS contribution policy (e.g., via training, internal wiki, or other practical communication method). </w:t>
+      </w:r>
+    </w:p>
+    <w:p>
+      <w:pPr>
+        <w:spacing w:beforeLines="50" w:before="180"/>
+        <w:ind w:leftChars="202" w:left="424"/>
+        <w:rPr>
+          <w:rFonts w:ascii="Arial" w:hAnsi="Arial" w:cs="Arial"/>
+          <w:b/>
+          <w:sz w:val="18"/>
+        </w:rPr>
+      </w:pPr>
+      <w:r>
+        <w:rPr>
+          <w:rFonts w:ascii="Arial" w:hAnsi="Arial" w:cs="Arial"/>
+          <w:b/>
+          <w:sz w:val="18"/>
+        </w:rPr>
+        <w:t xml:space="preserve">Rationale: </w:t>
+      </w:r>
+    </w:p>
+    <w:p>
+      <w:pPr>
+        <w:ind w:leftChars="202" w:left="424"/>
+        <w:rPr>
+          <w:rFonts w:ascii="Arial" w:hAnsi="Arial" w:cs="Arial"/>
+          <w:sz w:val="18"/>
+        </w:rPr>
+      </w:pPr>
+      <w:r>
+        <w:rPr>
+          <w:rFonts w:ascii="Arial" w:hAnsi="Arial" w:cs="Arial"/>
+          <w:sz w:val="18"/>
+        </w:rPr>
+        <w:t xml:space="preserve">Ensure an organization has given reasonable consideration to developing a policy with respect to publicly contributing to FOSS.  The FOSS contribution policy can be made a part of the overall FOSS policy of an organization or be its own separate policy. In the situation where contributions are not permitted at all, a policy should exist making that position clear.  </w:t>
+      </w:r>
     </w:p>
     <w:p>
       <w:pPr>
@@ -2544,41 +3243,122 @@
         <w:ind w:left="425" w:hangingChars="235" w:hanging="425"/>
         <w:rPr>
           <w:rFonts w:ascii="Arial" w:hAnsi="Arial" w:cs="Arial"/>
-          <w:sz w:val="18"/>
-        </w:rPr>
-      </w:pPr>
-      <w:proofErr w:type="gramStart"/>
-      <w:r>
-        <w:rPr>
-          <w:rFonts w:ascii="Arial" w:hAnsi="Arial" w:cs="Arial"/>
-          <w:b/>
-          <w:sz w:val="18"/>
-        </w:rPr>
-        <w:t xml:space="preserve">3.1  </w:t>
-      </w:r>
-      <w:r>
-        <w:rPr>
-          <w:rFonts w:ascii="Arial" w:hAnsi="Arial" w:cs="Arial"/>
-          <w:b/>
-          <w:sz w:val="18"/>
-        </w:rPr>
-        <w:t>A</w:t>
-      </w:r>
-      <w:proofErr w:type="gramEnd"/>
-      <w:r>
-        <w:rPr>
-          <w:rFonts w:ascii="Arial" w:hAnsi="Arial" w:cs="Arial"/>
-          <w:b/>
-          <w:sz w:val="18"/>
-        </w:rPr>
-        <w:t xml:space="preserve"> process exists for identifying, tracking and archiving a list of all FOSS components (and their respective Identified Licenses) from which Supplied Software is comprised.</w:t>
-      </w:r>
-      <w:r>
-        <w:rPr>
-          <w:rFonts w:ascii="Arial" w:hAnsi="Arial" w:cs="Arial"/>
-          <w:sz w:val="18"/>
-        </w:rPr>
-        <w:t xml:space="preserve">  </w:t>
+          <w:b/>
+          <w:sz w:val="18"/>
+        </w:rPr>
+      </w:pPr>
+      <w:r>
+        <w:rPr>
+          <w:rFonts w:ascii="Arial" w:hAnsi="Arial" w:cs="Arial"/>
+          <w:b/>
+          <w:sz w:val="18"/>
+        </w:rPr>
+        <w:t xml:space="preserve">5.2  Provided the FOSS contribution policy permits such contributions, a process exists for confirming contributions adhere to the FOSS contribution policy, which might include (but is not limited to) the following considerations: </w:t>
+      </w:r>
+    </w:p>
+    <w:p>
+      <w:pPr>
+        <w:pStyle w:val="a3"/>
+        <w:numPr>
+          <w:ilvl w:val="0"/>
+          <w:numId w:val="5"/>
+        </w:numPr>
+        <w:ind w:leftChars="0" w:left="851"/>
+        <w:rPr>
+          <w:rFonts w:ascii="Arial" w:hAnsi="Arial" w:cs="Arial"/>
+          <w:sz w:val="18"/>
+        </w:rPr>
+      </w:pPr>
+      <w:r>
+        <w:rPr>
+          <w:rFonts w:ascii="Arial" w:hAnsi="Arial" w:cs="Arial"/>
+          <w:sz w:val="18"/>
+        </w:rPr>
+        <w:t xml:space="preserve">legal approval for license considerations </w:t>
+      </w:r>
+    </w:p>
+    <w:p>
+      <w:pPr>
+        <w:pStyle w:val="a3"/>
+        <w:numPr>
+          <w:ilvl w:val="0"/>
+          <w:numId w:val="5"/>
+        </w:numPr>
+        <w:ind w:leftChars="0" w:left="851"/>
+        <w:rPr>
+          <w:rFonts w:ascii="Arial" w:hAnsi="Arial" w:cs="Arial"/>
+          <w:sz w:val="18"/>
+        </w:rPr>
+      </w:pPr>
+      <w:r>
+        <w:rPr>
+          <w:rFonts w:ascii="Arial" w:hAnsi="Arial" w:cs="Arial"/>
+          <w:sz w:val="18"/>
+        </w:rPr>
+        <w:t xml:space="preserve">business rationale or approval </w:t>
+      </w:r>
+    </w:p>
+    <w:p>
+      <w:pPr>
+        <w:pStyle w:val="a3"/>
+        <w:numPr>
+          <w:ilvl w:val="0"/>
+          <w:numId w:val="5"/>
+        </w:numPr>
+        <w:ind w:leftChars="0" w:left="851"/>
+        <w:rPr>
+          <w:rFonts w:ascii="Arial" w:hAnsi="Arial" w:cs="Arial"/>
+          <w:sz w:val="18"/>
+        </w:rPr>
+      </w:pPr>
+      <w:r>
+        <w:rPr>
+          <w:rFonts w:ascii="Arial" w:hAnsi="Arial" w:cs="Arial"/>
+          <w:sz w:val="18"/>
+        </w:rPr>
+        <w:t xml:space="preserve">technical review of code to be contributed </w:t>
+      </w:r>
+    </w:p>
+    <w:p>
+      <w:pPr>
+        <w:pStyle w:val="a3"/>
+        <w:numPr>
+          <w:ilvl w:val="0"/>
+          <w:numId w:val="5"/>
+        </w:numPr>
+        <w:ind w:leftChars="0" w:left="851"/>
+        <w:rPr>
+          <w:rFonts w:ascii="Arial" w:hAnsi="Arial" w:cs="Arial"/>
+          <w:sz w:val="18"/>
+        </w:rPr>
+      </w:pPr>
+      <w:r>
+        <w:rPr>
+          <w:rFonts w:ascii="Arial" w:hAnsi="Arial" w:cs="Arial"/>
+          <w:sz w:val="18"/>
+        </w:rPr>
+        <w:t xml:space="preserve">community engagement and interaction, including a project’s Code of Conduct or equivalent </w:t>
+      </w:r>
+    </w:p>
+    <w:p>
+      <w:pPr>
+        <w:pStyle w:val="a3"/>
+        <w:numPr>
+          <w:ilvl w:val="0"/>
+          <w:numId w:val="5"/>
+        </w:numPr>
+        <w:ind w:leftChars="0" w:left="851"/>
+        <w:rPr>
+          <w:rFonts w:ascii="Arial" w:hAnsi="Arial" w:cs="Arial"/>
+          <w:sz w:val="18"/>
+        </w:rPr>
+      </w:pPr>
+      <w:r>
+        <w:rPr>
+          <w:rFonts w:ascii="Arial" w:hAnsi="Arial" w:cs="Arial"/>
+          <w:sz w:val="18"/>
+        </w:rPr>
+        <w:t xml:space="preserve">adherence to project-specific contribution requirements </w:t>
       </w:r>
     </w:p>
     <w:p>
@@ -2618,7 +3398,7 @@
           <w:rFonts w:ascii="Arial" w:hAnsi="Arial" w:cs="Arial"/>
           <w:sz w:val="18"/>
         </w:rPr>
-        <w:t xml:space="preserve">3.1.1 A documented procedure exists used to identify, track, and archive a list of FOSS components and their Identified Licenses from which the Supplied Software is comprised. </w:t>
+        <w:t xml:space="preserve">5.2.1 Provided the FOSS contribution policy permits contributions, a documented procedure exists that describes the FOSS contribution process. </w:t>
       </w:r>
     </w:p>
     <w:p>
@@ -2627,7 +3407,6 @@
         <w:ind w:leftChars="202" w:left="424"/>
         <w:rPr>
           <w:rFonts w:ascii="Arial" w:hAnsi="Arial" w:cs="Arial"/>
-          <w:b/>
           <w:sz w:val="18"/>
         </w:rPr>
       </w:pPr>
@@ -2653,219 +3432,74 @@
           <w:rFonts w:ascii="Arial" w:hAnsi="Arial" w:cs="Arial"/>
           <w:sz w:val="18"/>
         </w:rPr>
-        <w:t xml:space="preserve">To ensure a process exists for identifying and listing all FOSS components used to construct the Supplied Software. This inventory must exist to support the systematic review of each component’s license terms to understand their respective distribution obligations and restrictions applicable to the Supplied Software. The recorded inventory also serves as evidence that the process was followed.  </w:t>
-      </w:r>
-    </w:p>
-    <w:p>
-      <w:pPr>
-        <w:spacing w:beforeLines="50" w:before="180"/>
+        <w:t xml:space="preserve">Ensure an organization has a documented process for how the organization publicly contributes FOSS. A policy may exist such that contributions are not permitted at all. In that specific situation it is understood that no process may exist and this requirement would nevertheless be </w:t>
+      </w:r>
+      <w:r>
+        <w:rPr>
+          <w:rFonts w:ascii="Arial" w:hAnsi="Arial" w:cs="Arial"/>
+          <w:sz w:val="18"/>
+        </w:rPr>
+        <w:t>met.</w:t>
+      </w:r>
+    </w:p>
+    <w:p>
+      <w:pPr>
+        <w:widowControl/>
+        <w:jc w:val="left"/>
+        <w:rPr>
+          <w:rFonts w:ascii="Arial" w:hAnsi="Arial" w:cs="Arial"/>
+          <w:sz w:val="18"/>
+        </w:rPr>
+      </w:pPr>
+      <w:r>
+        <w:rPr>
+          <w:rFonts w:ascii="Arial" w:hAnsi="Arial" w:cs="Arial"/>
+          <w:sz w:val="18"/>
+        </w:rPr>
+        <w:br w:type="page"/>
+      </w:r>
+    </w:p>
+    <w:p>
+      <w:pPr>
+        <w:pStyle w:val="2"/>
+        <w:rPr>
+          <w:rFonts w:ascii="Arial" w:hAnsi="Arial" w:cs="Arial"/>
+          <w:sz w:val="20"/>
+        </w:rPr>
+      </w:pPr>
+      <w:bookmarkStart w:id="9" w:name="_Toc476563272"/>
+      <w:r>
+        <w:rPr>
+          <w:rFonts w:ascii="Arial" w:hAnsi="Arial" w:cs="Arial"/>
+          <w:sz w:val="20"/>
+        </w:rPr>
+        <w:lastRenderedPageBreak/>
+        <w:t>G6: Certify Adherence to OpenChain Requirements</w:t>
+      </w:r>
+      <w:bookmarkEnd w:id="9"/>
+      <w:r>
+        <w:rPr>
+          <w:rFonts w:ascii="Arial" w:hAnsi="Arial" w:cs="Arial"/>
+          <w:sz w:val="20"/>
+        </w:rPr>
+        <w:t xml:space="preserve"> </w:t>
+      </w:r>
+    </w:p>
+    <w:p>
+      <w:pPr>
         <w:ind w:left="425" w:hangingChars="235" w:hanging="425"/>
         <w:rPr>
           <w:rFonts w:ascii="Arial" w:hAnsi="Arial" w:cs="Arial"/>
-          <w:b/>
-          <w:sz w:val="18"/>
-        </w:rPr>
-      </w:pPr>
-      <w:r>
-        <w:rPr>
-          <w:rFonts w:ascii="Arial" w:hAnsi="Arial" w:cs="Arial"/>
-          <w:b/>
-          <w:sz w:val="18"/>
-        </w:rPr>
-        <w:t xml:space="preserve">3.2  </w:t>
-      </w:r>
-      <w:r>
-        <w:rPr>
-          <w:rFonts w:ascii="Arial" w:hAnsi="Arial" w:cs="Arial"/>
-          <w:b/>
-          <w:sz w:val="18"/>
-        </w:rPr>
-        <w:t xml:space="preserve">The FOSS program must be capable of handling typical FOSS use cases encountered by Software Staff for Supplied Software, which may include the following use cases - when parts of the Supplied Software (note that the below list is neither exhaustive, nor may all of the below use cases apply depending on the organization): </w:t>
-      </w:r>
-    </w:p>
-    <w:p>
-      <w:pPr>
-        <w:pStyle w:val="a3"/>
-        <w:numPr>
-          <w:ilvl w:val="0"/>
-          <w:numId w:val="2"/>
-        </w:numPr>
-        <w:ind w:leftChars="0" w:left="851"/>
-        <w:rPr>
-          <w:rFonts w:ascii="Arial" w:hAnsi="Arial" w:cs="Arial"/>
-          <w:b/>
-          <w:sz w:val="18"/>
-        </w:rPr>
-      </w:pPr>
-      <w:r>
-        <w:rPr>
-          <w:rFonts w:ascii="Arial" w:hAnsi="Arial" w:cs="Arial"/>
-          <w:b/>
-          <w:sz w:val="18"/>
-        </w:rPr>
-        <w:t xml:space="preserve">are distributed in binary form </w:t>
-      </w:r>
-    </w:p>
-    <w:p>
-      <w:pPr>
-        <w:pStyle w:val="a3"/>
-        <w:numPr>
-          <w:ilvl w:val="0"/>
-          <w:numId w:val="2"/>
-        </w:numPr>
-        <w:ind w:leftChars="0" w:left="851"/>
-        <w:rPr>
-          <w:rFonts w:ascii="Arial" w:hAnsi="Arial" w:cs="Arial"/>
-          <w:b/>
-          <w:sz w:val="18"/>
-        </w:rPr>
-      </w:pPr>
-      <w:r>
-        <w:rPr>
-          <w:rFonts w:ascii="Arial" w:hAnsi="Arial" w:cs="Arial"/>
-          <w:b/>
-          <w:sz w:val="18"/>
-        </w:rPr>
-        <w:t xml:space="preserve">are distributed in source form </w:t>
-      </w:r>
-    </w:p>
-    <w:p>
-      <w:pPr>
-        <w:pStyle w:val="a3"/>
-        <w:numPr>
-          <w:ilvl w:val="0"/>
-          <w:numId w:val="2"/>
-        </w:numPr>
-        <w:ind w:leftChars="0" w:left="851"/>
-        <w:rPr>
-          <w:rFonts w:ascii="Arial" w:hAnsi="Arial" w:cs="Arial"/>
-          <w:b/>
-          <w:sz w:val="18"/>
-        </w:rPr>
-      </w:pPr>
-      <w:r>
-        <w:rPr>
-          <w:rFonts w:ascii="Arial" w:hAnsi="Arial" w:cs="Arial"/>
-          <w:b/>
-          <w:sz w:val="18"/>
-        </w:rPr>
-        <w:t xml:space="preserve">are integrated with other FOSS such that it may trigger </w:t>
-      </w:r>
-      <w:proofErr w:type="spellStart"/>
-      <w:r>
-        <w:rPr>
-          <w:rFonts w:ascii="Arial" w:hAnsi="Arial" w:cs="Arial"/>
-          <w:b/>
-          <w:sz w:val="18"/>
-        </w:rPr>
-        <w:t>copyleft</w:t>
-      </w:r>
-      <w:proofErr w:type="spellEnd"/>
-      <w:r>
-        <w:rPr>
-          <w:rFonts w:ascii="Arial" w:hAnsi="Arial" w:cs="Arial"/>
-          <w:b/>
-          <w:sz w:val="18"/>
-        </w:rPr>
-        <w:t xml:space="preserve"> obligations </w:t>
-      </w:r>
-    </w:p>
-    <w:p>
-      <w:pPr>
-        <w:pStyle w:val="a3"/>
-        <w:numPr>
-          <w:ilvl w:val="0"/>
-          <w:numId w:val="2"/>
-        </w:numPr>
-        <w:ind w:leftChars="0" w:left="851"/>
-        <w:rPr>
-          <w:rFonts w:ascii="Arial" w:hAnsi="Arial" w:cs="Arial"/>
-          <w:b/>
-          <w:sz w:val="18"/>
-        </w:rPr>
-      </w:pPr>
-      <w:r>
-        <w:rPr>
-          <w:rFonts w:ascii="Arial" w:hAnsi="Arial" w:cs="Arial"/>
-          <w:b/>
-          <w:sz w:val="18"/>
-        </w:rPr>
-        <w:t xml:space="preserve">contains modified FOSS </w:t>
-      </w:r>
-    </w:p>
-    <w:p>
-      <w:pPr>
-        <w:pStyle w:val="a3"/>
-        <w:numPr>
-          <w:ilvl w:val="0"/>
-          <w:numId w:val="2"/>
-        </w:numPr>
-        <w:ind w:leftChars="0" w:left="851"/>
-        <w:rPr>
-          <w:rFonts w:ascii="Arial" w:hAnsi="Arial" w:cs="Arial"/>
-          <w:b/>
-          <w:sz w:val="18"/>
-        </w:rPr>
-      </w:pPr>
-      <w:r>
-        <w:rPr>
-          <w:rFonts w:ascii="Arial" w:hAnsi="Arial" w:cs="Arial"/>
-          <w:b/>
-          <w:sz w:val="18"/>
-        </w:rPr>
-        <w:t xml:space="preserve">contains FOSS or other software under an incompatible license interacting with other </w:t>
-      </w:r>
-    </w:p>
-    <w:p>
-      <w:pPr>
-        <w:pStyle w:val="a3"/>
-        <w:numPr>
-          <w:ilvl w:val="0"/>
-          <w:numId w:val="2"/>
-        </w:numPr>
-        <w:ind w:leftChars="0" w:left="851"/>
-        <w:rPr>
-          <w:rFonts w:ascii="Arial" w:hAnsi="Arial" w:cs="Arial"/>
-          <w:b/>
-          <w:sz w:val="18"/>
-        </w:rPr>
-      </w:pPr>
-      <w:r>
-        <w:rPr>
-          <w:rFonts w:ascii="Arial" w:hAnsi="Arial" w:cs="Arial"/>
-          <w:b/>
-          <w:sz w:val="18"/>
-        </w:rPr>
-        <w:t xml:space="preserve">components within the Supplied Software  </w:t>
-      </w:r>
-    </w:p>
-    <w:p>
-      <w:pPr>
-        <w:pStyle w:val="a3"/>
-        <w:numPr>
-          <w:ilvl w:val="0"/>
-          <w:numId w:val="2"/>
-        </w:numPr>
-        <w:ind w:leftChars="0" w:left="851"/>
-        <w:rPr>
-          <w:rFonts w:ascii="Arial" w:hAnsi="Arial" w:cs="Arial"/>
-          <w:sz w:val="18"/>
-        </w:rPr>
-      </w:pPr>
-      <w:r>
-        <w:rPr>
-          <w:rFonts w:ascii="Arial" w:hAnsi="Arial" w:cs="Arial"/>
-          <w:b/>
-          <w:sz w:val="18"/>
-        </w:rPr>
-        <w:t>contains FOSS with attribution requirements</w:t>
-      </w:r>
-      <w:r>
-        <w:rPr>
-          <w:rFonts w:ascii="Arial" w:hAnsi="Arial" w:cs="Arial"/>
-          <w:sz w:val="18"/>
-        </w:rPr>
-        <w:t xml:space="preserve"> </w:t>
+          <w:sz w:val="18"/>
+        </w:rPr>
+      </w:pPr>
+      <w:r>
+        <w:rPr>
+          <w:rFonts w:ascii="Arial" w:hAnsi="Arial" w:cs="Arial"/>
+          <w:b/>
+          <w:sz w:val="18"/>
+        </w:rPr>
+        <w:t xml:space="preserve">6.1  In order for an organization to be OpenChain certified, it must affirm that it has a FOSS program that meets the criteria described in this OpenChain Conformance Specification version 1.0. </w:t>
       </w:r>
     </w:p>
     <w:p>
@@ -2905,37 +3539,7 @@
           <w:rFonts w:ascii="Arial" w:hAnsi="Arial" w:cs="Arial"/>
           <w:sz w:val="18"/>
         </w:rPr>
-        <w:t xml:space="preserve">3.2.1 A process has been implemented that is capable of addressing the typical FOSS use </w:t>
-      </w:r>
-    </w:p>
-    <w:p>
-      <w:pPr>
-        <w:pStyle w:val="a3"/>
-        <w:numPr>
-          <w:ilvl w:val="0"/>
-          <w:numId w:val="5"/>
-        </w:numPr>
-        <w:ind w:leftChars="0" w:left="851"/>
-        <w:rPr>
-          <w:rFonts w:ascii="Arial" w:hAnsi="Arial" w:cs="Arial"/>
-          <w:sz w:val="18"/>
-        </w:rPr>
-      </w:pPr>
-      <w:proofErr w:type="gramStart"/>
-      <w:r>
-        <w:rPr>
-          <w:rFonts w:ascii="Arial" w:hAnsi="Arial" w:cs="Arial"/>
-          <w:sz w:val="18"/>
-        </w:rPr>
-        <w:t>cases</w:t>
-      </w:r>
-      <w:proofErr w:type="gramEnd"/>
-      <w:r>
-        <w:rPr>
-          <w:rFonts w:ascii="Arial" w:hAnsi="Arial" w:cs="Arial"/>
-          <w:sz w:val="18"/>
-        </w:rPr>
-        <w:t xml:space="preserve"> encountered by Software Staff for Supplied Software. </w:t>
+        <w:t>6.1.1 The organization affirms that a program exists that meets all the requirements of this OpenChain Conformance Specification version 1.0.</w:t>
       </w:r>
     </w:p>
     <w:p>
@@ -2970,347 +3574,39 @@
           <w:rFonts w:ascii="Arial" w:hAnsi="Arial" w:cs="Arial"/>
           <w:sz w:val="18"/>
         </w:rPr>
-        <w:t xml:space="preserve">To cause the FOSS program to be sufficiently robust to address that organization’s typical use cases as a result of that organization’s business practices.  </w:t>
-      </w:r>
-    </w:p>
-    <w:p>
-      <w:pPr>
-        <w:widowControl/>
-        <w:jc w:val="left"/>
-        <w:rPr>
-          <w:rFonts w:ascii="Arial" w:hAnsi="Arial" w:cs="Arial"/>
-          <w:sz w:val="18"/>
-        </w:rPr>
-      </w:pPr>
-      <w:r>
-        <w:rPr>
-          <w:rFonts w:ascii="Arial" w:hAnsi="Arial" w:cs="Arial"/>
-          <w:sz w:val="18"/>
-        </w:rPr>
-        <w:br w:type="page"/>
-      </w:r>
-    </w:p>
-    <w:p>
-      <w:pPr>
-        <w:pStyle w:val="2"/>
-        <w:rPr>
-          <w:rFonts w:ascii="Arial" w:hAnsi="Arial" w:cs="Arial"/>
-          <w:sz w:val="20"/>
-        </w:rPr>
-      </w:pPr>
-      <w:bookmarkStart w:id="7" w:name="_Toc476563270"/>
-      <w:r>
-        <w:rPr>
-          <w:rFonts w:ascii="Arial" w:hAnsi="Arial" w:cs="Arial"/>
-          <w:sz w:val="20"/>
-        </w:rPr>
-        <w:lastRenderedPageBreak/>
-        <w:t>G4: Deliver FOSS Content Documentation and Artifacts</w:t>
-      </w:r>
-      <w:bookmarkEnd w:id="7"/>
-      <w:r>
-        <w:rPr>
-          <w:rFonts w:ascii="Arial" w:hAnsi="Arial" w:cs="Arial"/>
-          <w:sz w:val="20"/>
-        </w:rPr>
-        <w:t xml:space="preserve"> </w:t>
-      </w:r>
-    </w:p>
-    <w:p>
-      <w:pPr>
-        <w:ind w:left="425" w:hangingChars="235" w:hanging="425"/>
-        <w:rPr>
-          <w:rFonts w:ascii="Arial" w:hAnsi="Arial" w:cs="Arial"/>
-          <w:b/>
-          <w:sz w:val="18"/>
-        </w:rPr>
-      </w:pPr>
-      <w:r>
-        <w:rPr>
-          <w:rFonts w:ascii="Arial" w:hAnsi="Arial" w:cs="Arial"/>
-          <w:b/>
-          <w:sz w:val="18"/>
-        </w:rPr>
-        <w:t xml:space="preserve">4.1  Prepare the following Distributed Compliance Artifacts to accompany the Supplied Software as required by the corresponding Identified Licenses which might include (but is not limited to) the required: </w:t>
-      </w:r>
-    </w:p>
-    <w:p>
-      <w:pPr>
-        <w:pStyle w:val="a3"/>
-        <w:numPr>
-          <w:ilvl w:val="0"/>
-          <w:numId w:val="2"/>
-        </w:numPr>
-        <w:ind w:leftChars="0" w:left="851"/>
-        <w:rPr>
-          <w:rFonts w:ascii="Arial" w:hAnsi="Arial" w:cs="Arial"/>
-          <w:b/>
-          <w:sz w:val="18"/>
-        </w:rPr>
-      </w:pPr>
-      <w:r>
-        <w:rPr>
-          <w:rFonts w:ascii="Arial" w:hAnsi="Arial" w:cs="Arial"/>
-          <w:b/>
-          <w:sz w:val="18"/>
-        </w:rPr>
-        <w:t>c</w:t>
-      </w:r>
-      <w:r>
-        <w:rPr>
-          <w:rFonts w:ascii="Arial" w:hAnsi="Arial" w:cs="Arial"/>
-          <w:b/>
-          <w:sz w:val="18"/>
-        </w:rPr>
-        <w:t xml:space="preserve">opyright notices </w:t>
-      </w:r>
-    </w:p>
-    <w:p>
-      <w:pPr>
-        <w:pStyle w:val="a3"/>
-        <w:numPr>
-          <w:ilvl w:val="0"/>
-          <w:numId w:val="2"/>
-        </w:numPr>
-        <w:ind w:leftChars="0" w:left="851"/>
-        <w:rPr>
-          <w:rFonts w:ascii="Arial" w:hAnsi="Arial" w:cs="Arial"/>
-          <w:b/>
-          <w:sz w:val="18"/>
-        </w:rPr>
-      </w:pPr>
-      <w:r>
-        <w:rPr>
-          <w:rFonts w:ascii="Arial" w:hAnsi="Arial" w:cs="Arial"/>
-          <w:b/>
-          <w:sz w:val="18"/>
-        </w:rPr>
-        <w:t xml:space="preserve">copies of Identified Licenses </w:t>
-      </w:r>
-    </w:p>
-    <w:p>
-      <w:pPr>
-        <w:pStyle w:val="a3"/>
-        <w:numPr>
-          <w:ilvl w:val="0"/>
-          <w:numId w:val="2"/>
-        </w:numPr>
-        <w:ind w:leftChars="0" w:left="851"/>
-        <w:rPr>
-          <w:rFonts w:ascii="Arial" w:hAnsi="Arial" w:cs="Arial"/>
-          <w:b/>
-          <w:sz w:val="18"/>
-        </w:rPr>
-      </w:pPr>
-      <w:r>
-        <w:rPr>
-          <w:rFonts w:ascii="Arial" w:hAnsi="Arial" w:cs="Arial"/>
-          <w:b/>
-          <w:sz w:val="18"/>
-        </w:rPr>
-        <w:t xml:space="preserve">modification notifications </w:t>
-      </w:r>
-    </w:p>
-    <w:p>
-      <w:pPr>
-        <w:pStyle w:val="a3"/>
-        <w:numPr>
-          <w:ilvl w:val="0"/>
-          <w:numId w:val="2"/>
-        </w:numPr>
-        <w:ind w:leftChars="0" w:left="851"/>
-        <w:rPr>
-          <w:rFonts w:ascii="Arial" w:hAnsi="Arial" w:cs="Arial"/>
-          <w:b/>
-          <w:sz w:val="18"/>
-        </w:rPr>
-      </w:pPr>
-      <w:r>
-        <w:rPr>
-          <w:rFonts w:ascii="Arial" w:hAnsi="Arial" w:cs="Arial"/>
-          <w:b/>
-          <w:sz w:val="18"/>
-        </w:rPr>
-        <w:t xml:space="preserve">attribution notices </w:t>
-      </w:r>
-    </w:p>
-    <w:p>
-      <w:pPr>
-        <w:pStyle w:val="a3"/>
-        <w:numPr>
-          <w:ilvl w:val="0"/>
-          <w:numId w:val="2"/>
-        </w:numPr>
-        <w:ind w:leftChars="0" w:left="851"/>
-        <w:rPr>
-          <w:rFonts w:ascii="Arial" w:hAnsi="Arial" w:cs="Arial"/>
-          <w:b/>
-          <w:sz w:val="18"/>
-        </w:rPr>
-      </w:pPr>
-      <w:r>
-        <w:rPr>
-          <w:rFonts w:ascii="Arial" w:hAnsi="Arial" w:cs="Arial"/>
-          <w:b/>
-          <w:sz w:val="18"/>
-        </w:rPr>
-        <w:t xml:space="preserve">prominent notices </w:t>
-      </w:r>
-    </w:p>
-    <w:p>
-      <w:pPr>
-        <w:pStyle w:val="a3"/>
-        <w:numPr>
-          <w:ilvl w:val="0"/>
-          <w:numId w:val="2"/>
-        </w:numPr>
-        <w:ind w:leftChars="0" w:left="851"/>
-        <w:rPr>
-          <w:rFonts w:ascii="Arial" w:hAnsi="Arial" w:cs="Arial"/>
-          <w:b/>
-          <w:sz w:val="18"/>
-        </w:rPr>
-      </w:pPr>
-      <w:r>
-        <w:rPr>
-          <w:rFonts w:ascii="Arial" w:hAnsi="Arial" w:cs="Arial"/>
-          <w:b/>
-          <w:sz w:val="18"/>
-        </w:rPr>
-        <w:t xml:space="preserve">source code </w:t>
-      </w:r>
-    </w:p>
-    <w:p>
-      <w:pPr>
-        <w:pStyle w:val="a3"/>
-        <w:numPr>
-          <w:ilvl w:val="0"/>
-          <w:numId w:val="2"/>
-        </w:numPr>
-        <w:ind w:leftChars="0" w:left="851"/>
-        <w:rPr>
-          <w:rFonts w:ascii="Arial" w:hAnsi="Arial" w:cs="Arial"/>
-          <w:b/>
-          <w:sz w:val="18"/>
-        </w:rPr>
-      </w:pPr>
-      <w:r>
-        <w:rPr>
-          <w:rFonts w:ascii="Arial" w:hAnsi="Arial" w:cs="Arial"/>
-          <w:b/>
-          <w:sz w:val="18"/>
-        </w:rPr>
-        <w:t xml:space="preserve">required build instructions and scripts </w:t>
-      </w:r>
-    </w:p>
-    <w:p>
-      <w:pPr>
-        <w:pStyle w:val="a3"/>
-        <w:numPr>
-          <w:ilvl w:val="0"/>
-          <w:numId w:val="2"/>
-        </w:numPr>
-        <w:ind w:leftChars="0" w:left="851"/>
-        <w:rPr>
-          <w:rFonts w:ascii="Arial" w:hAnsi="Arial" w:cs="Arial"/>
-          <w:b/>
-          <w:sz w:val="18"/>
-        </w:rPr>
-      </w:pPr>
-      <w:r>
-        <w:rPr>
-          <w:rFonts w:ascii="Arial" w:hAnsi="Arial" w:cs="Arial"/>
-          <w:b/>
-          <w:sz w:val="18"/>
-        </w:rPr>
-        <w:t xml:space="preserve">written offers </w:t>
-      </w:r>
-    </w:p>
-    <w:p>
-      <w:pPr>
-        <w:spacing w:beforeLines="50" w:before="180"/>
+        <w:t xml:space="preserve">To ensure that if an organization declares that it has a program that is OpenChain Conforming, </w:t>
+      </w:r>
+    </w:p>
+    <w:p>
+      <w:pPr>
         <w:ind w:leftChars="202" w:left="424"/>
         <w:rPr>
           <w:rFonts w:ascii="Arial" w:hAnsi="Arial" w:cs="Arial"/>
-          <w:b/>
-          <w:sz w:val="18"/>
-        </w:rPr>
-      </w:pPr>
-      <w:r>
-        <w:rPr>
-          <w:rFonts w:ascii="Arial" w:hAnsi="Arial" w:cs="Arial"/>
-          <w:b/>
-          <w:sz w:val="18"/>
-        </w:rPr>
-        <w:t xml:space="preserve">Verification Artifact(s): </w:t>
-      </w:r>
-    </w:p>
-    <w:p>
-      <w:pPr>
-        <w:pStyle w:val="a3"/>
-        <w:numPr>
-          <w:ilvl w:val="0"/>
-          <w:numId w:val="5"/>
-        </w:numPr>
-        <w:ind w:leftChars="0" w:left="851"/>
-        <w:rPr>
-          <w:rFonts w:ascii="Arial" w:hAnsi="Arial" w:cs="Arial"/>
-          <w:sz w:val="18"/>
-        </w:rPr>
-      </w:pPr>
-      <w:r>
-        <w:rPr>
-          <w:rFonts w:ascii="Arial" w:hAnsi="Arial" w:cs="Arial"/>
-          <w:sz w:val="18"/>
-        </w:rPr>
-        <w:t xml:space="preserve">4.1.1 A documented procedure exists describing a process that ensures the Distributed Compliance Artifacts be distributed with Supplied Software as required by the Identified Licenses. </w:t>
-      </w:r>
-    </w:p>
-    <w:p>
-      <w:pPr>
-        <w:pStyle w:val="a3"/>
-        <w:numPr>
-          <w:ilvl w:val="0"/>
-          <w:numId w:val="5"/>
-        </w:numPr>
-        <w:ind w:leftChars="0" w:left="851"/>
-        <w:rPr>
-          <w:rFonts w:ascii="Arial" w:hAnsi="Arial" w:cs="Arial"/>
-          <w:sz w:val="18"/>
-        </w:rPr>
-      </w:pPr>
-      <w:r>
-        <w:rPr>
-          <w:rFonts w:ascii="Arial" w:hAnsi="Arial" w:cs="Arial"/>
-          <w:sz w:val="18"/>
-        </w:rPr>
-        <w:t xml:space="preserve">4.1.2 Copies of the Distributed Compliance Artifacts of the Supplied Software are archived and easily retrievable (e.g., legal notices, source code, SPDX documents), and the archive is planned to exist for at least as long as the Supplied Software is offered or as required by the Identified </w:t>
-      </w:r>
-      <w:r>
-        <w:rPr>
-          <w:rFonts w:ascii="Arial" w:hAnsi="Arial" w:cs="Arial"/>
-          <w:sz w:val="18"/>
-        </w:rPr>
-        <w:t>Licenses (whichever is longer).</w:t>
-      </w:r>
-    </w:p>
-    <w:p>
-      <w:pPr>
-        <w:spacing w:beforeLines="50" w:before="180"/>
+          <w:sz w:val="18"/>
+        </w:rPr>
+      </w:pPr>
+      <w:r>
+        <w:rPr>
+          <w:rFonts w:ascii="Arial" w:hAnsi="Arial" w:cs="Arial"/>
+          <w:sz w:val="18"/>
+        </w:rPr>
+        <w:t xml:space="preserve">that such program has met all the requirements of this specification. The mere meeting of a </w:t>
+      </w:r>
+    </w:p>
+    <w:p>
+      <w:pPr>
         <w:ind w:leftChars="202" w:left="424"/>
         <w:rPr>
           <w:rFonts w:ascii="Arial" w:hAnsi="Arial" w:cs="Arial"/>
-          <w:b/>
-          <w:sz w:val="18"/>
-        </w:rPr>
-      </w:pPr>
-      <w:r>
-        <w:rPr>
-          <w:rFonts w:ascii="Arial" w:hAnsi="Arial" w:cs="Arial"/>
-          <w:b/>
-          <w:sz w:val="18"/>
-        </w:rPr>
-        <w:t xml:space="preserve">Rationale: </w:t>
+          <w:sz w:val="18"/>
+        </w:rPr>
+      </w:pPr>
+      <w:r>
+        <w:rPr>
+          <w:rFonts w:ascii="Arial" w:hAnsi="Arial" w:cs="Arial"/>
+          <w:sz w:val="18"/>
+        </w:rPr>
+        <w:t xml:space="preserve">subset of these requirements would not be considered sufficient to warrant a program be </w:t>
       </w:r>
     </w:p>
     <w:p>
@@ -3326,689 +3622,7 @@
           <w:rFonts w:ascii="Arial" w:hAnsi="Arial" w:cs="Arial"/>
           <w:sz w:val="18"/>
         </w:rPr>
-        <w:t xml:space="preserve">Ensure the complete collection of compliance artifacts accompany the Supplied Software as required by the Identified Licenses that govern the Supplied Software. </w:t>
-      </w:r>
-    </w:p>
-    <w:p>
-      <w:pPr>
-        <w:widowControl/>
-        <w:jc w:val="left"/>
-        <w:rPr>
-          <w:rFonts w:ascii="Arial" w:hAnsi="Arial" w:cs="Arial"/>
-          <w:sz w:val="18"/>
-        </w:rPr>
-      </w:pPr>
-      <w:r>
-        <w:rPr>
-          <w:rFonts w:ascii="Arial" w:hAnsi="Arial" w:cs="Arial"/>
-          <w:sz w:val="18"/>
-        </w:rPr>
-        <w:br w:type="page"/>
-      </w:r>
-    </w:p>
-    <w:p>
-      <w:pPr>
-        <w:pStyle w:val="2"/>
-        <w:rPr>
-          <w:rFonts w:ascii="Arial" w:hAnsi="Arial" w:cs="Arial"/>
-          <w:sz w:val="20"/>
-        </w:rPr>
-      </w:pPr>
-      <w:bookmarkStart w:id="8" w:name="_Toc476563271"/>
-      <w:r>
-        <w:rPr>
-          <w:rFonts w:ascii="Arial" w:hAnsi="Arial" w:cs="Arial"/>
-          <w:sz w:val="20"/>
-        </w:rPr>
-        <w:lastRenderedPageBreak/>
-        <w:t>G5: Understand FOSS Community Engagement</w:t>
-      </w:r>
-      <w:bookmarkEnd w:id="8"/>
-      <w:r>
-        <w:rPr>
-          <w:rFonts w:ascii="Arial" w:hAnsi="Arial" w:cs="Arial"/>
-          <w:sz w:val="20"/>
-        </w:rPr>
-        <w:t xml:space="preserve"> </w:t>
-      </w:r>
-    </w:p>
-    <w:p>
-      <w:pPr>
-        <w:ind w:left="425" w:hangingChars="235" w:hanging="425"/>
-        <w:rPr>
-          <w:rFonts w:ascii="Arial" w:hAnsi="Arial" w:cs="Arial"/>
-          <w:sz w:val="18"/>
-        </w:rPr>
-      </w:pPr>
-      <w:proofErr w:type="gramStart"/>
-      <w:r>
-        <w:rPr>
-          <w:rFonts w:ascii="Arial" w:hAnsi="Arial" w:cs="Arial"/>
-          <w:b/>
-          <w:sz w:val="18"/>
-        </w:rPr>
-        <w:t>5.1  A</w:t>
-      </w:r>
-      <w:proofErr w:type="gramEnd"/>
-      <w:r>
-        <w:rPr>
-          <w:rFonts w:ascii="Arial" w:hAnsi="Arial" w:cs="Arial"/>
-          <w:b/>
-          <w:sz w:val="18"/>
-        </w:rPr>
-        <w:t xml:space="preserve"> written policy exists that governs contributions to publicly accessible FOSS projects by employees on behalf of the organization where, as a minimum, it must be internally communicated.</w:t>
-      </w:r>
-      <w:r>
-        <w:rPr>
-          <w:rFonts w:ascii="Arial" w:hAnsi="Arial" w:cs="Arial"/>
-          <w:sz w:val="18"/>
-        </w:rPr>
-        <w:t xml:space="preserve"> </w:t>
-      </w:r>
-    </w:p>
-    <w:p>
-      <w:pPr>
-        <w:spacing w:beforeLines="50" w:before="180"/>
-        <w:ind w:leftChars="202" w:left="424"/>
-        <w:rPr>
-          <w:rFonts w:ascii="Arial" w:hAnsi="Arial" w:cs="Arial"/>
-          <w:b/>
-          <w:sz w:val="18"/>
-        </w:rPr>
-      </w:pPr>
-      <w:r>
-        <w:rPr>
-          <w:rFonts w:ascii="Arial" w:hAnsi="Arial" w:cs="Arial"/>
-          <w:b/>
-          <w:sz w:val="18"/>
-        </w:rPr>
-        <w:t xml:space="preserve">Verification Artifact(s): </w:t>
-      </w:r>
-    </w:p>
-    <w:p>
-      <w:pPr>
-        <w:pStyle w:val="a3"/>
-        <w:numPr>
-          <w:ilvl w:val="0"/>
-          <w:numId w:val="5"/>
-        </w:numPr>
-        <w:ind w:leftChars="0" w:left="851"/>
-        <w:rPr>
-          <w:rFonts w:ascii="Arial" w:hAnsi="Arial" w:cs="Arial"/>
-          <w:sz w:val="18"/>
-        </w:rPr>
-      </w:pPr>
-      <w:r>
-        <w:rPr>
-          <w:rFonts w:ascii="Arial" w:hAnsi="Arial" w:cs="Arial"/>
-          <w:sz w:val="18"/>
-        </w:rPr>
-        <w:t xml:space="preserve">5.1.1 A documented FOSS contribution policy exists; </w:t>
-      </w:r>
-    </w:p>
-    <w:p>
-      <w:pPr>
-        <w:pStyle w:val="a3"/>
-        <w:numPr>
-          <w:ilvl w:val="0"/>
-          <w:numId w:val="5"/>
-        </w:numPr>
-        <w:ind w:leftChars="0" w:left="851"/>
-        <w:rPr>
-          <w:rFonts w:ascii="Arial" w:hAnsi="Arial" w:cs="Arial"/>
-          <w:sz w:val="18"/>
-        </w:rPr>
-      </w:pPr>
-      <w:r>
-        <w:rPr>
-          <w:rFonts w:ascii="Arial" w:hAnsi="Arial" w:cs="Arial"/>
-          <w:sz w:val="18"/>
-        </w:rPr>
-        <w:t xml:space="preserve">5.1.2 A documented procedure exists that makes all Software Staff aware of the existence of the FOSS contribution policy (e.g., via training, internal wiki, or other practical communication method). </w:t>
-      </w:r>
-    </w:p>
-    <w:p>
-      <w:pPr>
-        <w:spacing w:beforeLines="50" w:before="180"/>
-        <w:ind w:leftChars="202" w:left="424"/>
-        <w:rPr>
-          <w:rFonts w:ascii="Arial" w:hAnsi="Arial" w:cs="Arial"/>
-          <w:b/>
-          <w:sz w:val="18"/>
-        </w:rPr>
-      </w:pPr>
-      <w:r>
-        <w:rPr>
-          <w:rFonts w:ascii="Arial" w:hAnsi="Arial" w:cs="Arial"/>
-          <w:b/>
-          <w:sz w:val="18"/>
-        </w:rPr>
-        <w:t xml:space="preserve">Rationale: </w:t>
-      </w:r>
-    </w:p>
-    <w:p>
-      <w:pPr>
-        <w:ind w:leftChars="202" w:left="424"/>
-        <w:rPr>
-          <w:rFonts w:ascii="Arial" w:hAnsi="Arial" w:cs="Arial"/>
-          <w:sz w:val="18"/>
-        </w:rPr>
-      </w:pPr>
-      <w:r>
-        <w:rPr>
-          <w:rFonts w:ascii="Arial" w:hAnsi="Arial" w:cs="Arial"/>
-          <w:sz w:val="18"/>
-        </w:rPr>
-        <w:t xml:space="preserve">Ensure an organization has given reasonable consideration to developing a policy with respect to publicly contributing to FOSS.  The FOSS contribution policy can be made a part of the overall FOSS policy of an organization or be its own separate policy. In the situation where contributions are not permitted at all, a policy should exist making that position clear.  </w:t>
-      </w:r>
-    </w:p>
-    <w:p>
-      <w:pPr>
-        <w:spacing w:beforeLines="50" w:before="180"/>
-        <w:ind w:left="425" w:hangingChars="235" w:hanging="425"/>
-        <w:rPr>
-          <w:rFonts w:ascii="Arial" w:hAnsi="Arial" w:cs="Arial"/>
-          <w:b/>
-          <w:sz w:val="18"/>
-        </w:rPr>
-      </w:pPr>
-      <w:r>
-        <w:rPr>
-          <w:rFonts w:ascii="Arial" w:hAnsi="Arial" w:cs="Arial"/>
-          <w:b/>
-          <w:sz w:val="18"/>
-        </w:rPr>
-        <w:t xml:space="preserve">5.2  Provided the FOSS contribution policy permits such contributions, a process exists for confirming contributions adhere to the FOSS contribution policy, which might include (but is not limited to) the following considerations: </w:t>
-      </w:r>
-    </w:p>
-    <w:p>
-      <w:pPr>
-        <w:pStyle w:val="a3"/>
-        <w:numPr>
-          <w:ilvl w:val="0"/>
-          <w:numId w:val="5"/>
-        </w:numPr>
-        <w:ind w:leftChars="0" w:left="851"/>
-        <w:rPr>
-          <w:rFonts w:ascii="Arial" w:hAnsi="Arial" w:cs="Arial"/>
-          <w:sz w:val="18"/>
-        </w:rPr>
-      </w:pPr>
-      <w:r>
-        <w:rPr>
-          <w:rFonts w:ascii="Arial" w:hAnsi="Arial" w:cs="Arial"/>
-          <w:sz w:val="18"/>
-        </w:rPr>
-        <w:t xml:space="preserve">legal approval for license considerations </w:t>
-      </w:r>
-    </w:p>
-    <w:p>
-      <w:pPr>
-        <w:pStyle w:val="a3"/>
-        <w:numPr>
-          <w:ilvl w:val="0"/>
-          <w:numId w:val="5"/>
-        </w:numPr>
-        <w:ind w:leftChars="0" w:left="851"/>
-        <w:rPr>
-          <w:rFonts w:ascii="Arial" w:hAnsi="Arial" w:cs="Arial"/>
-          <w:sz w:val="18"/>
-        </w:rPr>
-      </w:pPr>
-      <w:r>
-        <w:rPr>
-          <w:rFonts w:ascii="Arial" w:hAnsi="Arial" w:cs="Arial"/>
-          <w:sz w:val="18"/>
-        </w:rPr>
-        <w:t xml:space="preserve">business rationale or approval </w:t>
-      </w:r>
-    </w:p>
-    <w:p>
-      <w:pPr>
-        <w:pStyle w:val="a3"/>
-        <w:numPr>
-          <w:ilvl w:val="0"/>
-          <w:numId w:val="5"/>
-        </w:numPr>
-        <w:ind w:leftChars="0" w:left="851"/>
-        <w:rPr>
-          <w:rFonts w:ascii="Arial" w:hAnsi="Arial" w:cs="Arial"/>
-          <w:sz w:val="18"/>
-        </w:rPr>
-      </w:pPr>
-      <w:r>
-        <w:rPr>
-          <w:rFonts w:ascii="Arial" w:hAnsi="Arial" w:cs="Arial"/>
-          <w:sz w:val="18"/>
-        </w:rPr>
-        <w:t xml:space="preserve">technical review of code to be contributed </w:t>
-      </w:r>
-    </w:p>
-    <w:p>
-      <w:pPr>
-        <w:pStyle w:val="a3"/>
-        <w:numPr>
-          <w:ilvl w:val="0"/>
-          <w:numId w:val="5"/>
-        </w:numPr>
-        <w:ind w:leftChars="0" w:left="851"/>
-        <w:rPr>
-          <w:rFonts w:ascii="Arial" w:hAnsi="Arial" w:cs="Arial"/>
-          <w:sz w:val="18"/>
-        </w:rPr>
-      </w:pPr>
-      <w:r>
-        <w:rPr>
-          <w:rFonts w:ascii="Arial" w:hAnsi="Arial" w:cs="Arial"/>
-          <w:sz w:val="18"/>
-        </w:rPr>
-        <w:t xml:space="preserve">community engagement and interaction, including a project’s Code of Conduct or equivalent </w:t>
-      </w:r>
-    </w:p>
-    <w:p>
-      <w:pPr>
-        <w:pStyle w:val="a3"/>
-        <w:numPr>
-          <w:ilvl w:val="0"/>
-          <w:numId w:val="5"/>
-        </w:numPr>
-        <w:ind w:leftChars="0" w:left="851"/>
-        <w:rPr>
-          <w:rFonts w:ascii="Arial" w:hAnsi="Arial" w:cs="Arial"/>
-          <w:sz w:val="18"/>
-        </w:rPr>
-      </w:pPr>
-      <w:r>
-        <w:rPr>
-          <w:rFonts w:ascii="Arial" w:hAnsi="Arial" w:cs="Arial"/>
-          <w:sz w:val="18"/>
-        </w:rPr>
-        <w:t xml:space="preserve">adherence to project-specific contribution requirements </w:t>
-      </w:r>
-    </w:p>
-    <w:p>
-      <w:pPr>
-        <w:spacing w:beforeLines="50" w:before="180"/>
-        <w:ind w:leftChars="202" w:left="424"/>
-        <w:rPr>
-          <w:rFonts w:ascii="Arial" w:hAnsi="Arial" w:cs="Arial"/>
-          <w:b/>
-          <w:sz w:val="18"/>
-        </w:rPr>
-      </w:pPr>
-      <w:r>
-        <w:rPr>
-          <w:rFonts w:ascii="Arial" w:hAnsi="Arial" w:cs="Arial"/>
-          <w:b/>
-          <w:sz w:val="18"/>
-        </w:rPr>
-        <w:t xml:space="preserve">Verification Artifact(s): </w:t>
-      </w:r>
-    </w:p>
-    <w:p>
-      <w:pPr>
-        <w:pStyle w:val="a3"/>
-        <w:numPr>
-          <w:ilvl w:val="0"/>
-          <w:numId w:val="5"/>
-        </w:numPr>
-        <w:ind w:leftChars="0" w:left="851"/>
-        <w:rPr>
-          <w:rFonts w:ascii="Arial" w:hAnsi="Arial" w:cs="Arial"/>
-          <w:sz w:val="18"/>
-        </w:rPr>
-      </w:pPr>
-      <w:r>
-        <w:rPr>
-          <w:rFonts w:ascii="Arial" w:hAnsi="Arial" w:cs="Arial"/>
-          <w:sz w:val="18"/>
-        </w:rPr>
-        <w:t xml:space="preserve">5.2.1 Provided the FOSS contribution policy permits contributions, a documented procedure exists that describes the FOSS contribution process. </w:t>
-      </w:r>
-    </w:p>
-    <w:p>
-      <w:pPr>
-        <w:spacing w:beforeLines="50" w:before="180"/>
-        <w:ind w:leftChars="202" w:left="424"/>
-        <w:rPr>
-          <w:rFonts w:ascii="Arial" w:hAnsi="Arial" w:cs="Arial"/>
-          <w:sz w:val="18"/>
-        </w:rPr>
-      </w:pPr>
-      <w:r>
-        <w:rPr>
-          <w:rFonts w:ascii="Arial" w:hAnsi="Arial" w:cs="Arial"/>
-          <w:b/>
-          <w:sz w:val="18"/>
-        </w:rPr>
-        <w:t>Rationale:</w:t>
-      </w:r>
-    </w:p>
-    <w:p>
-      <w:pPr>
-        <w:ind w:leftChars="202" w:left="424"/>
-        <w:rPr>
-          <w:rFonts w:ascii="Arial" w:hAnsi="Arial" w:cs="Arial"/>
-          <w:sz w:val="18"/>
-        </w:rPr>
-      </w:pPr>
-      <w:r>
-        <w:rPr>
-          <w:rFonts w:ascii="Arial" w:hAnsi="Arial" w:cs="Arial"/>
-          <w:sz w:val="18"/>
-        </w:rPr>
-        <w:t xml:space="preserve">Ensure an organization has a documented process for how the organization publicly contributes FOSS. A policy may exist such that contributions are not permitted at all. In that specific situation it is understood that no process may exist and this requirement would nevertheless be </w:t>
-      </w:r>
-      <w:r>
-        <w:rPr>
-          <w:rFonts w:ascii="Arial" w:hAnsi="Arial" w:cs="Arial"/>
-          <w:sz w:val="18"/>
-        </w:rPr>
-        <w:t>met.</w:t>
-      </w:r>
-    </w:p>
-    <w:p>
-      <w:pPr>
-        <w:widowControl/>
-        <w:jc w:val="left"/>
-        <w:rPr>
-          <w:rFonts w:ascii="Arial" w:hAnsi="Arial" w:cs="Arial"/>
-          <w:sz w:val="18"/>
-        </w:rPr>
-      </w:pPr>
-      <w:r>
-        <w:rPr>
-          <w:rFonts w:ascii="Arial" w:hAnsi="Arial" w:cs="Arial"/>
-          <w:sz w:val="18"/>
-        </w:rPr>
-        <w:br w:type="page"/>
-      </w:r>
-    </w:p>
-    <w:p>
-      <w:pPr>
-        <w:pStyle w:val="2"/>
-        <w:rPr>
-          <w:rFonts w:ascii="Arial" w:hAnsi="Arial" w:cs="Arial"/>
-          <w:sz w:val="20"/>
-        </w:rPr>
-      </w:pPr>
-      <w:bookmarkStart w:id="9" w:name="_Toc476563272"/>
-      <w:r>
-        <w:rPr>
-          <w:rFonts w:ascii="Arial" w:hAnsi="Arial" w:cs="Arial"/>
-          <w:sz w:val="20"/>
-        </w:rPr>
-        <w:lastRenderedPageBreak/>
-        <w:t xml:space="preserve">G6: Certify Adherence to </w:t>
-      </w:r>
-      <w:proofErr w:type="spellStart"/>
-      <w:r>
-        <w:rPr>
-          <w:rFonts w:ascii="Arial" w:hAnsi="Arial" w:cs="Arial"/>
-          <w:sz w:val="20"/>
-        </w:rPr>
-        <w:t>OpenChain</w:t>
-      </w:r>
-      <w:proofErr w:type="spellEnd"/>
-      <w:r>
-        <w:rPr>
-          <w:rFonts w:ascii="Arial" w:hAnsi="Arial" w:cs="Arial"/>
-          <w:sz w:val="20"/>
-        </w:rPr>
-        <w:t xml:space="preserve"> Requirements</w:t>
-      </w:r>
-      <w:bookmarkEnd w:id="9"/>
-      <w:r>
-        <w:rPr>
-          <w:rFonts w:ascii="Arial" w:hAnsi="Arial" w:cs="Arial"/>
-          <w:sz w:val="20"/>
-        </w:rPr>
-        <w:t xml:space="preserve"> </w:t>
-      </w:r>
-    </w:p>
-    <w:p>
-      <w:pPr>
-        <w:ind w:left="425" w:hangingChars="235" w:hanging="425"/>
-        <w:rPr>
-          <w:rFonts w:ascii="Arial" w:hAnsi="Arial" w:cs="Arial"/>
-          <w:sz w:val="18"/>
-        </w:rPr>
-      </w:pPr>
-      <w:proofErr w:type="gramStart"/>
-      <w:r>
-        <w:rPr>
-          <w:rFonts w:ascii="Arial" w:hAnsi="Arial" w:cs="Arial"/>
-          <w:b/>
-          <w:sz w:val="18"/>
-        </w:rPr>
-        <w:t>6.1  In</w:t>
-      </w:r>
-      <w:proofErr w:type="gramEnd"/>
-      <w:r>
-        <w:rPr>
-          <w:rFonts w:ascii="Arial" w:hAnsi="Arial" w:cs="Arial"/>
-          <w:b/>
-          <w:sz w:val="18"/>
-        </w:rPr>
-        <w:t xml:space="preserve"> order for an organization to be </w:t>
-      </w:r>
-      <w:proofErr w:type="spellStart"/>
-      <w:r>
-        <w:rPr>
-          <w:rFonts w:ascii="Arial" w:hAnsi="Arial" w:cs="Arial"/>
-          <w:b/>
-          <w:sz w:val="18"/>
-        </w:rPr>
-        <w:t>OpenChain</w:t>
-      </w:r>
-      <w:proofErr w:type="spellEnd"/>
-      <w:r>
-        <w:rPr>
-          <w:rFonts w:ascii="Arial" w:hAnsi="Arial" w:cs="Arial"/>
-          <w:b/>
-          <w:sz w:val="18"/>
-        </w:rPr>
-        <w:t xml:space="preserve"> certified, it must affirm that it has a FOSS program that meets the criteria described in this </w:t>
-      </w:r>
-      <w:proofErr w:type="spellStart"/>
-      <w:r>
-        <w:rPr>
-          <w:rFonts w:ascii="Arial" w:hAnsi="Arial" w:cs="Arial"/>
-          <w:b/>
-          <w:sz w:val="18"/>
-        </w:rPr>
-        <w:t>OpenChain</w:t>
-      </w:r>
-      <w:proofErr w:type="spellEnd"/>
-      <w:r>
-        <w:rPr>
-          <w:rFonts w:ascii="Arial" w:hAnsi="Arial" w:cs="Arial"/>
-          <w:b/>
-          <w:sz w:val="18"/>
-        </w:rPr>
-        <w:t xml:space="preserve"> Conformance Specification version 1.0. </w:t>
-      </w:r>
-    </w:p>
-    <w:p>
-      <w:pPr>
-        <w:spacing w:beforeLines="50" w:before="180"/>
-        <w:ind w:leftChars="202" w:left="424"/>
-        <w:rPr>
-          <w:rFonts w:ascii="Arial" w:hAnsi="Arial" w:cs="Arial"/>
-          <w:b/>
-          <w:sz w:val="18"/>
-        </w:rPr>
-      </w:pPr>
-      <w:r>
-        <w:rPr>
-          <w:rFonts w:ascii="Arial" w:hAnsi="Arial" w:cs="Arial"/>
-          <w:b/>
-          <w:sz w:val="18"/>
-        </w:rPr>
-        <w:t xml:space="preserve">Verification Artifact(s): </w:t>
-      </w:r>
-    </w:p>
-    <w:p>
-      <w:pPr>
-        <w:pStyle w:val="a3"/>
-        <w:numPr>
-          <w:ilvl w:val="0"/>
-          <w:numId w:val="5"/>
-        </w:numPr>
-        <w:ind w:leftChars="0" w:left="851"/>
-        <w:rPr>
-          <w:rFonts w:ascii="Arial" w:hAnsi="Arial" w:cs="Arial"/>
-          <w:sz w:val="18"/>
-        </w:rPr>
-      </w:pPr>
-      <w:r>
-        <w:rPr>
-          <w:rFonts w:ascii="Arial" w:hAnsi="Arial" w:cs="Arial"/>
-          <w:sz w:val="18"/>
-        </w:rPr>
-        <w:t xml:space="preserve">6.1.1 The organization affirms that a program exists that meets all the requirements of this </w:t>
-      </w:r>
-      <w:proofErr w:type="spellStart"/>
-      <w:r>
-        <w:rPr>
-          <w:rFonts w:ascii="Arial" w:hAnsi="Arial" w:cs="Arial"/>
-          <w:sz w:val="18"/>
-        </w:rPr>
-        <w:t>OpenChain</w:t>
-      </w:r>
-      <w:proofErr w:type="spellEnd"/>
-      <w:r>
-        <w:rPr>
-          <w:rFonts w:ascii="Arial" w:hAnsi="Arial" w:cs="Arial"/>
-          <w:sz w:val="18"/>
-        </w:rPr>
-        <w:t xml:space="preserve"> Conformance Specification version 1.0.</w:t>
-      </w:r>
-    </w:p>
-    <w:p>
-      <w:pPr>
-        <w:spacing w:beforeLines="50" w:before="180"/>
-        <w:ind w:leftChars="202" w:left="424"/>
-        <w:rPr>
-          <w:rFonts w:ascii="Arial" w:hAnsi="Arial" w:cs="Arial"/>
-          <w:b/>
-          <w:sz w:val="18"/>
-        </w:rPr>
-      </w:pPr>
-      <w:r>
-        <w:rPr>
-          <w:rFonts w:ascii="Arial" w:hAnsi="Arial" w:cs="Arial"/>
-          <w:b/>
-          <w:sz w:val="18"/>
-        </w:rPr>
-        <w:t xml:space="preserve">Rationale: </w:t>
-      </w:r>
-    </w:p>
-    <w:p>
-      <w:pPr>
-        <w:ind w:leftChars="202" w:left="424"/>
-        <w:rPr>
-          <w:rFonts w:ascii="Arial" w:hAnsi="Arial" w:cs="Arial"/>
-          <w:sz w:val="18"/>
-        </w:rPr>
-      </w:pPr>
-      <w:r>
-        <w:rPr>
-          <w:rFonts w:ascii="Arial" w:hAnsi="Arial" w:cs="Arial"/>
-          <w:sz w:val="18"/>
-        </w:rPr>
-        <w:t xml:space="preserve">To ensure that if an organization declares that it has a program that is </w:t>
-      </w:r>
-      <w:proofErr w:type="spellStart"/>
-      <w:r>
-        <w:rPr>
-          <w:rFonts w:ascii="Arial" w:hAnsi="Arial" w:cs="Arial"/>
-          <w:sz w:val="18"/>
-        </w:rPr>
-        <w:t>OpenChain</w:t>
-      </w:r>
-      <w:proofErr w:type="spellEnd"/>
-      <w:r>
-        <w:rPr>
-          <w:rFonts w:ascii="Arial" w:hAnsi="Arial" w:cs="Arial"/>
-          <w:sz w:val="18"/>
-        </w:rPr>
-        <w:t xml:space="preserve"> Conforming, </w:t>
-      </w:r>
-    </w:p>
-    <w:p>
-      <w:pPr>
-        <w:ind w:leftChars="202" w:left="424"/>
-        <w:rPr>
-          <w:rFonts w:ascii="Arial" w:hAnsi="Arial" w:cs="Arial"/>
-          <w:sz w:val="18"/>
-        </w:rPr>
-      </w:pPr>
-      <w:proofErr w:type="gramStart"/>
-      <w:r>
-        <w:rPr>
-          <w:rFonts w:ascii="Arial" w:hAnsi="Arial" w:cs="Arial"/>
-          <w:sz w:val="18"/>
-        </w:rPr>
-        <w:t>that</w:t>
-      </w:r>
-      <w:proofErr w:type="gramEnd"/>
-      <w:r>
-        <w:rPr>
-          <w:rFonts w:ascii="Arial" w:hAnsi="Arial" w:cs="Arial"/>
-          <w:sz w:val="18"/>
-        </w:rPr>
-        <w:t xml:space="preserve"> such program has met all the requirements of this specification. The mere meeting of a </w:t>
-      </w:r>
-    </w:p>
-    <w:p>
-      <w:pPr>
-        <w:ind w:leftChars="202" w:left="424"/>
-        <w:rPr>
-          <w:rFonts w:ascii="Arial" w:hAnsi="Arial" w:cs="Arial"/>
-          <w:sz w:val="18"/>
-        </w:rPr>
-      </w:pPr>
-      <w:proofErr w:type="gramStart"/>
-      <w:r>
-        <w:rPr>
-          <w:rFonts w:ascii="Arial" w:hAnsi="Arial" w:cs="Arial"/>
-          <w:sz w:val="18"/>
-        </w:rPr>
-        <w:t>subset</w:t>
-      </w:r>
-      <w:proofErr w:type="gramEnd"/>
-      <w:r>
-        <w:rPr>
-          <w:rFonts w:ascii="Arial" w:hAnsi="Arial" w:cs="Arial"/>
-          <w:sz w:val="18"/>
-        </w:rPr>
-        <w:t xml:space="preserve"> of these requirements would not be considered sufficient to warrant a program be </w:t>
-      </w:r>
-    </w:p>
-    <w:p>
-      <w:pPr>
-        <w:ind w:leftChars="202" w:left="424"/>
-        <w:rPr>
-          <w:rFonts w:ascii="Arial" w:hAnsi="Arial" w:cs="Arial"/>
-          <w:sz w:val="18"/>
-        </w:rPr>
-      </w:pPr>
-      <w:proofErr w:type="spellStart"/>
-      <w:r>
-        <w:rPr>
-          <w:rFonts w:ascii="Arial" w:hAnsi="Arial" w:cs="Arial"/>
-          <w:sz w:val="18"/>
-        </w:rPr>
-        <w:t>OpenChain</w:t>
-      </w:r>
-      <w:proofErr w:type="spellEnd"/>
-      <w:r>
-        <w:rPr>
-          <w:rFonts w:ascii="Arial" w:hAnsi="Arial" w:cs="Arial"/>
-          <w:sz w:val="18"/>
-        </w:rPr>
-        <w:t xml:space="preserve"> certified.  </w:t>
+        <w:t xml:space="preserve">OpenChain certified.  </w:t>
       </w:r>
     </w:p>
     <w:sectPr>
@@ -4090,7 +3704,7 @@
             <w:noProof/>
             <w:lang w:val="ja-JP"/>
           </w:rPr>
-          <w:t>10</w:t>
+          <w:t>6</w:t>
         </w:r>
         <w:r>
           <w:rPr>
@@ -4163,19 +3777,11 @@
         <w:rFonts w:asciiTheme="majorHAnsi" w:hAnsiTheme="majorHAnsi" w:cstheme="majorHAnsi"/>
       </w:rPr>
     </w:pPr>
-    <w:proofErr w:type="spellStart"/>
     <w:r>
       <w:rPr>
         <w:rFonts w:asciiTheme="majorHAnsi" w:hAnsiTheme="majorHAnsi" w:cstheme="majorHAnsi"/>
       </w:rPr>
-      <w:t>OpenChain</w:t>
-    </w:r>
-    <w:proofErr w:type="spellEnd"/>
-    <w:r>
-      <w:rPr>
-        <w:rFonts w:asciiTheme="majorHAnsi" w:hAnsiTheme="majorHAnsi" w:cstheme="majorHAnsi"/>
-      </w:rPr>
-      <w:t xml:space="preserve"> Conformance Specification 1.0 </w:t>
+      <w:t xml:space="preserve">OpenChain Conformance Specification 1.0 </w:t>
     </w:r>
   </w:p>
 </w:hdr>
@@ -5764,7 +5370,7 @@
   <a:extraClrSchemeLst/>
   <a:extLst>
     <a:ext uri="{05A4C25C-085E-4340-85A3-A5531E510DB2}">
-      <thm15:themeFamily xmlns:thm15="http://schemas.microsoft.com/office/thememl/2012/main" xmlns="" name="Office Theme" id="{62F939B6-93AF-4DB8-9C6B-D6C7DFDC589F}" vid="{4A3C46E8-61CC-4603-A589-7422A47A8E4A}"/>
+      <thm15:themeFamily xmlns="" xmlns:thm15="http://schemas.microsoft.com/office/thememl/2012/main" name="Office Theme" id="{62F939B6-93AF-4DB8-9C6B-D6C7DFDC589F}" vid="{4A3C46E8-61CC-4603-A589-7422A47A8E4A}"/>
     </a:ext>
   </a:extLst>
 </a:theme>
@@ -5775,7 +5381,7 @@
 </file>
 
 <file path=customXml/itemProps1.xml><?xml version="1.0" encoding="utf-8"?>
-<ds:datastoreItem xmlns:ds="http://schemas.openxmlformats.org/officeDocument/2006/customXml" ds:itemID="{D121A7AD-BC21-4D7E-92E2-B88448A9D8BC}">
+<ds:datastoreItem xmlns:ds="http://schemas.openxmlformats.org/officeDocument/2006/customXml" ds:itemID="{8871A813-55DB-427D-A1DE-415DACBD2435}">
   <ds:schemaRefs>
     <ds:schemaRef ds:uri="http://schemas.openxmlformats.org/officeDocument/2006/bibliography"/>
   </ds:schemaRefs>

</xml_diff>